<commit_message>
Documentacion, Backend y Frontend
</commit_message>
<xml_diff>
--- a/Documento del Proyecto.docx
+++ b/Documento del Proyecto.docx
@@ -395,7 +395,15 @@
         <w:t>El presente proyecto lo dedico a mi madre, esposa e hijos, por ser el pilar fundamental en el proceso de adquirir el conocimiento</w:t>
       </w:r>
       <w:r>
-        <w:t xml:space="preserve"> y llegar hasta estas instancias de mi etapa académica.</w:t>
+        <w:t xml:space="preserve"> y llegar hasta estas instancias de mi etapa </w:t>
+      </w:r>
+      <w:proofErr w:type="gramStart"/>
+      <w:r>
+        <w:t>académica</w:t>
+      </w:r>
+      <w:proofErr w:type="gramEnd"/>
+      <w:r>
+        <w:t>.</w:t>
       </w:r>
     </w:p>
     <w:p/>
@@ -767,7 +775,7 @@
       <w:bookmarkStart w:id="1" w:name="_Toc428196779"/>
       <w:bookmarkStart w:id="2" w:name="_Toc504029105"/>
       <w:bookmarkStart w:id="3" w:name="_Toc526255244"/>
-      <w:bookmarkStart w:id="4" w:name="_Toc26912284"/>
+      <w:bookmarkStart w:id="4" w:name="_Toc28121784"/>
       <w:r>
         <w:rPr>
           <w:szCs w:val="32"/>
@@ -1115,7 +1123,7 @@
       </w:pPr>
       <w:bookmarkStart w:id="5" w:name="_Toc422286419"/>
       <w:bookmarkStart w:id="6" w:name="_Toc526255245"/>
-      <w:bookmarkStart w:id="7" w:name="_Toc26912285"/>
+      <w:bookmarkStart w:id="7" w:name="_Toc28121785"/>
       <w:r>
         <w:rPr>
           <w:lang w:val="es-EC"/>
@@ -1346,7 +1354,7 @@
       </w:pPr>
       <w:bookmarkStart w:id="8" w:name="_Toc422286420"/>
       <w:bookmarkStart w:id="9" w:name="_Toc526255246"/>
-      <w:bookmarkStart w:id="10" w:name="_Toc26912286"/>
+      <w:bookmarkStart w:id="10" w:name="_Toc28121786"/>
       <w:r>
         <w:rPr>
           <w:i/>
@@ -1449,7 +1457,7 @@
       </w:pPr>
       <w:bookmarkStart w:id="11" w:name="_Toc422286421"/>
       <w:bookmarkStart w:id="12" w:name="_Toc526255247"/>
-      <w:bookmarkStart w:id="13" w:name="_Toc26912287"/>
+      <w:bookmarkStart w:id="13" w:name="_Toc28121787"/>
       <w:r>
         <w:lastRenderedPageBreak/>
         <w:t>ÍNDICE GENERAL</w:t>
@@ -1515,7 +1523,7 @@
           <w:r>
             <w:fldChar w:fldCharType="separate"/>
           </w:r>
-          <w:hyperlink w:anchor="_Toc26912284" w:history="1">
+          <w:hyperlink w:anchor="_Toc28121784" w:history="1">
             <w:r>
               <w:rPr>
                 <w:rStyle w:val="Hipervnculo"/>
@@ -1542,7 +1550,7 @@
                 <w:noProof/>
                 <w:webHidden/>
               </w:rPr>
-              <w:instrText xml:space="preserve"> PAGEREF _Toc26912284 \h </w:instrText>
+              <w:instrText xml:space="preserve"> PAGEREF _Toc28121784 \h </w:instrText>
             </w:r>
             <w:r>
               <w:rPr>
@@ -1588,7 +1596,7 @@
               <w:lang w:eastAsia="es-EC"/>
             </w:rPr>
           </w:pPr>
-          <w:hyperlink w:anchor="_Toc26912285" w:history="1">
+          <w:hyperlink w:anchor="_Toc28121785" w:history="1">
             <w:r>
               <w:rPr>
                 <w:rStyle w:val="Hipervnculo"/>
@@ -1615,7 +1623,7 @@
                 <w:noProof/>
                 <w:webHidden/>
               </w:rPr>
-              <w:instrText xml:space="preserve"> PAGEREF _Toc26912285 \h </w:instrText>
+              <w:instrText xml:space="preserve"> PAGEREF _Toc28121785 \h </w:instrText>
             </w:r>
             <w:r>
               <w:rPr>
@@ -1661,7 +1669,7 @@
               <w:lang w:eastAsia="es-EC"/>
             </w:rPr>
           </w:pPr>
-          <w:hyperlink w:anchor="_Toc26912286" w:history="1">
+          <w:hyperlink w:anchor="_Toc28121786" w:history="1">
             <w:r>
               <w:rPr>
                 <w:rStyle w:val="Hipervnculo"/>
@@ -1689,7 +1697,7 @@
                 <w:noProof/>
                 <w:webHidden/>
               </w:rPr>
-              <w:instrText xml:space="preserve"> PAGEREF _Toc26912286 \h </w:instrText>
+              <w:instrText xml:space="preserve"> PAGEREF _Toc28121786 \h </w:instrText>
             </w:r>
             <w:r>
               <w:rPr>
@@ -1735,7 +1743,7 @@
               <w:lang w:eastAsia="es-EC"/>
             </w:rPr>
           </w:pPr>
-          <w:hyperlink w:anchor="_Toc26912287" w:history="1">
+          <w:hyperlink w:anchor="_Toc28121787" w:history="1">
             <w:r>
               <w:rPr>
                 <w:rStyle w:val="Hipervnculo"/>
@@ -1762,7 +1770,7 @@
                 <w:noProof/>
                 <w:webHidden/>
               </w:rPr>
-              <w:instrText xml:space="preserve"> PAGEREF _Toc26912287 \h </w:instrText>
+              <w:instrText xml:space="preserve"> PAGEREF _Toc28121787 \h </w:instrText>
             </w:r>
             <w:r>
               <w:rPr>
@@ -1808,7 +1816,7 @@
               <w:lang w:eastAsia="es-EC"/>
             </w:rPr>
           </w:pPr>
-          <w:hyperlink w:anchor="_Toc26912288" w:history="1">
+          <w:hyperlink w:anchor="_Toc28121788" w:history="1">
             <w:r>
               <w:rPr>
                 <w:rStyle w:val="Hipervnculo"/>
@@ -1835,7 +1843,7 @@
                 <w:noProof/>
                 <w:webHidden/>
               </w:rPr>
-              <w:instrText xml:space="preserve"> PAGEREF _Toc26912288 \h </w:instrText>
+              <w:instrText xml:space="preserve"> PAGEREF _Toc28121788 \h </w:instrText>
             </w:r>
             <w:r>
               <w:rPr>
@@ -1881,7 +1889,7 @@
               <w:lang w:eastAsia="es-EC"/>
             </w:rPr>
           </w:pPr>
-          <w:hyperlink w:anchor="_Toc26912289" w:history="1">
+          <w:hyperlink w:anchor="_Toc28121789" w:history="1">
             <w:r>
               <w:rPr>
                 <w:rStyle w:val="Hipervnculo"/>
@@ -1908,7 +1916,7 @@
                 <w:noProof/>
                 <w:webHidden/>
               </w:rPr>
-              <w:instrText xml:space="preserve"> PAGEREF _Toc26912289 \h </w:instrText>
+              <w:instrText xml:space="preserve"> PAGEREF _Toc28121789 \h </w:instrText>
             </w:r>
             <w:r>
               <w:rPr>
@@ -1954,7 +1962,7 @@
               <w:lang w:eastAsia="es-EC"/>
             </w:rPr>
           </w:pPr>
-          <w:hyperlink w:anchor="_Toc26912290" w:history="1">
+          <w:hyperlink w:anchor="_Toc28121790" w:history="1">
             <w:r>
               <w:rPr>
                 <w:rStyle w:val="Hipervnculo"/>
@@ -1981,7 +1989,7 @@
                 <w:noProof/>
                 <w:webHidden/>
               </w:rPr>
-              <w:instrText xml:space="preserve"> PAGEREF _Toc26912290 \h </w:instrText>
+              <w:instrText xml:space="preserve"> PAGEREF _Toc28121790 \h </w:instrText>
             </w:r>
             <w:r>
               <w:rPr>
@@ -2027,7 +2035,7 @@
               <w:lang w:eastAsia="es-EC"/>
             </w:rPr>
           </w:pPr>
-          <w:hyperlink w:anchor="_Toc26912291" w:history="1">
+          <w:hyperlink w:anchor="_Toc28121791" w:history="1">
             <w:r>
               <w:rPr>
                 <w:rStyle w:val="Hipervnculo"/>
@@ -2054,7 +2062,7 @@
                 <w:noProof/>
                 <w:webHidden/>
               </w:rPr>
-              <w:instrText xml:space="preserve"> PAGEREF _Toc26912291 \h </w:instrText>
+              <w:instrText xml:space="preserve"> PAGEREF _Toc28121791 \h </w:instrText>
             </w:r>
             <w:r>
               <w:rPr>
@@ -2101,7 +2109,7 @@
               <w:lang w:eastAsia="es-EC"/>
             </w:rPr>
           </w:pPr>
-          <w:hyperlink w:anchor="_Toc26912292" w:history="1">
+          <w:hyperlink w:anchor="_Toc28121792" w:history="1">
             <w:r>
               <w:rPr>
                 <w:rStyle w:val="Hipervnculo"/>
@@ -2146,7 +2154,7 @@
                 <w:noProof/>
                 <w:webHidden/>
               </w:rPr>
-              <w:instrText xml:space="preserve"> PAGEREF _Toc26912292 \h </w:instrText>
+              <w:instrText xml:space="preserve"> PAGEREF _Toc28121792 \h </w:instrText>
             </w:r>
             <w:r>
               <w:rPr>
@@ -2189,7 +2197,7 @@
               <w:lang w:eastAsia="es-EC"/>
             </w:rPr>
           </w:pPr>
-          <w:hyperlink w:anchor="_Toc26912293" w:history="1">
+          <w:hyperlink w:anchor="_Toc28121793" w:history="1">
             <w:r>
               <w:rPr>
                 <w:rStyle w:val="Hipervnculo"/>
@@ -2234,7 +2242,7 @@
                 <w:noProof/>
                 <w:webHidden/>
               </w:rPr>
-              <w:instrText xml:space="preserve"> PAGEREF _Toc26912293 \h </w:instrText>
+              <w:instrText xml:space="preserve"> PAGEREF _Toc28121793 \h </w:instrText>
             </w:r>
             <w:r>
               <w:rPr>
@@ -2277,7 +2285,7 @@
               <w:lang w:eastAsia="es-EC"/>
             </w:rPr>
           </w:pPr>
-          <w:hyperlink w:anchor="_Toc26912294" w:history="1">
+          <w:hyperlink w:anchor="_Toc28121794" w:history="1">
             <w:r>
               <w:rPr>
                 <w:rStyle w:val="Hipervnculo"/>
@@ -2322,7 +2330,7 @@
                 <w:noProof/>
                 <w:webHidden/>
               </w:rPr>
-              <w:instrText xml:space="preserve"> PAGEREF _Toc26912294 \h </w:instrText>
+              <w:instrText xml:space="preserve"> PAGEREF _Toc28121794 \h </w:instrText>
             </w:r>
             <w:r>
               <w:rPr>
@@ -2365,7 +2373,7 @@
               <w:lang w:eastAsia="es-EC"/>
             </w:rPr>
           </w:pPr>
-          <w:hyperlink w:anchor="_Toc26912295" w:history="1">
+          <w:hyperlink w:anchor="_Toc28121795" w:history="1">
             <w:r>
               <w:rPr>
                 <w:rStyle w:val="Hipervnculo"/>
@@ -2410,7 +2418,7 @@
                 <w:noProof/>
                 <w:webHidden/>
               </w:rPr>
-              <w:instrText xml:space="preserve"> PAGEREF _Toc26912295 \h </w:instrText>
+              <w:instrText xml:space="preserve"> PAGEREF _Toc28121795 \h </w:instrText>
             </w:r>
             <w:r>
               <w:rPr>
@@ -2453,7 +2461,7 @@
               <w:lang w:eastAsia="es-EC"/>
             </w:rPr>
           </w:pPr>
-          <w:hyperlink w:anchor="_Toc26912296" w:history="1">
+          <w:hyperlink w:anchor="_Toc28121796" w:history="1">
             <w:r>
               <w:rPr>
                 <w:rStyle w:val="Hipervnculo"/>
@@ -2498,7 +2506,7 @@
                 <w:noProof/>
                 <w:webHidden/>
               </w:rPr>
-              <w:instrText xml:space="preserve"> PAGEREF _Toc26912296 \h </w:instrText>
+              <w:instrText xml:space="preserve"> PAGEREF _Toc28121796 \h </w:instrText>
             </w:r>
             <w:r>
               <w:rPr>
@@ -2541,7 +2549,7 @@
               <w:lang w:eastAsia="es-EC"/>
             </w:rPr>
           </w:pPr>
-          <w:hyperlink w:anchor="_Toc26912297" w:history="1">
+          <w:hyperlink w:anchor="_Toc28121797" w:history="1">
             <w:r>
               <w:rPr>
                 <w:rStyle w:val="Hipervnculo"/>
@@ -2586,7 +2594,7 @@
                 <w:noProof/>
                 <w:webHidden/>
               </w:rPr>
-              <w:instrText xml:space="preserve"> PAGEREF _Toc26912297 \h </w:instrText>
+              <w:instrText xml:space="preserve"> PAGEREF _Toc28121797 \h </w:instrText>
             </w:r>
             <w:r>
               <w:rPr>
@@ -2629,7 +2637,7 @@
               <w:lang w:eastAsia="es-EC"/>
             </w:rPr>
           </w:pPr>
-          <w:hyperlink w:anchor="_Toc26912298" w:history="1">
+          <w:hyperlink w:anchor="_Toc28121798" w:history="1">
             <w:r>
               <w:rPr>
                 <w:rStyle w:val="Hipervnculo"/>
@@ -2674,7 +2682,7 @@
                 <w:noProof/>
                 <w:webHidden/>
               </w:rPr>
-              <w:instrText xml:space="preserve"> PAGEREF _Toc26912298 \h </w:instrText>
+              <w:instrText xml:space="preserve"> PAGEREF _Toc28121798 \h </w:instrText>
             </w:r>
             <w:r>
               <w:rPr>
@@ -2717,7 +2725,7 @@
               <w:lang w:eastAsia="es-EC"/>
             </w:rPr>
           </w:pPr>
-          <w:hyperlink w:anchor="_Toc26912299" w:history="1">
+          <w:hyperlink w:anchor="_Toc28121799" w:history="1">
             <w:r>
               <w:rPr>
                 <w:rStyle w:val="Hipervnculo"/>
@@ -2741,7 +2749,7 @@
                 <w:rStyle w:val="Hipervnculo"/>
                 <w:noProof/>
               </w:rPr>
-              <w:t>Tecnología QR</w:t>
+              <w:t>Web Móviles vs App</w:t>
             </w:r>
             <w:r>
               <w:rPr>
@@ -2762,7 +2770,7 @@
                 <w:noProof/>
                 <w:webHidden/>
               </w:rPr>
-              <w:instrText xml:space="preserve"> PAGEREF _Toc26912299 \h </w:instrText>
+              <w:instrText xml:space="preserve"> PAGEREF _Toc28121799 \h </w:instrText>
             </w:r>
             <w:r>
               <w:rPr>
@@ -2805,7 +2813,7 @@
               <w:lang w:eastAsia="es-EC"/>
             </w:rPr>
           </w:pPr>
-          <w:hyperlink w:anchor="_Toc26912300" w:history="1">
+          <w:hyperlink w:anchor="_Toc28121800" w:history="1">
             <w:r>
               <w:rPr>
                 <w:rStyle w:val="Hipervnculo"/>
@@ -2829,6 +2837,94 @@
                 <w:rStyle w:val="Hipervnculo"/>
                 <w:noProof/>
               </w:rPr>
+              <w:t>Tecnología QR</w:t>
+            </w:r>
+            <w:r>
+              <w:rPr>
+                <w:noProof/>
+                <w:webHidden/>
+              </w:rPr>
+              <w:tab/>
+            </w:r>
+            <w:r>
+              <w:rPr>
+                <w:noProof/>
+                <w:webHidden/>
+              </w:rPr>
+              <w:fldChar w:fldCharType="begin"/>
+            </w:r>
+            <w:r>
+              <w:rPr>
+                <w:noProof/>
+                <w:webHidden/>
+              </w:rPr>
+              <w:instrText xml:space="preserve"> PAGEREF _Toc28121800 \h </w:instrText>
+            </w:r>
+            <w:r>
+              <w:rPr>
+                <w:noProof/>
+                <w:webHidden/>
+              </w:rPr>
+            </w:r>
+            <w:r>
+              <w:rPr>
+                <w:noProof/>
+                <w:webHidden/>
+              </w:rPr>
+              <w:fldChar w:fldCharType="separate"/>
+            </w:r>
+            <w:r>
+              <w:rPr>
+                <w:noProof/>
+                <w:webHidden/>
+              </w:rPr>
+              <w:t>15</w:t>
+            </w:r>
+            <w:r>
+              <w:rPr>
+                <w:noProof/>
+                <w:webHidden/>
+              </w:rPr>
+              <w:fldChar w:fldCharType="end"/>
+            </w:r>
+          </w:hyperlink>
+        </w:p>
+        <w:p>
+          <w:pPr>
+            <w:pStyle w:val="TDC3"/>
+            <w:rPr>
+              <w:rFonts w:asciiTheme="minorHAnsi" w:eastAsiaTheme="minorEastAsia" w:hAnsiTheme="minorHAnsi" w:cstheme="minorBidi"/>
+              <w:noProof/>
+              <w:color w:val="auto"/>
+              <w:sz w:val="22"/>
+              <w:szCs w:val="22"/>
+              <w:lang w:eastAsia="es-EC"/>
+            </w:rPr>
+          </w:pPr>
+          <w:hyperlink w:anchor="_Toc28121801" w:history="1">
+            <w:r>
+              <w:rPr>
+                <w:rStyle w:val="Hipervnculo"/>
+                <w:noProof/>
+              </w:rPr>
+              <w:t>1.4.3</w:t>
+            </w:r>
+            <w:r>
+              <w:rPr>
+                <w:rFonts w:asciiTheme="minorHAnsi" w:eastAsiaTheme="minorEastAsia" w:hAnsiTheme="minorHAnsi" w:cstheme="minorBidi"/>
+                <w:noProof/>
+                <w:color w:val="auto"/>
+                <w:sz w:val="22"/>
+                <w:szCs w:val="22"/>
+                <w:lang w:eastAsia="es-EC"/>
+              </w:rPr>
+              <w:tab/>
+            </w:r>
+            <w:r>
+              <w:rPr>
+                <w:rStyle w:val="Hipervnculo"/>
+                <w:noProof/>
+              </w:rPr>
               <w:t>Antecedentes</w:t>
             </w:r>
             <w:r>
@@ -2850,7 +2946,7 @@
                 <w:noProof/>
                 <w:webHidden/>
               </w:rPr>
-              <w:instrText xml:space="preserve"> PAGEREF _Toc26912300 \h </w:instrText>
+              <w:instrText xml:space="preserve"> PAGEREF _Toc28121801 \h </w:instrText>
             </w:r>
             <w:r>
               <w:rPr>
@@ -2870,7 +2966,7 @@
                 <w:noProof/>
                 <w:webHidden/>
               </w:rPr>
-              <w:t>15</w:t>
+              <w:t>16</w:t>
             </w:r>
             <w:r>
               <w:rPr>
@@ -2896,7 +2992,7 @@
               <w:lang w:eastAsia="es-EC"/>
             </w:rPr>
           </w:pPr>
-          <w:hyperlink w:anchor="_Toc26912301" w:history="1">
+          <w:hyperlink w:anchor="_Toc28121802" w:history="1">
             <w:r>
               <w:rPr>
                 <w:rStyle w:val="Hipervnculo"/>
@@ -2923,7 +3019,7 @@
                 <w:noProof/>
                 <w:webHidden/>
               </w:rPr>
-              <w:instrText xml:space="preserve"> PAGEREF _Toc26912301 \h </w:instrText>
+              <w:instrText xml:space="preserve"> PAGEREF _Toc28121802 \h </w:instrText>
             </w:r>
             <w:r>
               <w:rPr>
@@ -2943,7 +3039,7 @@
                 <w:noProof/>
                 <w:webHidden/>
               </w:rPr>
-              <w:t>17</w:t>
+              <w:t>18</w:t>
             </w:r>
             <w:r>
               <w:rPr>
@@ -2970,7 +3066,7 @@
               <w:lang w:eastAsia="es-EC"/>
             </w:rPr>
           </w:pPr>
-          <w:hyperlink w:anchor="_Toc26912302" w:history="1">
+          <w:hyperlink w:anchor="_Toc28121803" w:history="1">
             <w:r>
               <w:rPr>
                 <w:rStyle w:val="Hipervnculo"/>
@@ -3015,7 +3111,7 @@
                 <w:noProof/>
                 <w:webHidden/>
               </w:rPr>
-              <w:instrText xml:space="preserve"> PAGEREF _Toc26912302 \h </w:instrText>
+              <w:instrText xml:space="preserve"> PAGEREF _Toc28121803 \h </w:instrText>
             </w:r>
             <w:r>
               <w:rPr>
@@ -3035,7 +3131,7 @@
                 <w:noProof/>
                 <w:webHidden/>
               </w:rPr>
-              <w:t>17</w:t>
+              <w:t>18</w:t>
             </w:r>
             <w:r>
               <w:rPr>
@@ -3058,7 +3154,7 @@
               <w:lang w:eastAsia="es-EC"/>
             </w:rPr>
           </w:pPr>
-          <w:hyperlink w:anchor="_Toc26912303" w:history="1">
+          <w:hyperlink w:anchor="_Toc28121804" w:history="1">
             <w:r>
               <w:rPr>
                 <w:rStyle w:val="Hipervnculo"/>
@@ -3103,7 +3199,7 @@
                 <w:noProof/>
                 <w:webHidden/>
               </w:rPr>
-              <w:instrText xml:space="preserve"> PAGEREF _Toc26912303 \h </w:instrText>
+              <w:instrText xml:space="preserve"> PAGEREF _Toc28121804 \h </w:instrText>
             </w:r>
             <w:r>
               <w:rPr>
@@ -3123,7 +3219,7 @@
                 <w:noProof/>
                 <w:webHidden/>
               </w:rPr>
-              <w:t>17</w:t>
+              <w:t>18</w:t>
             </w:r>
             <w:r>
               <w:rPr>
@@ -3146,7 +3242,7 @@
               <w:lang w:eastAsia="es-EC"/>
             </w:rPr>
           </w:pPr>
-          <w:hyperlink w:anchor="_Toc26912304" w:history="1">
+          <w:hyperlink w:anchor="_Toc28121805" w:history="1">
             <w:r>
               <w:rPr>
                 <w:rStyle w:val="Hipervnculo"/>
@@ -3191,7 +3287,7 @@
                 <w:noProof/>
                 <w:webHidden/>
               </w:rPr>
-              <w:instrText xml:space="preserve"> PAGEREF _Toc26912304 \h </w:instrText>
+              <w:instrText xml:space="preserve"> PAGEREF _Toc28121805 \h </w:instrText>
             </w:r>
             <w:r>
               <w:rPr>
@@ -3211,7 +3307,7 @@
                 <w:noProof/>
                 <w:webHidden/>
               </w:rPr>
-              <w:t>18</w:t>
+              <w:t>19</w:t>
             </w:r>
             <w:r>
               <w:rPr>
@@ -3234,7 +3330,7 @@
               <w:lang w:eastAsia="es-EC"/>
             </w:rPr>
           </w:pPr>
-          <w:hyperlink w:anchor="_Toc26912305" w:history="1">
+          <w:hyperlink w:anchor="_Toc28121806" w:history="1">
             <w:r>
               <w:rPr>
                 <w:rStyle w:val="Hipervnculo"/>
@@ -3279,7 +3375,7 @@
                 <w:noProof/>
                 <w:webHidden/>
               </w:rPr>
-              <w:instrText xml:space="preserve"> PAGEREF _Toc26912305 \h </w:instrText>
+              <w:instrText xml:space="preserve"> PAGEREF _Toc28121806 \h </w:instrText>
             </w:r>
             <w:r>
               <w:rPr>
@@ -3299,7 +3395,7 @@
                 <w:noProof/>
                 <w:webHidden/>
               </w:rPr>
-              <w:t>18</w:t>
+              <w:t>19</w:t>
             </w:r>
             <w:r>
               <w:rPr>
@@ -3322,7 +3418,7 @@
               <w:lang w:eastAsia="es-EC"/>
             </w:rPr>
           </w:pPr>
-          <w:hyperlink w:anchor="_Toc26912306" w:history="1">
+          <w:hyperlink w:anchor="_Toc28121807" w:history="1">
             <w:r>
               <w:rPr>
                 <w:rStyle w:val="Hipervnculo"/>
@@ -3367,7 +3463,7 @@
                 <w:noProof/>
                 <w:webHidden/>
               </w:rPr>
-              <w:instrText xml:space="preserve"> PAGEREF _Toc26912306 \h </w:instrText>
+              <w:instrText xml:space="preserve"> PAGEREF _Toc28121807 \h </w:instrText>
             </w:r>
             <w:r>
               <w:rPr>
@@ -3387,7 +3483,7 @@
                 <w:noProof/>
                 <w:webHidden/>
               </w:rPr>
-              <w:t>18</w:t>
+              <w:t>19</w:t>
             </w:r>
             <w:r>
               <w:rPr>
@@ -3410,7 +3506,7 @@
               <w:lang w:eastAsia="es-EC"/>
             </w:rPr>
           </w:pPr>
-          <w:hyperlink w:anchor="_Toc26912307" w:history="1">
+          <w:hyperlink w:anchor="_Toc28121808" w:history="1">
             <w:r>
               <w:rPr>
                 <w:rStyle w:val="Hipervnculo"/>
@@ -3455,7 +3551,7 @@
                 <w:noProof/>
                 <w:webHidden/>
               </w:rPr>
-              <w:instrText xml:space="preserve"> PAGEREF _Toc26912307 \h </w:instrText>
+              <w:instrText xml:space="preserve"> PAGEREF _Toc28121808 \h </w:instrText>
             </w:r>
             <w:r>
               <w:rPr>
@@ -3475,7 +3571,7 @@
                 <w:noProof/>
                 <w:webHidden/>
               </w:rPr>
-              <w:t>19</w:t>
+              <w:t>20</w:t>
             </w:r>
             <w:r>
               <w:rPr>
@@ -3498,7 +3594,7 @@
               <w:lang w:eastAsia="es-EC"/>
             </w:rPr>
           </w:pPr>
-          <w:hyperlink w:anchor="_Toc26912308" w:history="1">
+          <w:hyperlink w:anchor="_Toc28121809" w:history="1">
             <w:r>
               <w:rPr>
                 <w:rStyle w:val="Hipervnculo"/>
@@ -3543,7 +3639,7 @@
                 <w:noProof/>
                 <w:webHidden/>
               </w:rPr>
-              <w:instrText xml:space="preserve"> PAGEREF _Toc26912308 \h </w:instrText>
+              <w:instrText xml:space="preserve"> PAGEREF _Toc28121809 \h </w:instrText>
             </w:r>
             <w:r>
               <w:rPr>
@@ -3563,7 +3659,7 @@
                 <w:noProof/>
                 <w:webHidden/>
               </w:rPr>
-              <w:t>19</w:t>
+              <w:t>20</w:t>
             </w:r>
             <w:r>
               <w:rPr>
@@ -3589,13 +3685,17 @@
               <w:lang w:eastAsia="es-EC"/>
             </w:rPr>
           </w:pPr>
-          <w:hyperlink w:anchor="_Toc26912309" w:history="1">
+          <w:hyperlink w:anchor="_Toc28121810" w:history="1">
             <w:r>
               <w:rPr>
                 <w:rStyle w:val="Hipervnculo"/>
-                <w:noProof/>
-              </w:rPr>
-              <w:t>BIBLIOGRAFÍA</w:t>
+                <w:rFonts w:cs="Times New Roman"/>
+                <w:b/>
+                <w:noProof/>
+                <w:spacing w:val="-10"/>
+                <w:kern w:val="28"/>
+              </w:rPr>
+              <w:t>CAPÍTULO 3</w:t>
             </w:r>
             <w:r>
               <w:rPr>
@@ -3616,7 +3716,7 @@
                 <w:noProof/>
                 <w:webHidden/>
               </w:rPr>
-              <w:instrText xml:space="preserve"> PAGEREF _Toc26912309 \h </w:instrText>
+              <w:instrText xml:space="preserve"> PAGEREF _Toc28121810 \h </w:instrText>
             </w:r>
             <w:r>
               <w:rPr>
@@ -3636,7 +3736,7 @@
                 <w:noProof/>
                 <w:webHidden/>
               </w:rPr>
-              <w:t>19</w:t>
+              <w:t>20</w:t>
             </w:r>
             <w:r>
               <w:rPr>
@@ -3663,7 +3763,7 @@
               <w:lang w:eastAsia="es-EC"/>
             </w:rPr>
           </w:pPr>
-          <w:hyperlink w:anchor="_Toc26912310" w:history="1">
+          <w:hyperlink w:anchor="_Toc28121811" w:history="1">
             <w:r>
               <w:rPr>
                 <w:rStyle w:val="Hipervnculo"/>
@@ -3686,9 +3786,8 @@
               <w:rPr>
                 <w:rStyle w:val="Hipervnculo"/>
                 <w:noProof/>
-                <w:lang w:val="es-ES"/>
-              </w:rPr>
-              <w:t>Bibliografía</w:t>
+              </w:rPr>
+              <w:t>Resultados Y ANÁLISIS</w:t>
             </w:r>
             <w:r>
               <w:rPr>
@@ -3709,7 +3808,7 @@
                 <w:noProof/>
                 <w:webHidden/>
               </w:rPr>
-              <w:instrText xml:space="preserve"> PAGEREF _Toc26912310 \h </w:instrText>
+              <w:instrText xml:space="preserve"> PAGEREF _Toc28121811 \h </w:instrText>
             </w:r>
             <w:r>
               <w:rPr>
@@ -3729,7 +3828,869 @@
                 <w:noProof/>
                 <w:webHidden/>
               </w:rPr>
-              <w:t>19</w:t>
+              <w:t>20</w:t>
+            </w:r>
+            <w:r>
+              <w:rPr>
+                <w:noProof/>
+                <w:webHidden/>
+              </w:rPr>
+              <w:fldChar w:fldCharType="end"/>
+            </w:r>
+          </w:hyperlink>
+        </w:p>
+        <w:p>
+          <w:pPr>
+            <w:pStyle w:val="TDC2"/>
+            <w:rPr>
+              <w:rFonts w:asciiTheme="minorHAnsi" w:eastAsiaTheme="minorEastAsia" w:hAnsiTheme="minorHAnsi" w:cstheme="minorBidi"/>
+              <w:noProof/>
+              <w:color w:val="auto"/>
+              <w:sz w:val="22"/>
+              <w:szCs w:val="22"/>
+              <w:lang w:eastAsia="es-EC"/>
+            </w:rPr>
+          </w:pPr>
+          <w:hyperlink w:anchor="_Toc28121812" w:history="1">
+            <w:r>
+              <w:rPr>
+                <w:rStyle w:val="Hipervnculo"/>
+                <w:noProof/>
+              </w:rPr>
+              <w:t>3.1</w:t>
+            </w:r>
+            <w:r>
+              <w:rPr>
+                <w:rFonts w:asciiTheme="minorHAnsi" w:eastAsiaTheme="minorEastAsia" w:hAnsiTheme="minorHAnsi" w:cstheme="minorBidi"/>
+                <w:noProof/>
+                <w:color w:val="auto"/>
+                <w:sz w:val="22"/>
+                <w:szCs w:val="22"/>
+                <w:lang w:eastAsia="es-EC"/>
+              </w:rPr>
+              <w:tab/>
+            </w:r>
+            <w:r>
+              <w:rPr>
+                <w:rStyle w:val="Hipervnculo"/>
+                <w:noProof/>
+              </w:rPr>
+              <w:t>Interfaces de Backend</w:t>
+            </w:r>
+            <w:r>
+              <w:rPr>
+                <w:noProof/>
+                <w:webHidden/>
+              </w:rPr>
+              <w:tab/>
+            </w:r>
+            <w:r>
+              <w:rPr>
+                <w:noProof/>
+                <w:webHidden/>
+              </w:rPr>
+              <w:fldChar w:fldCharType="begin"/>
+            </w:r>
+            <w:r>
+              <w:rPr>
+                <w:noProof/>
+                <w:webHidden/>
+              </w:rPr>
+              <w:instrText xml:space="preserve"> PAGEREF _Toc28121812 \h </w:instrText>
+            </w:r>
+            <w:r>
+              <w:rPr>
+                <w:noProof/>
+                <w:webHidden/>
+              </w:rPr>
+            </w:r>
+            <w:r>
+              <w:rPr>
+                <w:noProof/>
+                <w:webHidden/>
+              </w:rPr>
+              <w:fldChar w:fldCharType="separate"/>
+            </w:r>
+            <w:r>
+              <w:rPr>
+                <w:noProof/>
+                <w:webHidden/>
+              </w:rPr>
+              <w:t>20</w:t>
+            </w:r>
+            <w:r>
+              <w:rPr>
+                <w:noProof/>
+                <w:webHidden/>
+              </w:rPr>
+              <w:fldChar w:fldCharType="end"/>
+            </w:r>
+          </w:hyperlink>
+        </w:p>
+        <w:p>
+          <w:pPr>
+            <w:pStyle w:val="TDC3"/>
+            <w:rPr>
+              <w:rFonts w:asciiTheme="minorHAnsi" w:eastAsiaTheme="minorEastAsia" w:hAnsiTheme="minorHAnsi" w:cstheme="minorBidi"/>
+              <w:noProof/>
+              <w:color w:val="auto"/>
+              <w:sz w:val="22"/>
+              <w:szCs w:val="22"/>
+              <w:lang w:eastAsia="es-EC"/>
+            </w:rPr>
+          </w:pPr>
+          <w:hyperlink w:anchor="_Toc28121813" w:history="1">
+            <w:r>
+              <w:rPr>
+                <w:rStyle w:val="Hipervnculo"/>
+                <w:noProof/>
+              </w:rPr>
+              <w:t>3.1.1</w:t>
+            </w:r>
+            <w:r>
+              <w:rPr>
+                <w:rFonts w:asciiTheme="minorHAnsi" w:eastAsiaTheme="minorEastAsia" w:hAnsiTheme="minorHAnsi" w:cstheme="minorBidi"/>
+                <w:noProof/>
+                <w:color w:val="auto"/>
+                <w:sz w:val="22"/>
+                <w:szCs w:val="22"/>
+                <w:lang w:eastAsia="es-EC"/>
+              </w:rPr>
+              <w:tab/>
+            </w:r>
+            <w:r>
+              <w:rPr>
+                <w:rStyle w:val="Hipervnculo"/>
+                <w:noProof/>
+              </w:rPr>
+              <w:t>Pantalla de Inicio de Sesión</w:t>
+            </w:r>
+            <w:r>
+              <w:rPr>
+                <w:noProof/>
+                <w:webHidden/>
+              </w:rPr>
+              <w:tab/>
+            </w:r>
+            <w:r>
+              <w:rPr>
+                <w:noProof/>
+                <w:webHidden/>
+              </w:rPr>
+              <w:fldChar w:fldCharType="begin"/>
+            </w:r>
+            <w:r>
+              <w:rPr>
+                <w:noProof/>
+                <w:webHidden/>
+              </w:rPr>
+              <w:instrText xml:space="preserve"> PAGEREF _Toc28121813 \h </w:instrText>
+            </w:r>
+            <w:r>
+              <w:rPr>
+                <w:noProof/>
+                <w:webHidden/>
+              </w:rPr>
+            </w:r>
+            <w:r>
+              <w:rPr>
+                <w:noProof/>
+                <w:webHidden/>
+              </w:rPr>
+              <w:fldChar w:fldCharType="separate"/>
+            </w:r>
+            <w:r>
+              <w:rPr>
+                <w:noProof/>
+                <w:webHidden/>
+              </w:rPr>
+              <w:t>20</w:t>
+            </w:r>
+            <w:r>
+              <w:rPr>
+                <w:noProof/>
+                <w:webHidden/>
+              </w:rPr>
+              <w:fldChar w:fldCharType="end"/>
+            </w:r>
+          </w:hyperlink>
+        </w:p>
+        <w:p>
+          <w:pPr>
+            <w:pStyle w:val="TDC3"/>
+            <w:rPr>
+              <w:rFonts w:asciiTheme="minorHAnsi" w:eastAsiaTheme="minorEastAsia" w:hAnsiTheme="minorHAnsi" w:cstheme="minorBidi"/>
+              <w:noProof/>
+              <w:color w:val="auto"/>
+              <w:sz w:val="22"/>
+              <w:szCs w:val="22"/>
+              <w:lang w:eastAsia="es-EC"/>
+            </w:rPr>
+          </w:pPr>
+          <w:hyperlink w:anchor="_Toc28121814" w:history="1">
+            <w:r>
+              <w:rPr>
+                <w:rStyle w:val="Hipervnculo"/>
+                <w:noProof/>
+              </w:rPr>
+              <w:t>3.1.2</w:t>
+            </w:r>
+            <w:r>
+              <w:rPr>
+                <w:noProof/>
+                <w:webHidden/>
+              </w:rPr>
+              <w:tab/>
+            </w:r>
+            <w:r>
+              <w:rPr>
+                <w:noProof/>
+                <w:webHidden/>
+              </w:rPr>
+              <w:fldChar w:fldCharType="begin"/>
+            </w:r>
+            <w:r>
+              <w:rPr>
+                <w:noProof/>
+                <w:webHidden/>
+              </w:rPr>
+              <w:instrText xml:space="preserve"> PAGEREF _Toc28121814 \h </w:instrText>
+            </w:r>
+            <w:r>
+              <w:rPr>
+                <w:noProof/>
+                <w:webHidden/>
+              </w:rPr>
+            </w:r>
+            <w:r>
+              <w:rPr>
+                <w:noProof/>
+                <w:webHidden/>
+              </w:rPr>
+              <w:fldChar w:fldCharType="separate"/>
+            </w:r>
+            <w:r>
+              <w:rPr>
+                <w:noProof/>
+                <w:webHidden/>
+              </w:rPr>
+              <w:t>21</w:t>
+            </w:r>
+            <w:r>
+              <w:rPr>
+                <w:noProof/>
+                <w:webHidden/>
+              </w:rPr>
+              <w:fldChar w:fldCharType="end"/>
+            </w:r>
+          </w:hyperlink>
+        </w:p>
+        <w:p>
+          <w:pPr>
+            <w:pStyle w:val="TDC3"/>
+            <w:rPr>
+              <w:rFonts w:asciiTheme="minorHAnsi" w:eastAsiaTheme="minorEastAsia" w:hAnsiTheme="minorHAnsi" w:cstheme="minorBidi"/>
+              <w:noProof/>
+              <w:color w:val="auto"/>
+              <w:sz w:val="22"/>
+              <w:szCs w:val="22"/>
+              <w:lang w:eastAsia="es-EC"/>
+            </w:rPr>
+          </w:pPr>
+          <w:hyperlink w:anchor="_Toc28121815" w:history="1">
+            <w:r>
+              <w:rPr>
+                <w:rStyle w:val="Hipervnculo"/>
+                <w:noProof/>
+              </w:rPr>
+              <w:t>3.1.3</w:t>
+            </w:r>
+            <w:r>
+              <w:rPr>
+                <w:rFonts w:asciiTheme="minorHAnsi" w:eastAsiaTheme="minorEastAsia" w:hAnsiTheme="minorHAnsi" w:cstheme="minorBidi"/>
+                <w:noProof/>
+                <w:color w:val="auto"/>
+                <w:sz w:val="22"/>
+                <w:szCs w:val="22"/>
+                <w:lang w:eastAsia="es-EC"/>
+              </w:rPr>
+              <w:tab/>
+            </w:r>
+            <w:r>
+              <w:rPr>
+                <w:rStyle w:val="Hipervnculo"/>
+                <w:noProof/>
+              </w:rPr>
+              <w:t>Pantalla del Home del Backend</w:t>
+            </w:r>
+            <w:r>
+              <w:rPr>
+                <w:noProof/>
+                <w:webHidden/>
+              </w:rPr>
+              <w:tab/>
+            </w:r>
+            <w:r>
+              <w:rPr>
+                <w:noProof/>
+                <w:webHidden/>
+              </w:rPr>
+              <w:fldChar w:fldCharType="begin"/>
+            </w:r>
+            <w:r>
+              <w:rPr>
+                <w:noProof/>
+                <w:webHidden/>
+              </w:rPr>
+              <w:instrText xml:space="preserve"> PAGEREF _Toc28121815 \h </w:instrText>
+            </w:r>
+            <w:r>
+              <w:rPr>
+                <w:noProof/>
+                <w:webHidden/>
+              </w:rPr>
+            </w:r>
+            <w:r>
+              <w:rPr>
+                <w:noProof/>
+                <w:webHidden/>
+              </w:rPr>
+              <w:fldChar w:fldCharType="separate"/>
+            </w:r>
+            <w:r>
+              <w:rPr>
+                <w:noProof/>
+                <w:webHidden/>
+              </w:rPr>
+              <w:t>21</w:t>
+            </w:r>
+            <w:r>
+              <w:rPr>
+                <w:noProof/>
+                <w:webHidden/>
+              </w:rPr>
+              <w:fldChar w:fldCharType="end"/>
+            </w:r>
+          </w:hyperlink>
+        </w:p>
+        <w:p>
+          <w:pPr>
+            <w:pStyle w:val="TDC3"/>
+            <w:rPr>
+              <w:rFonts w:asciiTheme="minorHAnsi" w:eastAsiaTheme="minorEastAsia" w:hAnsiTheme="minorHAnsi" w:cstheme="minorBidi"/>
+              <w:noProof/>
+              <w:color w:val="auto"/>
+              <w:sz w:val="22"/>
+              <w:szCs w:val="22"/>
+              <w:lang w:eastAsia="es-EC"/>
+            </w:rPr>
+          </w:pPr>
+          <w:hyperlink w:anchor="_Toc28121816" w:history="1">
+            <w:r>
+              <w:rPr>
+                <w:rStyle w:val="Hipervnculo"/>
+                <w:noProof/>
+              </w:rPr>
+              <w:t>3.1.4</w:t>
+            </w:r>
+            <w:r>
+              <w:rPr>
+                <w:rFonts w:asciiTheme="minorHAnsi" w:eastAsiaTheme="minorEastAsia" w:hAnsiTheme="minorHAnsi" w:cstheme="minorBidi"/>
+                <w:noProof/>
+                <w:color w:val="auto"/>
+                <w:sz w:val="22"/>
+                <w:szCs w:val="22"/>
+                <w:lang w:eastAsia="es-EC"/>
+              </w:rPr>
+              <w:tab/>
+            </w:r>
+            <w:r>
+              <w:rPr>
+                <w:rStyle w:val="Hipervnculo"/>
+                <w:noProof/>
+              </w:rPr>
+              <w:t>Pantalla Lista de Categorías</w:t>
+            </w:r>
+            <w:r>
+              <w:rPr>
+                <w:noProof/>
+                <w:webHidden/>
+              </w:rPr>
+              <w:tab/>
+            </w:r>
+            <w:r>
+              <w:rPr>
+                <w:noProof/>
+                <w:webHidden/>
+              </w:rPr>
+              <w:fldChar w:fldCharType="begin"/>
+            </w:r>
+            <w:r>
+              <w:rPr>
+                <w:noProof/>
+                <w:webHidden/>
+              </w:rPr>
+              <w:instrText xml:space="preserve"> PAGEREF _Toc28121816 \h </w:instrText>
+            </w:r>
+            <w:r>
+              <w:rPr>
+                <w:noProof/>
+                <w:webHidden/>
+              </w:rPr>
+            </w:r>
+            <w:r>
+              <w:rPr>
+                <w:noProof/>
+                <w:webHidden/>
+              </w:rPr>
+              <w:fldChar w:fldCharType="separate"/>
+            </w:r>
+            <w:r>
+              <w:rPr>
+                <w:noProof/>
+                <w:webHidden/>
+              </w:rPr>
+              <w:t>21</w:t>
+            </w:r>
+            <w:r>
+              <w:rPr>
+                <w:noProof/>
+                <w:webHidden/>
+              </w:rPr>
+              <w:fldChar w:fldCharType="end"/>
+            </w:r>
+          </w:hyperlink>
+        </w:p>
+        <w:p>
+          <w:pPr>
+            <w:pStyle w:val="TDC3"/>
+            <w:rPr>
+              <w:rFonts w:asciiTheme="minorHAnsi" w:eastAsiaTheme="minorEastAsia" w:hAnsiTheme="minorHAnsi" w:cstheme="minorBidi"/>
+              <w:noProof/>
+              <w:color w:val="auto"/>
+              <w:sz w:val="22"/>
+              <w:szCs w:val="22"/>
+              <w:lang w:eastAsia="es-EC"/>
+            </w:rPr>
+          </w:pPr>
+          <w:hyperlink w:anchor="_Toc28121817" w:history="1">
+            <w:r>
+              <w:rPr>
+                <w:rStyle w:val="Hipervnculo"/>
+                <w:noProof/>
+              </w:rPr>
+              <w:t>3.1.5</w:t>
+            </w:r>
+            <w:r>
+              <w:rPr>
+                <w:rFonts w:asciiTheme="minorHAnsi" w:eastAsiaTheme="minorEastAsia" w:hAnsiTheme="minorHAnsi" w:cstheme="minorBidi"/>
+                <w:noProof/>
+                <w:color w:val="auto"/>
+                <w:sz w:val="22"/>
+                <w:szCs w:val="22"/>
+                <w:lang w:eastAsia="es-EC"/>
+              </w:rPr>
+              <w:tab/>
+            </w:r>
+            <w:r>
+              <w:rPr>
+                <w:rStyle w:val="Hipervnculo"/>
+                <w:noProof/>
+              </w:rPr>
+              <w:t>Pantalla para nuevo ingreso de Categoría</w:t>
+            </w:r>
+            <w:r>
+              <w:rPr>
+                <w:noProof/>
+                <w:webHidden/>
+              </w:rPr>
+              <w:tab/>
+            </w:r>
+            <w:r>
+              <w:rPr>
+                <w:noProof/>
+                <w:webHidden/>
+              </w:rPr>
+              <w:fldChar w:fldCharType="begin"/>
+            </w:r>
+            <w:r>
+              <w:rPr>
+                <w:noProof/>
+                <w:webHidden/>
+              </w:rPr>
+              <w:instrText xml:space="preserve"> PAGEREF _Toc28121817 \h </w:instrText>
+            </w:r>
+            <w:r>
+              <w:rPr>
+                <w:noProof/>
+                <w:webHidden/>
+              </w:rPr>
+            </w:r>
+            <w:r>
+              <w:rPr>
+                <w:noProof/>
+                <w:webHidden/>
+              </w:rPr>
+              <w:fldChar w:fldCharType="separate"/>
+            </w:r>
+            <w:r>
+              <w:rPr>
+                <w:noProof/>
+                <w:webHidden/>
+              </w:rPr>
+              <w:t>22</w:t>
+            </w:r>
+            <w:r>
+              <w:rPr>
+                <w:noProof/>
+                <w:webHidden/>
+              </w:rPr>
+              <w:fldChar w:fldCharType="end"/>
+            </w:r>
+          </w:hyperlink>
+        </w:p>
+        <w:p>
+          <w:pPr>
+            <w:pStyle w:val="TDC3"/>
+            <w:rPr>
+              <w:rFonts w:asciiTheme="minorHAnsi" w:eastAsiaTheme="minorEastAsia" w:hAnsiTheme="minorHAnsi" w:cstheme="minorBidi"/>
+              <w:noProof/>
+              <w:color w:val="auto"/>
+              <w:sz w:val="22"/>
+              <w:szCs w:val="22"/>
+              <w:lang w:eastAsia="es-EC"/>
+            </w:rPr>
+          </w:pPr>
+          <w:hyperlink w:anchor="_Toc28121818" w:history="1">
+            <w:r>
+              <w:rPr>
+                <w:rStyle w:val="Hipervnculo"/>
+                <w:noProof/>
+              </w:rPr>
+              <w:t>3.1.6</w:t>
+            </w:r>
+            <w:r>
+              <w:rPr>
+                <w:rFonts w:asciiTheme="minorHAnsi" w:eastAsiaTheme="minorEastAsia" w:hAnsiTheme="minorHAnsi" w:cstheme="minorBidi"/>
+                <w:noProof/>
+                <w:color w:val="auto"/>
+                <w:sz w:val="22"/>
+                <w:szCs w:val="22"/>
+                <w:lang w:eastAsia="es-EC"/>
+              </w:rPr>
+              <w:tab/>
+            </w:r>
+            <w:r>
+              <w:rPr>
+                <w:rStyle w:val="Hipervnculo"/>
+                <w:noProof/>
+              </w:rPr>
+              <w:t>Pantalla para editar registros de Categorías</w:t>
+            </w:r>
+            <w:r>
+              <w:rPr>
+                <w:noProof/>
+                <w:webHidden/>
+              </w:rPr>
+              <w:tab/>
+            </w:r>
+            <w:r>
+              <w:rPr>
+                <w:noProof/>
+                <w:webHidden/>
+              </w:rPr>
+              <w:fldChar w:fldCharType="begin"/>
+            </w:r>
+            <w:r>
+              <w:rPr>
+                <w:noProof/>
+                <w:webHidden/>
+              </w:rPr>
+              <w:instrText xml:space="preserve"> PAGEREF _Toc28121818 \h </w:instrText>
+            </w:r>
+            <w:r>
+              <w:rPr>
+                <w:noProof/>
+                <w:webHidden/>
+              </w:rPr>
+            </w:r>
+            <w:r>
+              <w:rPr>
+                <w:noProof/>
+                <w:webHidden/>
+              </w:rPr>
+              <w:fldChar w:fldCharType="separate"/>
+            </w:r>
+            <w:r>
+              <w:rPr>
+                <w:noProof/>
+                <w:webHidden/>
+              </w:rPr>
+              <w:t>22</w:t>
+            </w:r>
+            <w:r>
+              <w:rPr>
+                <w:noProof/>
+                <w:webHidden/>
+              </w:rPr>
+              <w:fldChar w:fldCharType="end"/>
+            </w:r>
+          </w:hyperlink>
+        </w:p>
+        <w:p>
+          <w:pPr>
+            <w:pStyle w:val="TDC3"/>
+            <w:rPr>
+              <w:rFonts w:asciiTheme="minorHAnsi" w:eastAsiaTheme="minorEastAsia" w:hAnsiTheme="minorHAnsi" w:cstheme="minorBidi"/>
+              <w:noProof/>
+              <w:color w:val="auto"/>
+              <w:sz w:val="22"/>
+              <w:szCs w:val="22"/>
+              <w:lang w:eastAsia="es-EC"/>
+            </w:rPr>
+          </w:pPr>
+          <w:hyperlink w:anchor="_Toc28121819" w:history="1">
+            <w:r>
+              <w:rPr>
+                <w:rStyle w:val="Hipervnculo"/>
+                <w:noProof/>
+              </w:rPr>
+              <w:t>3.1.7</w:t>
+            </w:r>
+            <w:r>
+              <w:rPr>
+                <w:rFonts w:asciiTheme="minorHAnsi" w:eastAsiaTheme="minorEastAsia" w:hAnsiTheme="minorHAnsi" w:cstheme="minorBidi"/>
+                <w:noProof/>
+                <w:color w:val="auto"/>
+                <w:sz w:val="22"/>
+                <w:szCs w:val="22"/>
+                <w:lang w:eastAsia="es-EC"/>
+              </w:rPr>
+              <w:tab/>
+            </w:r>
+            <w:r>
+              <w:rPr>
+                <w:rStyle w:val="Hipervnculo"/>
+                <w:noProof/>
+              </w:rPr>
+              <w:t>Pantalla que lista las subcategorías</w:t>
+            </w:r>
+            <w:r>
+              <w:rPr>
+                <w:noProof/>
+                <w:webHidden/>
+              </w:rPr>
+              <w:tab/>
+            </w:r>
+            <w:r>
+              <w:rPr>
+                <w:noProof/>
+                <w:webHidden/>
+              </w:rPr>
+              <w:fldChar w:fldCharType="begin"/>
+            </w:r>
+            <w:r>
+              <w:rPr>
+                <w:noProof/>
+                <w:webHidden/>
+              </w:rPr>
+              <w:instrText xml:space="preserve"> PAGEREF _Toc28121819 \h </w:instrText>
+            </w:r>
+            <w:r>
+              <w:rPr>
+                <w:noProof/>
+                <w:webHidden/>
+              </w:rPr>
+            </w:r>
+            <w:r>
+              <w:rPr>
+                <w:noProof/>
+                <w:webHidden/>
+              </w:rPr>
+              <w:fldChar w:fldCharType="separate"/>
+            </w:r>
+            <w:r>
+              <w:rPr>
+                <w:noProof/>
+                <w:webHidden/>
+              </w:rPr>
+              <w:t>23</w:t>
+            </w:r>
+            <w:r>
+              <w:rPr>
+                <w:noProof/>
+                <w:webHidden/>
+              </w:rPr>
+              <w:fldChar w:fldCharType="end"/>
+            </w:r>
+          </w:hyperlink>
+        </w:p>
+        <w:p>
+          <w:pPr>
+            <w:pStyle w:val="TDC3"/>
+            <w:rPr>
+              <w:rFonts w:asciiTheme="minorHAnsi" w:eastAsiaTheme="minorEastAsia" w:hAnsiTheme="minorHAnsi" w:cstheme="minorBidi"/>
+              <w:noProof/>
+              <w:color w:val="auto"/>
+              <w:sz w:val="22"/>
+              <w:szCs w:val="22"/>
+              <w:lang w:eastAsia="es-EC"/>
+            </w:rPr>
+          </w:pPr>
+          <w:hyperlink w:anchor="_Toc28121820" w:history="1">
+            <w:r>
+              <w:rPr>
+                <w:rStyle w:val="Hipervnculo"/>
+                <w:noProof/>
+              </w:rPr>
+              <w:t>3.1.8</w:t>
+            </w:r>
+            <w:r>
+              <w:rPr>
+                <w:rFonts w:asciiTheme="minorHAnsi" w:eastAsiaTheme="minorEastAsia" w:hAnsiTheme="minorHAnsi" w:cstheme="minorBidi"/>
+                <w:noProof/>
+                <w:color w:val="auto"/>
+                <w:sz w:val="22"/>
+                <w:szCs w:val="22"/>
+                <w:lang w:eastAsia="es-EC"/>
+              </w:rPr>
+              <w:tab/>
+            </w:r>
+            <w:r>
+              <w:rPr>
+                <w:rStyle w:val="Hipervnculo"/>
+                <w:noProof/>
+              </w:rPr>
+              <w:t>Pantalla para nuevos registros de subcategorías</w:t>
+            </w:r>
+            <w:r>
+              <w:rPr>
+                <w:noProof/>
+                <w:webHidden/>
+              </w:rPr>
+              <w:tab/>
+            </w:r>
+            <w:r>
+              <w:rPr>
+                <w:noProof/>
+                <w:webHidden/>
+              </w:rPr>
+              <w:fldChar w:fldCharType="begin"/>
+            </w:r>
+            <w:r>
+              <w:rPr>
+                <w:noProof/>
+                <w:webHidden/>
+              </w:rPr>
+              <w:instrText xml:space="preserve"> PAGEREF _Toc28121820 \h </w:instrText>
+            </w:r>
+            <w:r>
+              <w:rPr>
+                <w:noProof/>
+                <w:webHidden/>
+              </w:rPr>
+            </w:r>
+            <w:r>
+              <w:rPr>
+                <w:noProof/>
+                <w:webHidden/>
+              </w:rPr>
+              <w:fldChar w:fldCharType="separate"/>
+            </w:r>
+            <w:r>
+              <w:rPr>
+                <w:noProof/>
+                <w:webHidden/>
+              </w:rPr>
+              <w:t>23</w:t>
+            </w:r>
+            <w:r>
+              <w:rPr>
+                <w:noProof/>
+                <w:webHidden/>
+              </w:rPr>
+              <w:fldChar w:fldCharType="end"/>
+            </w:r>
+          </w:hyperlink>
+        </w:p>
+        <w:p>
+          <w:pPr>
+            <w:pStyle w:val="TDC3"/>
+            <w:rPr>
+              <w:rFonts w:asciiTheme="minorHAnsi" w:eastAsiaTheme="minorEastAsia" w:hAnsiTheme="minorHAnsi" w:cstheme="minorBidi"/>
+              <w:noProof/>
+              <w:color w:val="auto"/>
+              <w:sz w:val="22"/>
+              <w:szCs w:val="22"/>
+              <w:lang w:eastAsia="es-EC"/>
+            </w:rPr>
+          </w:pPr>
+          <w:hyperlink w:anchor="_Toc28121821" w:history="1">
+            <w:r>
+              <w:rPr>
+                <w:rStyle w:val="Hipervnculo"/>
+                <w:noProof/>
+              </w:rPr>
+              <w:t>3.1.9</w:t>
+            </w:r>
+            <w:r>
+              <w:rPr>
+                <w:rFonts w:asciiTheme="minorHAnsi" w:eastAsiaTheme="minorEastAsia" w:hAnsiTheme="minorHAnsi" w:cstheme="minorBidi"/>
+                <w:noProof/>
+                <w:color w:val="auto"/>
+                <w:sz w:val="22"/>
+                <w:szCs w:val="22"/>
+                <w:lang w:eastAsia="es-EC"/>
+              </w:rPr>
+              <w:tab/>
+            </w:r>
+            <w:r>
+              <w:rPr>
+                <w:rStyle w:val="Hipervnculo"/>
+                <w:noProof/>
+              </w:rPr>
+              <w:t>Pantalla de Edición de Subcategorías</w:t>
+            </w:r>
+            <w:r>
+              <w:rPr>
+                <w:noProof/>
+                <w:webHidden/>
+              </w:rPr>
+              <w:tab/>
+            </w:r>
+            <w:r>
+              <w:rPr>
+                <w:noProof/>
+                <w:webHidden/>
+              </w:rPr>
+              <w:fldChar w:fldCharType="begin"/>
+            </w:r>
+            <w:r>
+              <w:rPr>
+                <w:noProof/>
+                <w:webHidden/>
+              </w:rPr>
+              <w:instrText xml:space="preserve"> PAGEREF _Toc28121821 \h </w:instrText>
+            </w:r>
+            <w:r>
+              <w:rPr>
+                <w:noProof/>
+                <w:webHidden/>
+              </w:rPr>
+            </w:r>
+            <w:r>
+              <w:rPr>
+                <w:noProof/>
+                <w:webHidden/>
+              </w:rPr>
+              <w:fldChar w:fldCharType="separate"/>
+            </w:r>
+            <w:r>
+              <w:rPr>
+                <w:noProof/>
+                <w:webHidden/>
+              </w:rPr>
+              <w:t>24</w:t>
             </w:r>
             <w:r>
               <w:rPr>
@@ -3755,12 +4716,178 @@
               <w:lang w:eastAsia="es-EC"/>
             </w:rPr>
           </w:pPr>
-          <w:hyperlink w:anchor="_Toc26912311" w:history="1">
+          <w:hyperlink w:anchor="_Toc28121822" w:history="1">
             <w:r>
               <w:rPr>
                 <w:rStyle w:val="Hipervnculo"/>
                 <w:noProof/>
               </w:rPr>
+              <w:t>BIBLIOGRAFÍA</w:t>
+            </w:r>
+            <w:r>
+              <w:rPr>
+                <w:noProof/>
+                <w:webHidden/>
+              </w:rPr>
+              <w:tab/>
+            </w:r>
+            <w:r>
+              <w:rPr>
+                <w:noProof/>
+                <w:webHidden/>
+              </w:rPr>
+              <w:fldChar w:fldCharType="begin"/>
+            </w:r>
+            <w:r>
+              <w:rPr>
+                <w:noProof/>
+                <w:webHidden/>
+              </w:rPr>
+              <w:instrText xml:space="preserve"> PAGEREF _Toc28121822 \h </w:instrText>
+            </w:r>
+            <w:r>
+              <w:rPr>
+                <w:noProof/>
+                <w:webHidden/>
+              </w:rPr>
+            </w:r>
+            <w:r>
+              <w:rPr>
+                <w:noProof/>
+                <w:webHidden/>
+              </w:rPr>
+              <w:fldChar w:fldCharType="separate"/>
+            </w:r>
+            <w:r>
+              <w:rPr>
+                <w:noProof/>
+                <w:webHidden/>
+              </w:rPr>
+              <w:t>25</w:t>
+            </w:r>
+            <w:r>
+              <w:rPr>
+                <w:noProof/>
+                <w:webHidden/>
+              </w:rPr>
+              <w:fldChar w:fldCharType="end"/>
+            </w:r>
+          </w:hyperlink>
+        </w:p>
+        <w:p>
+          <w:pPr>
+            <w:pStyle w:val="TDC1"/>
+            <w:tabs>
+              <w:tab w:val="left" w:pos="660"/>
+              <w:tab w:val="right" w:leader="dot" w:pos="9204"/>
+            </w:tabs>
+            <w:rPr>
+              <w:rFonts w:asciiTheme="minorHAnsi" w:eastAsiaTheme="minorEastAsia" w:hAnsiTheme="minorHAnsi" w:cstheme="minorBidi"/>
+              <w:noProof/>
+              <w:color w:val="auto"/>
+              <w:sz w:val="22"/>
+              <w:szCs w:val="22"/>
+              <w:lang w:eastAsia="es-EC"/>
+            </w:rPr>
+          </w:pPr>
+          <w:hyperlink w:anchor="_Toc28121823" w:history="1">
+            <w:r>
+              <w:rPr>
+                <w:rStyle w:val="Hipervnculo"/>
+                <w:noProof/>
+              </w:rPr>
+              <w:t>4.</w:t>
+            </w:r>
+            <w:r>
+              <w:rPr>
+                <w:rFonts w:asciiTheme="minorHAnsi" w:eastAsiaTheme="minorEastAsia" w:hAnsiTheme="minorHAnsi" w:cstheme="minorBidi"/>
+                <w:noProof/>
+                <w:color w:val="auto"/>
+                <w:sz w:val="22"/>
+                <w:szCs w:val="22"/>
+                <w:lang w:eastAsia="es-EC"/>
+              </w:rPr>
+              <w:tab/>
+            </w:r>
+            <w:r>
+              <w:rPr>
+                <w:rStyle w:val="Hipervnculo"/>
+                <w:noProof/>
+                <w:lang w:val="es-ES"/>
+              </w:rPr>
+              <w:t>Bibliografía</w:t>
+            </w:r>
+            <w:r>
+              <w:rPr>
+                <w:noProof/>
+                <w:webHidden/>
+              </w:rPr>
+              <w:tab/>
+            </w:r>
+            <w:r>
+              <w:rPr>
+                <w:noProof/>
+                <w:webHidden/>
+              </w:rPr>
+              <w:fldChar w:fldCharType="begin"/>
+            </w:r>
+            <w:r>
+              <w:rPr>
+                <w:noProof/>
+                <w:webHidden/>
+              </w:rPr>
+              <w:instrText xml:space="preserve"> PAGEREF _Toc28121823 \h </w:instrText>
+            </w:r>
+            <w:r>
+              <w:rPr>
+                <w:noProof/>
+                <w:webHidden/>
+              </w:rPr>
+            </w:r>
+            <w:r>
+              <w:rPr>
+                <w:noProof/>
+                <w:webHidden/>
+              </w:rPr>
+              <w:fldChar w:fldCharType="separate"/>
+            </w:r>
+            <w:r>
+              <w:rPr>
+                <w:noProof/>
+                <w:webHidden/>
+              </w:rPr>
+              <w:t>25</w:t>
+            </w:r>
+            <w:r>
+              <w:rPr>
+                <w:noProof/>
+                <w:webHidden/>
+              </w:rPr>
+              <w:fldChar w:fldCharType="end"/>
+            </w:r>
+          </w:hyperlink>
+        </w:p>
+        <w:p>
+          <w:pPr>
+            <w:pStyle w:val="TDC1"/>
+            <w:tabs>
+              <w:tab w:val="right" w:leader="dot" w:pos="9204"/>
+            </w:tabs>
+            <w:rPr>
+              <w:rFonts w:asciiTheme="minorHAnsi" w:eastAsiaTheme="minorEastAsia" w:hAnsiTheme="minorHAnsi" w:cstheme="minorBidi"/>
+              <w:noProof/>
+              <w:color w:val="auto"/>
+              <w:sz w:val="22"/>
+              <w:szCs w:val="22"/>
+              <w:lang w:eastAsia="es-EC"/>
+            </w:rPr>
+          </w:pPr>
+          <w:hyperlink w:anchor="_Toc28121824" w:history="1">
+            <w:r>
+              <w:rPr>
+                <w:rStyle w:val="Hipervnculo"/>
+                <w:noProof/>
+              </w:rPr>
               <w:t>APÉNDICES</w:t>
             </w:r>
             <w:r>
@@ -3782,7 +4909,7 @@
                 <w:noProof/>
                 <w:webHidden/>
               </w:rPr>
-              <w:instrText xml:space="preserve"> PAGEREF _Toc26912311 \h </w:instrText>
+              <w:instrText xml:space="preserve"> PAGEREF _Toc28121824 \h </w:instrText>
             </w:r>
             <w:r>
               <w:rPr>
@@ -3802,7 +4929,7 @@
                 <w:noProof/>
                 <w:webHidden/>
               </w:rPr>
-              <w:t>20</w:t>
+              <w:t>25</w:t>
             </w:r>
             <w:r>
               <w:rPr>
@@ -3842,7 +4969,7 @@
       </w:pPr>
       <w:bookmarkStart w:id="14" w:name="_Toc422286422"/>
       <w:bookmarkStart w:id="15" w:name="_Toc526255248"/>
-      <w:bookmarkStart w:id="16" w:name="_Toc26912288"/>
+      <w:bookmarkStart w:id="16" w:name="_Toc28121788"/>
       <w:r>
         <w:rPr>
           <w:lang w:val="es-EC"/>
@@ -3937,7 +5064,7 @@
       </w:pPr>
       <w:bookmarkStart w:id="17" w:name="_Toc422286424"/>
       <w:bookmarkStart w:id="18" w:name="_Toc526255250"/>
-      <w:bookmarkStart w:id="19" w:name="_Toc26912289"/>
+      <w:bookmarkStart w:id="19" w:name="_Toc28121789"/>
       <w:r>
         <w:lastRenderedPageBreak/>
         <w:t>ÍNDICE DE FIGURAS</w:t>
@@ -3979,7 +5106,7 @@
         </w:rPr>
         <w:fldChar w:fldCharType="separate"/>
       </w:r>
-      <w:hyperlink r:id="rId12" w:anchor="_Toc26903109" w:history="1">
+      <w:hyperlink r:id="rId12" w:anchor="_Toc28121825" w:history="1">
         <w:r>
           <w:rPr>
             <w:rStyle w:val="Hipervnculo"/>
@@ -4014,7 +5141,7 @@
             <w:noProof/>
             <w:webHidden/>
           </w:rPr>
-          <w:instrText xml:space="preserve"> PAGEREF _Toc26903109 \h </w:instrText>
+          <w:instrText xml:space="preserve"> PAGEREF _Toc28121825 \h </w:instrText>
         </w:r>
         <w:r>
           <w:rPr>
@@ -4034,7 +5161,7 @@
             <w:noProof/>
             <w:webHidden/>
           </w:rPr>
-          <w:t>15</w:t>
+          <w:t>16</w:t>
         </w:r>
         <w:r>
           <w:rPr>
@@ -4060,7 +5187,7 @@
           <w:lang w:eastAsia="es-EC"/>
         </w:rPr>
       </w:pPr>
-      <w:hyperlink w:anchor="_Toc26903110" w:history="1">
+      <w:hyperlink w:anchor="_Toc28121826" w:history="1">
         <w:r>
           <w:rPr>
             <w:rStyle w:val="Hipervnculo"/>
@@ -4095,7 +5222,7 @@
             <w:noProof/>
             <w:webHidden/>
           </w:rPr>
-          <w:instrText xml:space="preserve"> PAGEREF _Toc26903110 \h </w:instrText>
+          <w:instrText xml:space="preserve"> PAGEREF _Toc28121826 \h </w:instrText>
         </w:r>
         <w:r>
           <w:rPr>
@@ -4115,7 +5242,7 @@
             <w:noProof/>
             <w:webHidden/>
           </w:rPr>
-          <w:t>17</w:t>
+          <w:t>19</w:t>
         </w:r>
         <w:r>
           <w:rPr>
@@ -4128,52 +5255,12 @@
     </w:p>
     <w:p>
       <w:pPr>
-        <w:rPr>
-          <w:lang w:eastAsia="es-EC"/>
-        </w:rPr>
-      </w:pPr>
-      <w:r>
-        <w:rPr>
-          <w:lang w:eastAsia="es-EC"/>
-        </w:rPr>
-        <w:fldChar w:fldCharType="end"/>
-      </w:r>
-    </w:p>
-    <w:p>
-      <w:pPr>
-        <w:rPr>
-          <w:lang w:eastAsia="es-EC"/>
-        </w:rPr>
-      </w:pPr>
-    </w:p>
-    <w:p>
-      <w:r>
-        <w:br w:type="page"/>
-      </w:r>
-    </w:p>
-    <w:p>
-      <w:pPr>
-        <w:pStyle w:val="Subttulo"/>
-      </w:pPr>
-      <w:bookmarkStart w:id="20" w:name="_Toc422286425"/>
-      <w:bookmarkStart w:id="21" w:name="_Toc526255251"/>
-      <w:bookmarkStart w:id="22" w:name="_Toc26912290"/>
-      <w:r>
-        <w:lastRenderedPageBreak/>
-        <w:t>ÍNDICE DE TABLAS</w:t>
-      </w:r>
-      <w:bookmarkEnd w:id="20"/>
-      <w:bookmarkEnd w:id="21"/>
-      <w:bookmarkEnd w:id="22"/>
-    </w:p>
-    <w:p>
-      <w:pPr>
         <w:pStyle w:val="Tabladeilustraciones"/>
         <w:tabs>
-          <w:tab w:val="right" w:leader="dot" w:pos="9118"/>
+          <w:tab w:val="right" w:leader="dot" w:pos="9204"/>
         </w:tabs>
         <w:rPr>
-          <w:rFonts w:ascii="Calibri" w:hAnsi="Calibri" w:cs="Times New Roman"/>
+          <w:rFonts w:asciiTheme="minorHAnsi" w:eastAsiaTheme="minorEastAsia" w:hAnsiTheme="minorHAnsi" w:cstheme="minorBidi"/>
           <w:noProof/>
           <w:color w:val="auto"/>
           <w:sz w:val="22"/>
@@ -4181,36 +5268,21 @@
           <w:lang w:eastAsia="es-EC"/>
         </w:rPr>
       </w:pPr>
-      <w:r>
-        <w:fldChar w:fldCharType="begin"/>
-      </w:r>
-      <w:r>
-        <w:instrText xml:space="preserve"> TOC \h \z \c "Tabla" </w:instrText>
-      </w:r>
-      <w:r>
-        <w:fldChar w:fldCharType="separate"/>
-      </w:r>
-      <w:hyperlink w:anchor="_Toc436400439" w:history="1">
+      <w:hyperlink w:anchor="_Toc28121827" w:history="1">
         <w:r>
           <w:rPr>
             <w:rStyle w:val="Hipervnculo"/>
             <w:noProof/>
           </w:rPr>
-          <w:t>Tabla 1</w:t>
+          <w:t>Ilustración 3</w:t>
         </w:r>
         <w:r>
           <w:rPr>
             <w:rStyle w:val="Hipervnculo"/>
             <w:noProof/>
           </w:rPr>
-          <w:t>.1</w:t>
-        </w:r>
-        <w:r>
-          <w:rPr>
-            <w:rStyle w:val="Hipervnculo"/>
-            <w:noProof/>
-          </w:rPr>
-          <w:t>. Ejemplo de Tabla</w:t>
+          <w:noBreakHyphen/>
+          <w:t>1 Inicio de Sesión Backend</w:t>
         </w:r>
         <w:r>
           <w:rPr>
@@ -4231,7 +5303,7 @@
             <w:noProof/>
             <w:webHidden/>
           </w:rPr>
-          <w:instrText xml:space="preserve"> PAGEREF _Toc436400439 \h </w:instrText>
+          <w:instrText xml:space="preserve"> PAGEREF _Toc28121827 \h </w:instrText>
         </w:r>
         <w:r>
           <w:rPr>
@@ -4251,7 +5323,7 @@
             <w:noProof/>
             <w:webHidden/>
           </w:rPr>
-          <w:t>2</w:t>
+          <w:t>20</w:t>
         </w:r>
         <w:r>
           <w:rPr>
@@ -4263,10 +5335,620 @@
       </w:hyperlink>
     </w:p>
     <w:p>
-      <w:r>
+      <w:pPr>
+        <w:pStyle w:val="Tabladeilustraciones"/>
+        <w:tabs>
+          <w:tab w:val="right" w:leader="dot" w:pos="9204"/>
+        </w:tabs>
+        <w:rPr>
+          <w:rFonts w:asciiTheme="minorHAnsi" w:eastAsiaTheme="minorEastAsia" w:hAnsiTheme="minorHAnsi" w:cstheme="minorBidi"/>
+          <w:noProof/>
+          <w:color w:val="auto"/>
+          <w:sz w:val="22"/>
+          <w:szCs w:val="22"/>
+          <w:lang w:eastAsia="es-EC"/>
+        </w:rPr>
+      </w:pPr>
+      <w:hyperlink w:anchor="_Toc28121828" w:history="1">
+        <w:r>
+          <w:rPr>
+            <w:rStyle w:val="Hipervnculo"/>
+            <w:noProof/>
+          </w:rPr>
+          <w:t>Ilustración 3</w:t>
+        </w:r>
+        <w:r>
+          <w:rPr>
+            <w:rStyle w:val="Hipervnculo"/>
+            <w:noProof/>
+          </w:rPr>
+          <w:noBreakHyphen/>
+          <w:t>2 Pantalla de home</w:t>
+        </w:r>
+        <w:r>
+          <w:rPr>
+            <w:noProof/>
+            <w:webHidden/>
+          </w:rPr>
+          <w:tab/>
+        </w:r>
+        <w:r>
+          <w:rPr>
+            <w:noProof/>
+            <w:webHidden/>
+          </w:rPr>
+          <w:fldChar w:fldCharType="begin"/>
+        </w:r>
+        <w:r>
+          <w:rPr>
+            <w:noProof/>
+            <w:webHidden/>
+          </w:rPr>
+          <w:instrText xml:space="preserve"> PAGEREF _Toc28121828 \h </w:instrText>
+        </w:r>
+        <w:r>
+          <w:rPr>
+            <w:noProof/>
+            <w:webHidden/>
+          </w:rPr>
+        </w:r>
+        <w:r>
+          <w:rPr>
+            <w:noProof/>
+            <w:webHidden/>
+          </w:rPr>
+          <w:fldChar w:fldCharType="separate"/>
+        </w:r>
+        <w:r>
+          <w:rPr>
+            <w:noProof/>
+            <w:webHidden/>
+          </w:rPr>
+          <w:t>21</w:t>
+        </w:r>
+        <w:r>
+          <w:rPr>
+            <w:noProof/>
+            <w:webHidden/>
+          </w:rPr>
+          <w:fldChar w:fldCharType="end"/>
+        </w:r>
+      </w:hyperlink>
+    </w:p>
+    <w:p>
+      <w:pPr>
+        <w:pStyle w:val="Tabladeilustraciones"/>
+        <w:tabs>
+          <w:tab w:val="right" w:leader="dot" w:pos="9204"/>
+        </w:tabs>
+        <w:rPr>
+          <w:rFonts w:asciiTheme="minorHAnsi" w:eastAsiaTheme="minorEastAsia" w:hAnsiTheme="minorHAnsi" w:cstheme="minorBidi"/>
+          <w:noProof/>
+          <w:color w:val="auto"/>
+          <w:sz w:val="22"/>
+          <w:szCs w:val="22"/>
+          <w:lang w:eastAsia="es-EC"/>
+        </w:rPr>
+      </w:pPr>
+      <w:hyperlink w:anchor="_Toc28121829" w:history="1">
+        <w:r>
+          <w:rPr>
+            <w:rStyle w:val="Hipervnculo"/>
+            <w:noProof/>
+          </w:rPr>
+          <w:t>Ilustración 3</w:t>
+        </w:r>
+        <w:r>
+          <w:rPr>
+            <w:rStyle w:val="Hipervnculo"/>
+            <w:noProof/>
+          </w:rPr>
+          <w:noBreakHyphen/>
+          <w:t>3 Pantalla que lista las Categorías</w:t>
+        </w:r>
+        <w:r>
+          <w:rPr>
+            <w:noProof/>
+            <w:webHidden/>
+          </w:rPr>
+          <w:tab/>
+        </w:r>
+        <w:r>
+          <w:rPr>
+            <w:noProof/>
+            <w:webHidden/>
+          </w:rPr>
+          <w:fldChar w:fldCharType="begin"/>
+        </w:r>
+        <w:r>
+          <w:rPr>
+            <w:noProof/>
+            <w:webHidden/>
+          </w:rPr>
+          <w:instrText xml:space="preserve"> PAGEREF _Toc28121829 \h </w:instrText>
+        </w:r>
+        <w:r>
+          <w:rPr>
+            <w:noProof/>
+            <w:webHidden/>
+          </w:rPr>
+        </w:r>
+        <w:r>
+          <w:rPr>
+            <w:noProof/>
+            <w:webHidden/>
+          </w:rPr>
+          <w:fldChar w:fldCharType="separate"/>
+        </w:r>
+        <w:r>
+          <w:rPr>
+            <w:noProof/>
+            <w:webHidden/>
+          </w:rPr>
+          <w:t>22</w:t>
+        </w:r>
+        <w:r>
+          <w:rPr>
+            <w:noProof/>
+            <w:webHidden/>
+          </w:rPr>
+          <w:fldChar w:fldCharType="end"/>
+        </w:r>
+      </w:hyperlink>
+    </w:p>
+    <w:p>
+      <w:pPr>
+        <w:pStyle w:val="Tabladeilustraciones"/>
+        <w:tabs>
+          <w:tab w:val="right" w:leader="dot" w:pos="9204"/>
+        </w:tabs>
+        <w:rPr>
+          <w:rFonts w:asciiTheme="minorHAnsi" w:eastAsiaTheme="minorEastAsia" w:hAnsiTheme="minorHAnsi" w:cstheme="minorBidi"/>
+          <w:noProof/>
+          <w:color w:val="auto"/>
+          <w:sz w:val="22"/>
+          <w:szCs w:val="22"/>
+          <w:lang w:eastAsia="es-EC"/>
+        </w:rPr>
+      </w:pPr>
+      <w:hyperlink w:anchor="_Toc28121830" w:history="1">
+        <w:r>
+          <w:rPr>
+            <w:rStyle w:val="Hipervnculo"/>
+            <w:noProof/>
+          </w:rPr>
+          <w:t>Ilustración 3</w:t>
+        </w:r>
+        <w:r>
+          <w:rPr>
+            <w:rStyle w:val="Hipervnculo"/>
+            <w:noProof/>
+          </w:rPr>
+          <w:noBreakHyphen/>
+          <w:t>4 Pantalla para nuevo registro de categorías</w:t>
+        </w:r>
+        <w:r>
+          <w:rPr>
+            <w:noProof/>
+            <w:webHidden/>
+          </w:rPr>
+          <w:tab/>
+        </w:r>
+        <w:r>
+          <w:rPr>
+            <w:noProof/>
+            <w:webHidden/>
+          </w:rPr>
+          <w:fldChar w:fldCharType="begin"/>
+        </w:r>
+        <w:r>
+          <w:rPr>
+            <w:noProof/>
+            <w:webHidden/>
+          </w:rPr>
+          <w:instrText xml:space="preserve"> PAGEREF _Toc28121830 \h </w:instrText>
+        </w:r>
+        <w:r>
+          <w:rPr>
+            <w:noProof/>
+            <w:webHidden/>
+          </w:rPr>
+        </w:r>
+        <w:r>
+          <w:rPr>
+            <w:noProof/>
+            <w:webHidden/>
+          </w:rPr>
+          <w:fldChar w:fldCharType="separate"/>
+        </w:r>
+        <w:r>
+          <w:rPr>
+            <w:noProof/>
+            <w:webHidden/>
+          </w:rPr>
+          <w:t>22</w:t>
+        </w:r>
+        <w:r>
+          <w:rPr>
+            <w:noProof/>
+            <w:webHidden/>
+          </w:rPr>
+          <w:fldChar w:fldCharType="end"/>
+        </w:r>
+      </w:hyperlink>
+    </w:p>
+    <w:p>
+      <w:pPr>
+        <w:pStyle w:val="Tabladeilustraciones"/>
+        <w:tabs>
+          <w:tab w:val="right" w:leader="dot" w:pos="9204"/>
+        </w:tabs>
+        <w:rPr>
+          <w:rFonts w:asciiTheme="minorHAnsi" w:eastAsiaTheme="minorEastAsia" w:hAnsiTheme="minorHAnsi" w:cstheme="minorBidi"/>
+          <w:noProof/>
+          <w:color w:val="auto"/>
+          <w:sz w:val="22"/>
+          <w:szCs w:val="22"/>
+          <w:lang w:eastAsia="es-EC"/>
+        </w:rPr>
+      </w:pPr>
+      <w:hyperlink w:anchor="_Toc28121831" w:history="1">
+        <w:r>
+          <w:rPr>
+            <w:rStyle w:val="Hipervnculo"/>
+            <w:noProof/>
+          </w:rPr>
+          <w:t>Ilustración 3</w:t>
+        </w:r>
+        <w:r>
+          <w:rPr>
+            <w:rStyle w:val="Hipervnculo"/>
+            <w:noProof/>
+          </w:rPr>
+          <w:noBreakHyphen/>
+          <w:t>5 Pantalla para editar registros de categorías</w:t>
+        </w:r>
+        <w:r>
+          <w:rPr>
+            <w:noProof/>
+            <w:webHidden/>
+          </w:rPr>
+          <w:tab/>
+        </w:r>
+        <w:r>
+          <w:rPr>
+            <w:noProof/>
+            <w:webHidden/>
+          </w:rPr>
+          <w:fldChar w:fldCharType="begin"/>
+        </w:r>
+        <w:r>
+          <w:rPr>
+            <w:noProof/>
+            <w:webHidden/>
+          </w:rPr>
+          <w:instrText xml:space="preserve"> PAGEREF _Toc28121831 \h </w:instrText>
+        </w:r>
+        <w:r>
+          <w:rPr>
+            <w:noProof/>
+            <w:webHidden/>
+          </w:rPr>
+        </w:r>
+        <w:r>
+          <w:rPr>
+            <w:noProof/>
+            <w:webHidden/>
+          </w:rPr>
+          <w:fldChar w:fldCharType="separate"/>
+        </w:r>
+        <w:r>
+          <w:rPr>
+            <w:noProof/>
+            <w:webHidden/>
+          </w:rPr>
+          <w:t>23</w:t>
+        </w:r>
+        <w:r>
+          <w:rPr>
+            <w:noProof/>
+            <w:webHidden/>
+          </w:rPr>
+          <w:fldChar w:fldCharType="end"/>
+        </w:r>
+      </w:hyperlink>
+    </w:p>
+    <w:p>
+      <w:pPr>
+        <w:pStyle w:val="Tabladeilustraciones"/>
+        <w:tabs>
+          <w:tab w:val="right" w:leader="dot" w:pos="9204"/>
+        </w:tabs>
+        <w:rPr>
+          <w:rFonts w:asciiTheme="minorHAnsi" w:eastAsiaTheme="minorEastAsia" w:hAnsiTheme="minorHAnsi" w:cstheme="minorBidi"/>
+          <w:noProof/>
+          <w:color w:val="auto"/>
+          <w:sz w:val="22"/>
+          <w:szCs w:val="22"/>
+          <w:lang w:eastAsia="es-EC"/>
+        </w:rPr>
+      </w:pPr>
+      <w:hyperlink w:anchor="_Toc28121832" w:history="1">
+        <w:r>
+          <w:rPr>
+            <w:rStyle w:val="Hipervnculo"/>
+            <w:noProof/>
+          </w:rPr>
+          <w:t>Ilustración 3</w:t>
+        </w:r>
+        <w:r>
+          <w:rPr>
+            <w:rStyle w:val="Hipervnculo"/>
+            <w:noProof/>
+          </w:rPr>
+          <w:noBreakHyphen/>
+          <w:t>6 Pantalla que lista las subcategorías</w:t>
+        </w:r>
+        <w:r>
+          <w:rPr>
+            <w:noProof/>
+            <w:webHidden/>
+          </w:rPr>
+          <w:tab/>
+        </w:r>
+        <w:r>
+          <w:rPr>
+            <w:noProof/>
+            <w:webHidden/>
+          </w:rPr>
+          <w:fldChar w:fldCharType="begin"/>
+        </w:r>
+        <w:r>
+          <w:rPr>
+            <w:noProof/>
+            <w:webHidden/>
+          </w:rPr>
+          <w:instrText xml:space="preserve"> PAGEREF _Toc28121832 \h </w:instrText>
+        </w:r>
+        <w:r>
+          <w:rPr>
+            <w:noProof/>
+            <w:webHidden/>
+          </w:rPr>
+        </w:r>
+        <w:r>
+          <w:rPr>
+            <w:noProof/>
+            <w:webHidden/>
+          </w:rPr>
+          <w:fldChar w:fldCharType="separate"/>
+        </w:r>
+        <w:r>
+          <w:rPr>
+            <w:noProof/>
+            <w:webHidden/>
+          </w:rPr>
+          <w:t>23</w:t>
+        </w:r>
+        <w:r>
+          <w:rPr>
+            <w:noProof/>
+            <w:webHidden/>
+          </w:rPr>
+          <w:fldChar w:fldCharType="end"/>
+        </w:r>
+      </w:hyperlink>
+    </w:p>
+    <w:p>
+      <w:pPr>
+        <w:pStyle w:val="Tabladeilustraciones"/>
+        <w:tabs>
+          <w:tab w:val="right" w:leader="dot" w:pos="9204"/>
+        </w:tabs>
+        <w:rPr>
+          <w:rFonts w:asciiTheme="minorHAnsi" w:eastAsiaTheme="minorEastAsia" w:hAnsiTheme="minorHAnsi" w:cstheme="minorBidi"/>
+          <w:noProof/>
+          <w:color w:val="auto"/>
+          <w:sz w:val="22"/>
+          <w:szCs w:val="22"/>
+          <w:lang w:eastAsia="es-EC"/>
+        </w:rPr>
+      </w:pPr>
+      <w:hyperlink w:anchor="_Toc28121833" w:history="1">
+        <w:r>
+          <w:rPr>
+            <w:rStyle w:val="Hipervnculo"/>
+            <w:noProof/>
+          </w:rPr>
+          <w:t>Ilustración 3</w:t>
+        </w:r>
+        <w:r>
+          <w:rPr>
+            <w:rStyle w:val="Hipervnculo"/>
+            <w:noProof/>
+          </w:rPr>
+          <w:noBreakHyphen/>
+          <w:t>7 Pantalla para nuevo registro de Subcategorías</w:t>
+        </w:r>
+        <w:r>
+          <w:rPr>
+            <w:noProof/>
+            <w:webHidden/>
+          </w:rPr>
+          <w:tab/>
+        </w:r>
+        <w:r>
+          <w:rPr>
+            <w:noProof/>
+            <w:webHidden/>
+          </w:rPr>
+          <w:fldChar w:fldCharType="begin"/>
+        </w:r>
+        <w:r>
+          <w:rPr>
+            <w:noProof/>
+            <w:webHidden/>
+          </w:rPr>
+          <w:instrText xml:space="preserve"> PAGEREF _Toc28121833 \h </w:instrText>
+        </w:r>
+        <w:r>
+          <w:rPr>
+            <w:noProof/>
+            <w:webHidden/>
+          </w:rPr>
+        </w:r>
+        <w:r>
+          <w:rPr>
+            <w:noProof/>
+            <w:webHidden/>
+          </w:rPr>
+          <w:fldChar w:fldCharType="separate"/>
+        </w:r>
+        <w:r>
+          <w:rPr>
+            <w:noProof/>
+            <w:webHidden/>
+          </w:rPr>
+          <w:t>24</w:t>
+        </w:r>
+        <w:r>
+          <w:rPr>
+            <w:noProof/>
+            <w:webHidden/>
+          </w:rPr>
+          <w:fldChar w:fldCharType="end"/>
+        </w:r>
+      </w:hyperlink>
+    </w:p>
+    <w:p>
+      <w:pPr>
+        <w:pStyle w:val="Tabladeilustraciones"/>
+        <w:tabs>
+          <w:tab w:val="right" w:leader="dot" w:pos="9204"/>
+        </w:tabs>
+        <w:rPr>
+          <w:rFonts w:asciiTheme="minorHAnsi" w:eastAsiaTheme="minorEastAsia" w:hAnsiTheme="minorHAnsi" w:cstheme="minorBidi"/>
+          <w:noProof/>
+          <w:color w:val="auto"/>
+          <w:sz w:val="22"/>
+          <w:szCs w:val="22"/>
+          <w:lang w:eastAsia="es-EC"/>
+        </w:rPr>
+      </w:pPr>
+      <w:hyperlink w:anchor="_Toc28121834" w:history="1">
+        <w:r>
+          <w:rPr>
+            <w:rStyle w:val="Hipervnculo"/>
+            <w:noProof/>
+          </w:rPr>
+          <w:t>Ilustración 3</w:t>
+        </w:r>
+        <w:r>
+          <w:rPr>
+            <w:rStyle w:val="Hipervnculo"/>
+            <w:noProof/>
+          </w:rPr>
+          <w:noBreakHyphen/>
+          <w:t>8 Pantalla de edición de subcategorías</w:t>
+        </w:r>
+        <w:r>
+          <w:rPr>
+            <w:noProof/>
+            <w:webHidden/>
+          </w:rPr>
+          <w:tab/>
+        </w:r>
+        <w:r>
+          <w:rPr>
+            <w:noProof/>
+            <w:webHidden/>
+          </w:rPr>
+          <w:fldChar w:fldCharType="begin"/>
+        </w:r>
+        <w:r>
+          <w:rPr>
+            <w:noProof/>
+            <w:webHidden/>
+          </w:rPr>
+          <w:instrText xml:space="preserve"> PAGEREF _Toc28121834 \h </w:instrText>
+        </w:r>
+        <w:r>
+          <w:rPr>
+            <w:noProof/>
+            <w:webHidden/>
+          </w:rPr>
+        </w:r>
+        <w:r>
+          <w:rPr>
+            <w:noProof/>
+            <w:webHidden/>
+          </w:rPr>
+          <w:fldChar w:fldCharType="separate"/>
+        </w:r>
+        <w:r>
+          <w:rPr>
+            <w:noProof/>
+            <w:webHidden/>
+          </w:rPr>
+          <w:t>24</w:t>
+        </w:r>
+        <w:r>
+          <w:rPr>
+            <w:noProof/>
+            <w:webHidden/>
+          </w:rPr>
+          <w:fldChar w:fldCharType="end"/>
+        </w:r>
+      </w:hyperlink>
+    </w:p>
+    <w:p>
+      <w:pPr>
+        <w:rPr>
+          <w:lang w:eastAsia="es-EC"/>
+        </w:rPr>
+      </w:pPr>
+      <w:r>
+        <w:rPr>
+          <w:lang w:eastAsia="es-EC"/>
+        </w:rPr>
         <w:fldChar w:fldCharType="end"/>
       </w:r>
     </w:p>
+    <w:p>
+      <w:pPr>
+        <w:rPr>
+          <w:lang w:eastAsia="es-EC"/>
+        </w:rPr>
+      </w:pPr>
+    </w:p>
+    <w:p>
+      <w:r>
+        <w:br w:type="page"/>
+      </w:r>
+    </w:p>
+    <w:p>
+      <w:pPr>
+        <w:pStyle w:val="Subttulo"/>
+      </w:pPr>
+      <w:bookmarkStart w:id="20" w:name="_Toc422286425"/>
+      <w:bookmarkStart w:id="21" w:name="_Toc526255251"/>
+      <w:bookmarkStart w:id="22" w:name="_Toc28121790"/>
+      <w:r>
+        <w:lastRenderedPageBreak/>
+        <w:t>ÍNDICE DE TABLAS</w:t>
+      </w:r>
+      <w:bookmarkEnd w:id="20"/>
+      <w:bookmarkEnd w:id="21"/>
+      <w:bookmarkEnd w:id="22"/>
+    </w:p>
+    <w:p>
+      <w:pPr>
+        <w:pStyle w:val="Tabladeilustraciones"/>
+        <w:tabs>
+          <w:tab w:val="right" w:leader="dot" w:pos="9118"/>
+        </w:tabs>
+      </w:pPr>
+    </w:p>
     <w:p/>
     <w:p>
       <w:r>
@@ -4278,8 +5960,7 @@
         <w:pStyle w:val="a"/>
       </w:pPr>
       <w:bookmarkStart w:id="23" w:name="_Toc526255253"/>
-      <w:bookmarkStart w:id="24" w:name="_Toc26912291"/>
-      <w:bookmarkStart w:id="25" w:name="_GoBack"/>
+      <w:bookmarkStart w:id="24" w:name="_Toc28121791"/>
       <w:r>
         <w:lastRenderedPageBreak/>
         <w:t>CAPÍTULO 1</w:t>
@@ -4291,89 +5972,89 @@
       <w:pPr>
         <w:pStyle w:val="Ttulo1"/>
       </w:pPr>
-      <w:bookmarkStart w:id="26" w:name="_Toc422166895"/>
-      <w:bookmarkStart w:id="27" w:name="_Toc526255254"/>
-      <w:bookmarkStart w:id="28" w:name="_Toc26912292"/>
+      <w:bookmarkStart w:id="25" w:name="_Toc422166895"/>
+      <w:bookmarkStart w:id="26" w:name="_Toc526255254"/>
+      <w:bookmarkStart w:id="27" w:name="_Toc28121792"/>
       <w:r>
         <w:t>Introducción</w:t>
       </w:r>
+      <w:bookmarkEnd w:id="25"/>
       <w:bookmarkEnd w:id="26"/>
       <w:bookmarkEnd w:id="27"/>
+    </w:p>
+    <w:p>
+      <w:pPr>
+        <w:ind w:left="425"/>
+      </w:pPr>
+      <w:r>
+        <w:t>Hoy en día podemos observar que las tecnologías influyen mucho en los negocios, con el objetivo de mejorar sus procesos y tener mayor rentabilidad económica.</w:t>
+      </w:r>
+    </w:p>
+    <w:p>
+      <w:pPr>
+        <w:ind w:left="425"/>
+      </w:pPr>
+      <w:r>
+        <w:t>El cliente actualmente es una persona con muy poco tiempo para poder realizar sus actividades diarias como por ejemplo</w:t>
+      </w:r>
+      <w:r>
+        <w:t>, laborales, familiares, d</w:t>
+      </w:r>
+      <w:r>
+        <w:t>e atención medica entre otras, e</w:t>
+      </w:r>
+      <w:r>
+        <w:t xml:space="preserve">s por ello que el uso de la tecnología </w:t>
+      </w:r>
+      <w:r>
+        <w:t>ayuda a realizar actividades complementarias del ser humano con el fin de ahorrar tiempo.</w:t>
+      </w:r>
+    </w:p>
+    <w:p>
+      <w:pPr>
+        <w:ind w:left="425"/>
+      </w:pPr>
+      <w:r>
+        <w:t>U</w:t>
+      </w:r>
+      <w:r>
+        <w:t>n ejemplo en la actualidad</w:t>
+      </w:r>
+      <w:r>
+        <w:t>,</w:t>
+      </w:r>
+      <w:r>
+        <w:t xml:space="preserve"> un cliente puede generar una compra con la ayuda de la tecnología sin necesidad de </w:t>
+      </w:r>
+      <w:r>
+        <w:t>movilizarse a una tienda física,</w:t>
+      </w:r>
+      <w:r>
+        <w:t xml:space="preserve"> </w:t>
+      </w:r>
+      <w:r>
+        <w:t>c</w:t>
+      </w:r>
+      <w:r>
+        <w:t>on esto los negocios se están ahorrando tiempos y recursos</w:t>
+      </w:r>
+      <w:r>
+        <w:t>.</w:t>
+      </w:r>
+    </w:p>
+    <w:p>
+      <w:pPr>
+        <w:pStyle w:val="Ttulo2"/>
+      </w:pPr>
+      <w:bookmarkStart w:id="28" w:name="_Toc422166896"/>
+      <w:bookmarkStart w:id="29" w:name="_Toc526255255"/>
+      <w:bookmarkStart w:id="30" w:name="_Toc28121793"/>
+      <w:r>
+        <w:t>Descripción del problema</w:t>
+      </w:r>
       <w:bookmarkEnd w:id="28"/>
-    </w:p>
-    <w:p>
-      <w:pPr>
-        <w:ind w:left="425"/>
-      </w:pPr>
-      <w:r>
-        <w:t>Hoy en día podemos observar que las tecnologías influyen mucho en los negocios, con el objetivo de mejorar sus procesos y tener mayor rentabilidad económica.</w:t>
-      </w:r>
-    </w:p>
-    <w:p>
-      <w:pPr>
-        <w:ind w:left="425"/>
-      </w:pPr>
-      <w:r>
-        <w:t>El cliente actualmente es una persona con muy poco tiempo para poder realizar sus actividades diarias como por ejemplo</w:t>
-      </w:r>
-      <w:r>
-        <w:t>, laborales, familiares, d</w:t>
-      </w:r>
-      <w:r>
-        <w:t>e atención medica entre otras, e</w:t>
-      </w:r>
-      <w:r>
-        <w:t xml:space="preserve">s por ello que el uso de la tecnología </w:t>
-      </w:r>
-      <w:r>
-        <w:t>ayuda a realizar actividades complementarias del ser humano con el fin de ahorrar tiempo.</w:t>
-      </w:r>
-    </w:p>
-    <w:p>
-      <w:pPr>
-        <w:ind w:left="425"/>
-      </w:pPr>
-      <w:r>
-        <w:t>U</w:t>
-      </w:r>
-      <w:r>
-        <w:t>n ejemplo en la actualidad</w:t>
-      </w:r>
-      <w:r>
-        <w:t>,</w:t>
-      </w:r>
-      <w:r>
-        <w:t xml:space="preserve"> un cliente puede generar una compra con la ayuda de la tecnología sin necesidad de </w:t>
-      </w:r>
-      <w:r>
-        <w:t>movilizarse a una tienda física,</w:t>
-      </w:r>
-      <w:r>
-        <w:t xml:space="preserve"> </w:t>
-      </w:r>
-      <w:r>
-        <w:t>c</w:t>
-      </w:r>
-      <w:r>
-        <w:t>on esto los negocios se están ahorrando tiempos y recursos</w:t>
-      </w:r>
-      <w:r>
-        <w:t>.</w:t>
-      </w:r>
-    </w:p>
-    <w:p>
-      <w:pPr>
-        <w:pStyle w:val="Ttulo2"/>
-      </w:pPr>
-      <w:bookmarkStart w:id="29" w:name="_Toc422166896"/>
-      <w:bookmarkStart w:id="30" w:name="_Toc526255255"/>
-      <w:bookmarkStart w:id="31" w:name="_Toc26912293"/>
-      <w:r>
-        <w:t>Descripción del problema</w:t>
-      </w:r>
       <w:bookmarkEnd w:id="29"/>
       <w:bookmarkEnd w:id="30"/>
-      <w:bookmarkEnd w:id="31"/>
       <w:r>
         <w:t xml:space="preserve"> </w:t>
       </w:r>
@@ -4479,90 +6160,90 @@
       <w:pPr>
         <w:pStyle w:val="Ttulo2"/>
       </w:pPr>
-      <w:bookmarkStart w:id="32" w:name="_Toc26912294"/>
+      <w:bookmarkStart w:id="31" w:name="_Toc28121794"/>
       <w:r>
         <w:lastRenderedPageBreak/>
         <w:t>Justificación de problema</w:t>
       </w:r>
+      <w:bookmarkEnd w:id="31"/>
+    </w:p>
+    <w:p>
+      <w:pPr>
+        <w:ind w:left="1134"/>
+      </w:pPr>
+      <w:r>
+        <w:t xml:space="preserve">Es de total conocimiento que </w:t>
+      </w:r>
+      <w:r>
+        <w:t>el uso de las tecnologías ayuda al crecimiento de las organizaciones</w:t>
+      </w:r>
+      <w:r>
+        <w:t>, además un acercamiento del cliente con la organización y la adecuada transmisión de la información para con el cliente hace que la organización genera cambios económicos y relaciones de la empresa.</w:t>
+      </w:r>
+      <w:r>
+        <w:t xml:space="preserve"> </w:t>
+      </w:r>
+    </w:p>
+    <w:p>
+      <w:pPr>
+        <w:ind w:left="1134"/>
+      </w:pPr>
+      <w:r>
+        <w:t>Una manera de brindar un excelente servicio a los clientes de la organización es con el</w:t>
+      </w:r>
+      <w:r>
+        <w:t xml:space="preserve"> uso de las últimas tecnologías, se da con el análisis desarrollo e implementación de una aplicación móvil, para que el cliente pueda acceder desde cualquier dispositivo móvil a toda la gama de productos que ofrece la empresa y a su vez pueda generar un pedido por lo cual la aplicación le generara un código QR, el cual tendrá toda la información relacionada con el pedido del cliente, todo con el objetivo de ahorrar tiempo y dinero por parte del cliente y la empresa.</w:t>
+      </w:r>
+    </w:p>
+    <w:p>
+      <w:pPr>
+        <w:pStyle w:val="Ttulo2"/>
+      </w:pPr>
+      <w:bookmarkStart w:id="32" w:name="_Toc422166897"/>
+      <w:bookmarkStart w:id="33" w:name="_Toc526255257"/>
+      <w:bookmarkStart w:id="34" w:name="_Toc28121795"/>
+      <w:r>
+        <w:t>Objetivos</w:t>
+      </w:r>
       <w:bookmarkEnd w:id="32"/>
-    </w:p>
-    <w:p>
-      <w:pPr>
-        <w:ind w:left="1134"/>
-      </w:pPr>
-      <w:r>
-        <w:t xml:space="preserve">Es de total conocimiento que </w:t>
-      </w:r>
-      <w:r>
-        <w:t>el uso de las tecnologías ayuda al crecimiento de las organizaciones</w:t>
-      </w:r>
-      <w:r>
-        <w:t>, además un acercamiento del cliente con la organización y la adecuada transmisión de la información para con el cliente hace que la organización genera cambios económicos y relaciones de la empresa.</w:t>
-      </w:r>
-      <w:r>
-        <w:t xml:space="preserve"> </w:t>
-      </w:r>
-    </w:p>
-    <w:p>
-      <w:pPr>
-        <w:ind w:left="1134"/>
-      </w:pPr>
-      <w:r>
-        <w:t>Una manera de brindar un excelente servicio a los clientes de la organización es con el</w:t>
-      </w:r>
-      <w:r>
-        <w:t xml:space="preserve"> uso de las últimas tecnologías, se da con el análisis desarrollo e implementación de una aplicación móvil, para que el cliente pueda acceder desde cualquier dispositivo móvil a toda la gama de productos que ofrece la empresa y a su vez pueda generar un pedido por lo cual la aplicación le generara un código QR, el cual tendrá toda la información relacionada con el pedido del cliente, todo con el objetivo de ahorrar tiempo y dinero por parte del cliente y la empresa.</w:t>
-      </w:r>
-    </w:p>
-    <w:p>
-      <w:pPr>
-        <w:pStyle w:val="Ttulo2"/>
-      </w:pPr>
-      <w:bookmarkStart w:id="33" w:name="_Toc422166897"/>
-      <w:bookmarkStart w:id="34" w:name="_Toc526255257"/>
-      <w:bookmarkStart w:id="35" w:name="_Toc26912295"/>
-      <w:r>
-        <w:t>Objetivos</w:t>
-      </w:r>
       <w:bookmarkEnd w:id="33"/>
       <w:bookmarkEnd w:id="34"/>
+    </w:p>
+    <w:p>
+      <w:pPr>
+        <w:pStyle w:val="Ttulo3"/>
+      </w:pPr>
+      <w:bookmarkStart w:id="35" w:name="_Toc422166898"/>
+      <w:bookmarkStart w:id="36" w:name="_Toc526255258"/>
+      <w:bookmarkStart w:id="37" w:name="_Toc28121796"/>
+      <w:r>
+        <w:t>Objetivo General</w:t>
+      </w:r>
       <w:bookmarkEnd w:id="35"/>
-    </w:p>
-    <w:p>
-      <w:pPr>
-        <w:pStyle w:val="Ttulo3"/>
-      </w:pPr>
-      <w:bookmarkStart w:id="36" w:name="_Toc422166898"/>
-      <w:bookmarkStart w:id="37" w:name="_Toc526255258"/>
-      <w:bookmarkStart w:id="38" w:name="_Toc26912296"/>
-      <w:r>
-        <w:t>Objetivo General</w:t>
-      </w:r>
       <w:bookmarkEnd w:id="36"/>
       <w:bookmarkEnd w:id="37"/>
+    </w:p>
+    <w:p>
+      <w:pPr>
+        <w:ind w:left="1416"/>
+      </w:pPr>
+      <w:r>
+        <w:t>Facilitar el proceso de pedidos de productos y promociones de los clientes a través del uso de una aplicación móvil que a su vez generara un código QR con la información del pedido del cliente.</w:t>
+      </w:r>
+    </w:p>
+    <w:p>
+      <w:pPr>
+        <w:pStyle w:val="Ttulo3"/>
+      </w:pPr>
+      <w:bookmarkStart w:id="38" w:name="_Toc422166899"/>
+      <w:bookmarkStart w:id="39" w:name="_Toc526255259"/>
+      <w:bookmarkStart w:id="40" w:name="_Toc28121797"/>
+      <w:r>
+        <w:t>Objetivos Específicos</w:t>
+      </w:r>
       <w:bookmarkEnd w:id="38"/>
-    </w:p>
-    <w:p>
-      <w:pPr>
-        <w:ind w:left="1416"/>
-      </w:pPr>
-      <w:r>
-        <w:t>Facilitar el proceso de pedidos de productos y promociones de los clientes a través del uso de una aplicación móvil que a su vez generara un código QR con la información del pedido del cliente.</w:t>
-      </w:r>
-    </w:p>
-    <w:p>
-      <w:pPr>
-        <w:pStyle w:val="Ttulo3"/>
-      </w:pPr>
-      <w:bookmarkStart w:id="39" w:name="_Toc422166899"/>
-      <w:bookmarkStart w:id="40" w:name="_Toc526255259"/>
-      <w:bookmarkStart w:id="41" w:name="_Toc26912297"/>
-      <w:r>
-        <w:t>Objetivos Específicos</w:t>
-      </w:r>
       <w:bookmarkEnd w:id="39"/>
       <w:bookmarkEnd w:id="40"/>
-      <w:bookmarkEnd w:id="41"/>
       <w:r>
         <w:t xml:space="preserve"> </w:t>
       </w:r>
@@ -4620,82 +6301,84 @@
       <w:pPr>
         <w:pStyle w:val="Ttulo2"/>
       </w:pPr>
-      <w:bookmarkStart w:id="42" w:name="_Toc26912298"/>
+      <w:bookmarkStart w:id="41" w:name="_Toc28121798"/>
       <w:r>
         <w:lastRenderedPageBreak/>
         <w:t>Marco Teórico</w:t>
       </w:r>
+      <w:bookmarkEnd w:id="41"/>
+    </w:p>
+    <w:p>
+      <w:pPr>
+        <w:pStyle w:val="Ttulo3"/>
+      </w:pPr>
+      <w:bookmarkStart w:id="42" w:name="_Toc28121799"/>
+      <w:r>
+        <w:t>Web Móviles vs App</w:t>
+      </w:r>
       <w:bookmarkEnd w:id="42"/>
     </w:p>
     <w:p>
       <w:pPr>
+        <w:ind w:left="1416"/>
+      </w:pPr>
+      <w:r>
+        <w:t xml:space="preserve">Las </w:t>
+      </w:r>
+      <w:r>
+        <w:t>aplicaciones</w:t>
+      </w:r>
+      <w:r>
+        <w:t xml:space="preserve"> móviles o comúnmente </w:t>
+      </w:r>
+      <w:r>
+        <w:t>llamadas</w:t>
+      </w:r>
+      <w:r>
+        <w:t xml:space="preserve"> Apps, comparten </w:t>
+      </w:r>
+      <w:r>
+        <w:t xml:space="preserve">las funcionalidades de un teléfono inteligente con las web móviles. </w:t>
+      </w:r>
+    </w:p>
+    <w:p>
+      <w:pPr>
+        <w:ind w:left="1416"/>
+      </w:pPr>
+      <w:r>
+        <w:t>Las diferencia es que las apps tienes que ser descargadas y luego instaladas para poder ser usadas estas pueden ser descargadas desde tiendas de aplicaciones como son App Store, Google Play y Windows Phone Store.</w:t>
+      </w:r>
+    </w:p>
+    <w:p>
+      <w:pPr>
+        <w:ind w:left="1416"/>
+      </w:pPr>
+      <w:r>
+        <w:t xml:space="preserve">Mientras que las web móviles </w:t>
+      </w:r>
+      <w:r>
+        <w:t xml:space="preserve">solo tiene que tener internet y un navegador en cualquier dispositivo sea este teléfono inteligente, Tablet o PC y se podrá acceder </w:t>
+      </w:r>
+      <w:r>
+        <w:t>mediante una url [5].</w:t>
+      </w:r>
+    </w:p>
+    <w:p/>
+    <w:p>
+      <w:pPr>
         <w:pStyle w:val="Ttulo3"/>
       </w:pPr>
-      <w:r>
-        <w:t>Web Móviles vs App</w:t>
-      </w:r>
+      <w:bookmarkStart w:id="43" w:name="_Toc28121800"/>
+      <w:r>
+        <w:t>Tecnología QR</w:t>
+      </w:r>
+      <w:bookmarkEnd w:id="43"/>
     </w:p>
     <w:p>
       <w:pPr>
         <w:ind w:left="1416"/>
       </w:pPr>
       <w:r>
-        <w:t xml:space="preserve">Las </w:t>
-      </w:r>
-      <w:r>
-        <w:t>aplicaciones</w:t>
-      </w:r>
-      <w:r>
-        <w:t xml:space="preserve"> móviles o comúnmente </w:t>
-      </w:r>
-      <w:r>
-        <w:t>llamadas</w:t>
-      </w:r>
-      <w:r>
-        <w:t xml:space="preserve"> Apps, comparten </w:t>
-      </w:r>
-      <w:r>
-        <w:t xml:space="preserve">las funcionalidades de un teléfono inteligente con las web móviles. </w:t>
-      </w:r>
-    </w:p>
-    <w:p>
-      <w:pPr>
-        <w:ind w:left="1416"/>
-      </w:pPr>
-      <w:r>
-        <w:t>Las diferencia es que las apps tienes que ser descargadas y luego instaladas para poder ser usadas estas pueden ser descargadas desde tiendas de aplicaciones como son App Store, Google Play y Windows Phone Store.</w:t>
-      </w:r>
-    </w:p>
-    <w:p>
-      <w:pPr>
-        <w:ind w:left="1416"/>
-      </w:pPr>
-      <w:r>
-        <w:t xml:space="preserve">Mientras que las web móviles </w:t>
-      </w:r>
-      <w:r>
-        <w:t xml:space="preserve">solo tiene que tener internet y un navegador en cualquier dispositivo sea este teléfono inteligente, Tablet o PC y se podrá acceder </w:t>
-      </w:r>
-      <w:r>
-        <w:t>mediante una url [5].</w:t>
-      </w:r>
-    </w:p>
-    <w:p/>
-    <w:p>
-      <w:pPr>
-        <w:pStyle w:val="Ttulo3"/>
-      </w:pPr>
-      <w:bookmarkStart w:id="43" w:name="_Toc26912299"/>
-      <w:r>
-        <w:t>Tecnología QR</w:t>
-      </w:r>
-      <w:bookmarkEnd w:id="43"/>
-    </w:p>
-    <w:p>
-      <w:pPr>
-        <w:ind w:left="1416"/>
-      </w:pPr>
-      <w:r>
         <w:t xml:space="preserve">Un código QR traducido al español es código de respuesta rápida es una imagen con </w:t>
       </w:r>
       <w:r>
@@ -4711,7 +6394,15 @@
         <w:t>que guarda información,</w:t>
       </w:r>
       <w:r>
-        <w:t xml:space="preserve"> la cantidad de módulos que tiene un código depende de la cantidad de información almacenada en el mismo existen 40 versiones de códigos qr, empieza desde la versión 1 que contiene 21x21 módulos la versión 2 tiene 25x25 módulos y </w:t>
+        <w:t xml:space="preserve"> la cantidad de módulos que tiene un código depende de la cantidad de información almacenada en el mismo existen 40 versiones de códigos </w:t>
+      </w:r>
+      <w:proofErr w:type="spellStart"/>
+      <w:r>
+        <w:t>qr</w:t>
+      </w:r>
+      <w:proofErr w:type="spellEnd"/>
+      <w:r>
+        <w:t xml:space="preserve">, empieza desde la versión 1 que contiene 21x21 módulos la versión 2 tiene 25x25 módulos y </w:t>
       </w:r>
       <w:r>
         <w:t>así</w:t>
@@ -4861,6 +6552,7 @@
       <w:r>
         <w:rPr>
           <w:noProof/>
+          <w:lang w:eastAsia="es-EC"/>
         </w:rPr>
         <mc:AlternateContent>
           <mc:Choice Requires="wps">
@@ -4910,7 +6602,7 @@
                                 <w:szCs w:val="20"/>
                               </w:rPr>
                             </w:pPr>
-                            <w:bookmarkStart w:id="44" w:name="_Toc26903109"/>
+                            <w:bookmarkStart w:id="44" w:name="_Toc28121825"/>
                             <w:r>
                               <w:t xml:space="preserve">Ilustración </w:t>
                             </w:r>
@@ -4991,7 +6683,7 @@
                           <w:szCs w:val="20"/>
                         </w:rPr>
                       </w:pPr>
-                      <w:bookmarkStart w:id="45" w:name="_Toc26903109"/>
+                      <w:bookmarkStart w:id="45" w:name="_Toc28121825"/>
                       <w:r>
                         <w:t xml:space="preserve">Ilustración </w:t>
                       </w:r>
@@ -5110,7 +6802,7 @@
       <w:pPr>
         <w:pStyle w:val="Ttulo3"/>
       </w:pPr>
-      <w:bookmarkStart w:id="46" w:name="_Toc26912300"/>
+      <w:bookmarkStart w:id="46" w:name="_Toc28121801"/>
       <w:r>
         <w:t>Antecedentes</w:t>
       </w:r>
@@ -5214,7 +6906,6 @@
         <w:t>El uso de este sistema es muy fácil de realizar el flujo comienza ingresando a la plataforma web de la organización, elegir la película para generar la compra, se deberá ingresar los datos y este le generara un código QR para poder ingresar a la sala de cines.</w:t>
       </w:r>
     </w:p>
-    <w:bookmarkEnd w:id="25"/>
     <w:p>
       <w:pPr>
         <w:ind w:left="2124"/>
@@ -5247,13 +6938,21 @@
     <w:p/>
     <w:p/>
     <w:p/>
+    <w:p/>
+    <w:p/>
+    <w:p/>
+    <w:p/>
+    <w:p/>
+    <w:p/>
+    <w:p/>
     <w:p>
       <w:pPr>
         <w:pStyle w:val="a0"/>
       </w:pPr>
       <w:bookmarkStart w:id="47" w:name="_Toc526255261"/>
-      <w:bookmarkStart w:id="48" w:name="_Toc26912301"/>
-      <w:r>
+      <w:bookmarkStart w:id="48" w:name="_Toc28121802"/>
+      <w:r>
+        <w:lastRenderedPageBreak/>
         <w:t>CAPÍTULO 2</w:t>
       </w:r>
       <w:bookmarkEnd w:id="47"/>
@@ -5265,7 +6964,7 @@
       </w:pPr>
       <w:bookmarkStart w:id="49" w:name="_Toc422166901"/>
       <w:bookmarkStart w:id="50" w:name="_Toc526255262"/>
-      <w:bookmarkStart w:id="51" w:name="_Toc26912302"/>
+      <w:bookmarkStart w:id="51" w:name="_Toc28121803"/>
       <w:r>
         <w:t>Metodología</w:t>
       </w:r>
@@ -5275,7 +6974,16 @@
     </w:p>
     <w:p>
       <w:r>
-        <w:t>Durante el proceso y ejecución del proyecto se llevó a cabo mediante el uso de la metodología (SCRUM</w:t>
+        <w:t xml:space="preserve">Durante el proceso del levantamiento de los requerimientos y desarrollo </w:t>
+      </w:r>
+      <w:r>
+        <w:t xml:space="preserve">del proyecto se </w:t>
+      </w:r>
+      <w:r>
+        <w:t>hizo uso de la</w:t>
+      </w:r>
+      <w:r>
+        <w:t xml:space="preserve"> metodología (SCRUM</w:t>
       </w:r>
       <w:r>
         <w:rPr>
@@ -5285,7 +6993,27 @@
         <w:t>)</w:t>
       </w:r>
       <w:r>
-        <w:t xml:space="preserve"> la cual fue nos permitió flexibilidad y un trabajo colaborativo entre los stackholders, durante el desarrollo del </w:t>
+        <w:t xml:space="preserve"> la cual nos permitió </w:t>
+      </w:r>
+      <w:r>
+        <w:t xml:space="preserve">mantener una </w:t>
+      </w:r>
+      <w:r>
+        <w:t>flexibilidad</w:t>
+      </w:r>
+      <w:r>
+        <w:t xml:space="preserve"> en el desarrollo y nos permitió un </w:t>
+      </w:r>
+      <w:r>
+        <w:t xml:space="preserve">trabajo colaborativo entre los </w:t>
+      </w:r>
+      <w:proofErr w:type="spellStart"/>
+      <w:r>
+        <w:t>stackholders</w:t>
+      </w:r>
+      <w:proofErr w:type="spellEnd"/>
+      <w:r>
+        <w:t xml:space="preserve">, durante el desarrollo del </w:t>
       </w:r>
       <w:r>
         <w:t>mismo [</w:t>
@@ -5320,23 +7048,7 @@
         </w:numPr>
       </w:pPr>
       <w:r>
-        <w:t>El Dueño de Producto (</w:t>
-      </w:r>
-      <w:proofErr w:type="spellStart"/>
-      <w:r>
-        <w:t>Product</w:t>
-      </w:r>
-      <w:proofErr w:type="spellEnd"/>
-      <w:r>
-        <w:t xml:space="preserve"> </w:t>
-      </w:r>
-      <w:proofErr w:type="spellStart"/>
-      <w:r>
-        <w:t>Owner</w:t>
-      </w:r>
-      <w:proofErr w:type="spellEnd"/>
-      <w:r>
-        <w:t>)</w:t>
+        <w:t xml:space="preserve">El Dueño de Producto </w:t>
       </w:r>
     </w:p>
     <w:p>
@@ -5344,7 +7056,19 @@
         <w:pStyle w:val="Prrafodelista"/>
       </w:pPr>
       <w:r>
-        <w:t>Personas dueña del proyecto que se encarga de gestionar los requerimientos y alcance del sistema en cada incremento y del sistema en total.</w:t>
+        <w:t>Personas dueña del proyecto</w:t>
+      </w:r>
+      <w:r>
+        <w:t xml:space="preserve"> a quien va dirigido este trabajo es la entidad </w:t>
+      </w:r>
+      <w:r>
+        <w:t xml:space="preserve">que se encarga de gestionar los requerimientos y alcance del sistema en cada </w:t>
+      </w:r>
+      <w:r>
+        <w:t>fase de entrega del proyecto</w:t>
+      </w:r>
+      <w:r>
+        <w:t xml:space="preserve"> y del sistema en total.</w:t>
       </w:r>
     </w:p>
     <w:p>
@@ -5356,23 +7080,7 @@
         </w:numPr>
       </w:pPr>
       <w:r>
-        <w:t>El Equipo de Desarrollo (</w:t>
-      </w:r>
-      <w:proofErr w:type="spellStart"/>
-      <w:r>
-        <w:t>Development</w:t>
-      </w:r>
-      <w:proofErr w:type="spellEnd"/>
-      <w:r>
-        <w:t xml:space="preserve"> </w:t>
-      </w:r>
-      <w:proofErr w:type="spellStart"/>
-      <w:r>
-        <w:t>Team</w:t>
-      </w:r>
-      <w:proofErr w:type="spellEnd"/>
-      <w:r>
-        <w:t>)</w:t>
+        <w:t xml:space="preserve">El Equipo de Desarrollo </w:t>
       </w:r>
     </w:p>
     <w:p>
@@ -5380,7 +7088,22 @@
         <w:pStyle w:val="Prrafodelista"/>
       </w:pPr>
       <w:r>
-        <w:t>Conjunto de personas profesionales que cumplen la función del desarrollo de cada incremento del sistema a desarrollar.</w:t>
+        <w:t>Grupo</w:t>
+      </w:r>
+      <w:r>
+        <w:t xml:space="preserve"> de personas profesionales </w:t>
+      </w:r>
+      <w:r>
+        <w:t xml:space="preserve">y capacitadas en cada área técnica las cuales </w:t>
+      </w:r>
+      <w:r>
+        <w:t xml:space="preserve">cumplen la función del desarrollo de cada </w:t>
+      </w:r>
+      <w:r>
+        <w:t>entregable</w:t>
+      </w:r>
+      <w:r>
+        <w:t xml:space="preserve"> del sistema a desarrollar.</w:t>
       </w:r>
     </w:p>
     <w:p>
@@ -5400,7 +7123,13 @@
         <w:pStyle w:val="Prrafodelista"/>
       </w:pPr>
       <w:r>
-        <w:t>Persona que se encarga de gestionar las actividades del equipo de desarrollo y responsable de cumplir los tiempos y entregar un producto de calidad.</w:t>
+        <w:t xml:space="preserve">Persona </w:t>
+      </w:r>
+      <w:r>
+        <w:t xml:space="preserve">líder </w:t>
+      </w:r>
+      <w:r>
+        <w:t>que se encarga de gestionar las actividades del equipo de desarrollo y responsable de cumplir los tiempos y entregar un producto de calidad.</w:t>
       </w:r>
     </w:p>
     <w:p>
@@ -5412,7 +7141,7 @@
       <w:pPr>
         <w:pStyle w:val="Ttulo2"/>
       </w:pPr>
-      <w:bookmarkStart w:id="52" w:name="_Toc26912303"/>
+      <w:bookmarkStart w:id="52" w:name="_Toc28121804"/>
       <w:r>
         <w:t>Investigación de campo</w:t>
       </w:r>
@@ -5423,15 +7152,27 @@
         <w:ind w:left="576"/>
       </w:pPr>
       <w:r>
-        <w:t>Para tener una noción más exacta para el proceso de la recolección de datos realizamos una investigación de los posibles clientes potenciales.</w:t>
+        <w:t>Para validar el proyecto se tomó como fuente, datos de la entidad pública INEC (Instituto Nacional de Estadísticas y Censo)</w:t>
+      </w:r>
+      <w:r>
+        <w:t>.</w:t>
+      </w:r>
+      <w:r>
+        <w:t xml:space="preserve"> Con el objetivo de obtener estadísticas de las personas que tienen actualmente teléfonos inteligentes y acceso al internet, ya que el uso de la tecnología es un indicador importante.  </w:t>
       </w:r>
     </w:p>
     <w:p>
       <w:pPr>
         <w:ind w:left="576"/>
-      </w:pPr>
-      <w:r>
-        <w:t>Observándose un crecimiento en el uso de los smartphone, destacando como mayor mercado objetivos a personas entre 25 y 44 años perfil de nuestros clientes con un 62.7% y 52% respectivamente [2].</w:t>
+        <w:rPr>
+          <w:u w:val="single"/>
+        </w:rPr>
+      </w:pPr>
+      <w:r>
+        <w:t>Podemos observar</w:t>
+      </w:r>
+      <w:r>
+        <w:t xml:space="preserve"> un crecimiento en el uso de los smartphone, destacando como mayor mercado objetivos a personas entre 25 y 44 años perfil de nuestros clientes con un 62.7% y 52% respectivamente [2].</w:t>
       </w:r>
     </w:p>
     <w:p>
@@ -5449,6 +7190,7 @@
           <w:noProof/>
           <w:lang w:eastAsia="es-EC"/>
         </w:rPr>
+        <w:lastRenderedPageBreak/>
         <w:drawing>
           <wp:inline distT="0" distB="0" distL="0" distR="0" wp14:anchorId="66BAF25B" wp14:editId="2CF08B50">
             <wp:extent cx="4829175" cy="2731135"/>
@@ -5501,7 +7243,7 @@
       <w:pPr>
         <w:pStyle w:val="Figuras"/>
       </w:pPr>
-      <w:bookmarkStart w:id="53" w:name="_Toc26903110"/>
+      <w:bookmarkStart w:id="53" w:name="_Toc28121826"/>
       <w:r>
         <w:t xml:space="preserve">Ilustración </w:t>
       </w:r>
@@ -5553,9 +7295,8 @@
       <w:pPr>
         <w:pStyle w:val="Ttulo3"/>
       </w:pPr>
-      <w:bookmarkStart w:id="54" w:name="_Toc26912304"/>
-      <w:r>
-        <w:lastRenderedPageBreak/>
+      <w:bookmarkStart w:id="54" w:name="_Toc28121805"/>
+      <w:r>
         <w:t>Objetivos general de la investigación de campo</w:t>
       </w:r>
       <w:bookmarkEnd w:id="54"/>
@@ -5565,7 +7306,16 @@
         <w:ind w:left="1416"/>
       </w:pPr>
       <w:r>
-        <w:t xml:space="preserve">Recabar toda la información posible para poder </w:t>
+        <w:t>Obtener</w:t>
+      </w:r>
+      <w:r>
+        <w:t xml:space="preserve"> toda la información posible </w:t>
+      </w:r>
+      <w:r>
+        <w:t xml:space="preserve">en cuanto al uso de la tecnología en el territorio ecuatoriano, </w:t>
+      </w:r>
+      <w:r>
+        <w:t xml:space="preserve">para poder </w:t>
       </w:r>
       <w:r>
         <w:t xml:space="preserve">llevar a cabo </w:t>
@@ -5586,7 +7336,7 @@
       <w:pPr>
         <w:pStyle w:val="Ttulo3"/>
       </w:pPr>
-      <w:bookmarkStart w:id="55" w:name="_Toc26912305"/>
+      <w:bookmarkStart w:id="55" w:name="_Toc28121806"/>
       <w:r>
         <w:t>Objetivos específicos de la investigación de campo</w:t>
       </w:r>
@@ -5597,7 +7347,16 @@
         <w:ind w:left="1416"/>
       </w:pPr>
       <w:r>
-        <w:t xml:space="preserve">Obtener cifras en cuantos dispositivos inteligentes </w:t>
+        <w:t>Obtener cifras en cuantos</w:t>
+      </w:r>
+      <w:r>
+        <w:t xml:space="preserve"> a los</w:t>
+      </w:r>
+      <w:r>
+        <w:t xml:space="preserve"> dispositivos inteligentes </w:t>
+      </w:r>
+      <w:r>
+        <w:t xml:space="preserve">que </w:t>
       </w:r>
       <w:r>
         <w:t>está</w:t>
@@ -5637,7 +7396,7 @@
       <w:pPr>
         <w:pStyle w:val="Ttulo3"/>
       </w:pPr>
-      <w:bookmarkStart w:id="56" w:name="_Toc26912306"/>
+      <w:bookmarkStart w:id="56" w:name="_Toc28121807"/>
       <w:r>
         <w:t>Recolección de Datos</w:t>
       </w:r>
@@ -5746,8 +7505,9 @@
       <w:pPr>
         <w:pStyle w:val="Ttulo2"/>
       </w:pPr>
-      <w:bookmarkStart w:id="57" w:name="_Toc26912307"/>
-      <w:r>
+      <w:bookmarkStart w:id="57" w:name="_Toc28121808"/>
+      <w:r>
+        <w:lastRenderedPageBreak/>
         <w:t>Interpretación de los datos</w:t>
       </w:r>
       <w:bookmarkEnd w:id="57"/>
@@ -5756,7 +7516,7 @@
       <w:pPr>
         <w:pStyle w:val="Ttulo2"/>
       </w:pPr>
-      <w:bookmarkStart w:id="58" w:name="_Toc26912308"/>
+      <w:bookmarkStart w:id="58" w:name="_Toc28121809"/>
       <w:r>
         <w:t>Plan de Implementación</w:t>
       </w:r>
@@ -5772,6 +7532,1219 @@
       <w:r>
         <w:t>entregables llamados sprint.</w:t>
       </w:r>
+    </w:p>
+    <w:p>
+      <w:pPr>
+        <w:ind w:left="576"/>
+      </w:pPr>
+    </w:p>
+    <w:p>
+      <w:pPr>
+        <w:ind w:left="576"/>
+      </w:pPr>
+      <w:r>
+        <w:rPr>
+          <w:noProof/>
+          <w:lang w:eastAsia="es-EC"/>
+        </w:rPr>
+        <w:drawing>
+          <wp:inline distT="0" distB="0" distL="0" distR="0" wp14:anchorId="703334B1" wp14:editId="08CC5F0B">
+            <wp:extent cx="5376545" cy="2619375"/>
+            <wp:effectExtent l="0" t="0" r="0" b="9525"/>
+            <wp:docPr id="16" name="Imagen 16"/>
+            <wp:cNvGraphicFramePr/>
+            <a:graphic xmlns:a="http://schemas.openxmlformats.org/drawingml/2006/main">
+              <a:graphicData uri="http://schemas.openxmlformats.org/drawingml/2006/picture">
+                <pic:pic xmlns:pic="http://schemas.openxmlformats.org/drawingml/2006/picture">
+                  <pic:nvPicPr>
+                    <pic:cNvPr id="3" name="Imagen 3"/>
+                    <pic:cNvPicPr/>
+                  </pic:nvPicPr>
+                  <pic:blipFill>
+                    <a:blip r:embed="rId15"/>
+                    <a:stretch>
+                      <a:fillRect/>
+                    </a:stretch>
+                  </pic:blipFill>
+                  <pic:spPr>
+                    <a:xfrm>
+                      <a:off x="0" y="0"/>
+                      <a:ext cx="5376545" cy="2619375"/>
+                    </a:xfrm>
+                    <a:prstGeom prst="rect">
+                      <a:avLst/>
+                    </a:prstGeom>
+                  </pic:spPr>
+                </pic:pic>
+              </a:graphicData>
+            </a:graphic>
+          </wp:inline>
+        </w:drawing>
+      </w:r>
+    </w:p>
+    <w:p>
+      <w:pPr>
+        <w:ind w:left="576"/>
+      </w:pPr>
+    </w:p>
+    <w:p>
+      <w:pPr>
+        <w:ind w:left="576"/>
+      </w:pPr>
+    </w:p>
+    <w:p>
+      <w:pPr>
+        <w:ind w:left="576"/>
+      </w:pPr>
+    </w:p>
+    <w:p>
+      <w:pPr>
+        <w:ind w:left="576"/>
+      </w:pPr>
+    </w:p>
+    <w:p>
+      <w:pPr>
+        <w:ind w:left="576"/>
+      </w:pPr>
+    </w:p>
+    <w:p>
+      <w:pPr>
+        <w:ind w:left="576"/>
+      </w:pPr>
+    </w:p>
+    <w:p>
+      <w:pPr>
+        <w:ind w:left="576"/>
+      </w:pPr>
+    </w:p>
+    <w:p>
+      <w:pPr>
+        <w:ind w:left="576"/>
+      </w:pPr>
+    </w:p>
+    <w:p>
+      <w:pPr>
+        <w:ind w:left="576"/>
+      </w:pPr>
+    </w:p>
+    <w:p>
+      <w:pPr>
+        <w:ind w:left="576"/>
+      </w:pPr>
+    </w:p>
+    <w:p>
+      <w:pPr>
+        <w:ind w:left="576"/>
+      </w:pPr>
+    </w:p>
+    <w:p>
+      <w:pPr>
+        <w:ind w:left="576"/>
+      </w:pPr>
+      <w:bookmarkStart w:id="59" w:name="_GoBack"/>
+      <w:bookmarkEnd w:id="59"/>
+    </w:p>
+    <w:p>
+      <w:pPr>
+        <w:ind w:left="576"/>
+      </w:pPr>
+    </w:p>
+    <w:p>
+      <w:pPr>
+        <w:ind w:left="576"/>
+      </w:pPr>
+    </w:p>
+    <w:p>
+      <w:pPr>
+        <w:ind w:left="576"/>
+      </w:pPr>
+    </w:p>
+    <w:p>
+      <w:pPr>
+        <w:spacing w:before="240" w:after="240" w:line="240" w:lineRule="auto"/>
+        <w:contextualSpacing/>
+        <w:jc w:val="center"/>
+        <w:outlineLvl w:val="0"/>
+        <w:rPr>
+          <w:rFonts w:cs="Times New Roman"/>
+          <w:b/>
+          <w:color w:val="auto"/>
+          <w:spacing w:val="-10"/>
+          <w:kern w:val="28"/>
+          <w:sz w:val="48"/>
+          <w:szCs w:val="56"/>
+        </w:rPr>
+      </w:pPr>
+      <w:bookmarkStart w:id="60" w:name="_Toc526255263"/>
+      <w:bookmarkStart w:id="61" w:name="_Toc28121810"/>
+      <w:r>
+        <w:rPr>
+          <w:rFonts w:cs="Times New Roman"/>
+          <w:b/>
+          <w:color w:val="auto"/>
+          <w:spacing w:val="-10"/>
+          <w:kern w:val="28"/>
+          <w:sz w:val="48"/>
+          <w:szCs w:val="56"/>
+        </w:rPr>
+        <w:lastRenderedPageBreak/>
+        <w:t>CAPÍTULO 3</w:t>
+      </w:r>
+      <w:bookmarkEnd w:id="60"/>
+      <w:bookmarkEnd w:id="61"/>
+      <w:r>
+        <w:rPr>
+          <w:rFonts w:cs="Times New Roman"/>
+          <w:b/>
+          <w:color w:val="auto"/>
+          <w:spacing w:val="-10"/>
+          <w:kern w:val="28"/>
+          <w:sz w:val="48"/>
+          <w:szCs w:val="56"/>
+        </w:rPr>
+        <w:t xml:space="preserve"> </w:t>
+      </w:r>
+    </w:p>
+    <w:p>
+      <w:pPr>
+        <w:pStyle w:val="Ttulo1"/>
+      </w:pPr>
+      <w:bookmarkStart w:id="62" w:name="_Toc422166902"/>
+      <w:bookmarkStart w:id="63" w:name="_Toc526255264"/>
+      <w:bookmarkStart w:id="64" w:name="_Toc28121811"/>
+      <w:r>
+        <w:t>Resultados</w:t>
+      </w:r>
+      <w:bookmarkEnd w:id="62"/>
+      <w:r>
+        <w:t xml:space="preserve"> Y ANÁLISIS</w:t>
+      </w:r>
+      <w:bookmarkEnd w:id="63"/>
+      <w:bookmarkEnd w:id="64"/>
+    </w:p>
+    <w:p>
+      <w:pPr>
+        <w:pStyle w:val="Ttulo2"/>
+      </w:pPr>
+      <w:bookmarkStart w:id="65" w:name="_Toc28121812"/>
+      <w:r>
+        <w:t>Interfaces</w:t>
+      </w:r>
+      <w:r>
+        <w:t xml:space="preserve"> de Backend</w:t>
+      </w:r>
+      <w:bookmarkEnd w:id="65"/>
+    </w:p>
+    <w:p>
+      <w:pPr>
+        <w:pStyle w:val="Ttulo3"/>
+      </w:pPr>
+      <w:bookmarkStart w:id="66" w:name="_Toc28121813"/>
+      <w:r>
+        <w:t>Pantalla de Inicio de Sesión</w:t>
+      </w:r>
+      <w:bookmarkEnd w:id="66"/>
+    </w:p>
+    <w:p>
+      <w:pPr>
+        <w:ind w:left="1416"/>
+      </w:pPr>
+      <w:r>
+        <w:t>Pantalla de login para los usuarios administradores de la App</w:t>
+      </w:r>
+    </w:p>
+    <w:p/>
+    <w:p>
+      <w:pPr>
+        <w:keepNext/>
+        <w:jc w:val="center"/>
+      </w:pPr>
+      <w:r>
+        <w:rPr>
+          <w:noProof/>
+          <w:lang w:eastAsia="es-EC"/>
+        </w:rPr>
+        <w:drawing>
+          <wp:inline distT="0" distB="0" distL="0" distR="0" wp14:anchorId="318F45D5" wp14:editId="6076D5D7">
+            <wp:extent cx="2773456" cy="2619375"/>
+            <wp:effectExtent l="0" t="0" r="8255" b="0"/>
+            <wp:docPr id="9" name="Imagen 9"/>
+            <wp:cNvGraphicFramePr>
+              <a:graphicFrameLocks xmlns:a="http://schemas.openxmlformats.org/drawingml/2006/main" noChangeAspect="1"/>
+            </wp:cNvGraphicFramePr>
+            <a:graphic xmlns:a="http://schemas.openxmlformats.org/drawingml/2006/main">
+              <a:graphicData uri="http://schemas.openxmlformats.org/drawingml/2006/picture">
+                <pic:pic xmlns:pic="http://schemas.openxmlformats.org/drawingml/2006/picture">
+                  <pic:nvPicPr>
+                    <pic:cNvPr id="1" name=""/>
+                    <pic:cNvPicPr/>
+                  </pic:nvPicPr>
+                  <pic:blipFill>
+                    <a:blip r:embed="rId16"/>
+                    <a:stretch>
+                      <a:fillRect/>
+                    </a:stretch>
+                  </pic:blipFill>
+                  <pic:spPr>
+                    <a:xfrm>
+                      <a:off x="0" y="0"/>
+                      <a:ext cx="2776672" cy="2622413"/>
+                    </a:xfrm>
+                    <a:prstGeom prst="rect">
+                      <a:avLst/>
+                    </a:prstGeom>
+                  </pic:spPr>
+                </pic:pic>
+              </a:graphicData>
+            </a:graphic>
+          </wp:inline>
+        </w:drawing>
+      </w:r>
+    </w:p>
+    <w:p>
+      <w:pPr>
+        <w:pStyle w:val="Descripcin"/>
+        <w:jc w:val="center"/>
+      </w:pPr>
+      <w:bookmarkStart w:id="67" w:name="_Toc28121827"/>
+      <w:r>
+        <w:t xml:space="preserve">Ilustración </w:t>
+      </w:r>
+      <w:r>
+        <w:fldChar w:fldCharType="begin"/>
+      </w:r>
+      <w:r>
+        <w:instrText xml:space="preserve"> STYLEREF 1 \s </w:instrText>
+      </w:r>
+      <w:r>
+        <w:fldChar w:fldCharType="separate"/>
+      </w:r>
+      <w:r>
+        <w:rPr>
+          <w:noProof/>
+        </w:rPr>
+        <w:t>3</w:t>
+      </w:r>
+      <w:r>
+        <w:fldChar w:fldCharType="end"/>
+      </w:r>
+      <w:r>
+        <w:noBreakHyphen/>
+      </w:r>
+      <w:r>
+        <w:fldChar w:fldCharType="begin"/>
+      </w:r>
+      <w:r>
+        <w:instrText xml:space="preserve"> SEQ Ilustración \* ARABIC \s 1 </w:instrText>
+      </w:r>
+      <w:r>
+        <w:fldChar w:fldCharType="separate"/>
+      </w:r>
+      <w:r>
+        <w:rPr>
+          <w:noProof/>
+        </w:rPr>
+        <w:t>1</w:t>
+      </w:r>
+      <w:r>
+        <w:fldChar w:fldCharType="end"/>
+      </w:r>
+      <w:r>
+        <w:t xml:space="preserve"> Inicio de Sesión Backend</w:t>
+      </w:r>
+      <w:bookmarkEnd w:id="67"/>
+    </w:p>
+    <w:p/>
+    <w:p/>
+    <w:p/>
+    <w:p/>
+    <w:p/>
+    <w:p/>
+    <w:p/>
+    <w:p/>
+    <w:p/>
+    <w:p/>
+    <w:p>
+      <w:pPr>
+        <w:pStyle w:val="Ttulo3"/>
+      </w:pPr>
+      <w:bookmarkStart w:id="68" w:name="_Toc28121814"/>
+      <w:bookmarkEnd w:id="68"/>
+    </w:p>
+    <w:p>
+      <w:pPr>
+        <w:pStyle w:val="Ttulo3"/>
+      </w:pPr>
+      <w:bookmarkStart w:id="69" w:name="_Toc28121815"/>
+      <w:r>
+        <w:t>P</w:t>
+      </w:r>
+      <w:r>
+        <w:t>antalla del Home del Backend</w:t>
+      </w:r>
+      <w:bookmarkEnd w:id="69"/>
+    </w:p>
+    <w:p>
+      <w:pPr>
+        <w:ind w:left="1416"/>
+      </w:pPr>
+      <w:r>
+        <w:t>Pantalla que nos muestra un breve resumen de nuestra data actualmente.</w:t>
+      </w:r>
+    </w:p>
+    <w:p>
+      <w:pPr>
+        <w:ind w:left="1416"/>
+      </w:pPr>
+      <w:r>
+        <w:t>En este caso muestra 3 subcategorías que son las que están en la base de datos.</w:t>
+      </w:r>
+    </w:p>
+    <w:p>
+      <w:pPr>
+        <w:keepNext/>
+        <w:jc w:val="center"/>
+      </w:pPr>
+      <w:r>
+        <w:rPr>
+          <w:noProof/>
+          <w:lang w:eastAsia="es-EC"/>
+        </w:rPr>
+        <w:drawing>
+          <wp:inline distT="0" distB="0" distL="0" distR="0" wp14:anchorId="585F44CE" wp14:editId="17546E15">
+            <wp:extent cx="4917440" cy="2147570"/>
+            <wp:effectExtent l="0" t="0" r="0" b="5080"/>
+            <wp:docPr id="5" name="Imagen 5"/>
+            <wp:cNvGraphicFramePr>
+              <a:graphicFrameLocks xmlns:a="http://schemas.openxmlformats.org/drawingml/2006/main" noChangeAspect="1"/>
+            </wp:cNvGraphicFramePr>
+            <a:graphic xmlns:a="http://schemas.openxmlformats.org/drawingml/2006/main">
+              <a:graphicData uri="http://schemas.openxmlformats.org/drawingml/2006/picture">
+                <pic:pic xmlns:pic="http://schemas.openxmlformats.org/drawingml/2006/picture">
+                  <pic:nvPicPr>
+                    <pic:cNvPr id="1" name=""/>
+                    <pic:cNvPicPr/>
+                  </pic:nvPicPr>
+                  <pic:blipFill>
+                    <a:blip r:embed="rId17"/>
+                    <a:stretch>
+                      <a:fillRect/>
+                    </a:stretch>
+                  </pic:blipFill>
+                  <pic:spPr>
+                    <a:xfrm>
+                      <a:off x="0" y="0"/>
+                      <a:ext cx="4917440" cy="2147570"/>
+                    </a:xfrm>
+                    <a:prstGeom prst="rect">
+                      <a:avLst/>
+                    </a:prstGeom>
+                  </pic:spPr>
+                </pic:pic>
+              </a:graphicData>
+            </a:graphic>
+          </wp:inline>
+        </w:drawing>
+      </w:r>
+    </w:p>
+    <w:p>
+      <w:pPr>
+        <w:pStyle w:val="Descripcin"/>
+        <w:jc w:val="center"/>
+      </w:pPr>
+      <w:bookmarkStart w:id="70" w:name="_Toc28121828"/>
+      <w:r>
+        <w:t xml:space="preserve">Ilustración </w:t>
+      </w:r>
+      <w:r>
+        <w:fldChar w:fldCharType="begin"/>
+      </w:r>
+      <w:r>
+        <w:instrText xml:space="preserve"> STYLEREF 1 \s </w:instrText>
+      </w:r>
+      <w:r>
+        <w:fldChar w:fldCharType="separate"/>
+      </w:r>
+      <w:r>
+        <w:rPr>
+          <w:noProof/>
+        </w:rPr>
+        <w:t>3</w:t>
+      </w:r>
+      <w:r>
+        <w:fldChar w:fldCharType="end"/>
+      </w:r>
+      <w:r>
+        <w:noBreakHyphen/>
+      </w:r>
+      <w:r>
+        <w:fldChar w:fldCharType="begin"/>
+      </w:r>
+      <w:r>
+        <w:instrText xml:space="preserve"> SEQ Ilustración \* ARABIC \s 1 </w:instrText>
+      </w:r>
+      <w:r>
+        <w:fldChar w:fldCharType="separate"/>
+      </w:r>
+      <w:r>
+        <w:rPr>
+          <w:noProof/>
+        </w:rPr>
+        <w:t>2</w:t>
+      </w:r>
+      <w:r>
+        <w:fldChar w:fldCharType="end"/>
+      </w:r>
+      <w:r>
+        <w:t xml:space="preserve"> Pantalla de home</w:t>
+      </w:r>
+      <w:bookmarkEnd w:id="70"/>
+    </w:p>
+    <w:p>
+      <w:pPr>
+        <w:pStyle w:val="Ttulo3"/>
+      </w:pPr>
+      <w:bookmarkStart w:id="71" w:name="_Toc28121816"/>
+      <w:r>
+        <w:t xml:space="preserve">Pantalla </w:t>
+      </w:r>
+      <w:r>
+        <w:t>Lista de Categorías</w:t>
+      </w:r>
+      <w:bookmarkEnd w:id="71"/>
+    </w:p>
+    <w:p>
+      <w:pPr>
+        <w:ind w:left="1416"/>
+      </w:pPr>
+      <w:r>
+        <w:t>Muestra las categorías creadas por el administrador.</w:t>
+      </w:r>
+    </w:p>
+    <w:p>
+      <w:pPr>
+        <w:keepNext/>
+        <w:jc w:val="center"/>
+      </w:pPr>
+      <w:r>
+        <w:rPr>
+          <w:noProof/>
+          <w:lang w:eastAsia="es-EC"/>
+        </w:rPr>
+        <w:drawing>
+          <wp:inline distT="0" distB="0" distL="0" distR="0" wp14:anchorId="30DE626D" wp14:editId="5E2E87DB">
+            <wp:extent cx="5229225" cy="2319020"/>
+            <wp:effectExtent l="0" t="0" r="9525" b="5080"/>
+            <wp:docPr id="10" name="Imagen 10"/>
+            <wp:cNvGraphicFramePr>
+              <a:graphicFrameLocks xmlns:a="http://schemas.openxmlformats.org/drawingml/2006/main" noChangeAspect="1"/>
+            </wp:cNvGraphicFramePr>
+            <a:graphic xmlns:a="http://schemas.openxmlformats.org/drawingml/2006/main">
+              <a:graphicData uri="http://schemas.openxmlformats.org/drawingml/2006/picture">
+                <pic:pic xmlns:pic="http://schemas.openxmlformats.org/drawingml/2006/picture">
+                  <pic:nvPicPr>
+                    <pic:cNvPr id="1" name=""/>
+                    <pic:cNvPicPr/>
+                  </pic:nvPicPr>
+                  <pic:blipFill>
+                    <a:blip r:embed="rId18"/>
+                    <a:stretch>
+                      <a:fillRect/>
+                    </a:stretch>
+                  </pic:blipFill>
+                  <pic:spPr>
+                    <a:xfrm>
+                      <a:off x="0" y="0"/>
+                      <a:ext cx="5229225" cy="2319020"/>
+                    </a:xfrm>
+                    <a:prstGeom prst="rect">
+                      <a:avLst/>
+                    </a:prstGeom>
+                  </pic:spPr>
+                </pic:pic>
+              </a:graphicData>
+            </a:graphic>
+          </wp:inline>
+        </w:drawing>
+      </w:r>
+    </w:p>
+    <w:p>
+      <w:pPr>
+        <w:pStyle w:val="Descripcin"/>
+        <w:jc w:val="center"/>
+      </w:pPr>
+      <w:bookmarkStart w:id="72" w:name="_Toc28121829"/>
+      <w:r>
+        <w:t xml:space="preserve">Ilustración </w:t>
+      </w:r>
+      <w:r>
+        <w:fldChar w:fldCharType="begin"/>
+      </w:r>
+      <w:r>
+        <w:instrText xml:space="preserve"> STYLEREF 1 \s </w:instrText>
+      </w:r>
+      <w:r>
+        <w:fldChar w:fldCharType="separate"/>
+      </w:r>
+      <w:r>
+        <w:rPr>
+          <w:noProof/>
+        </w:rPr>
+        <w:t>3</w:t>
+      </w:r>
+      <w:r>
+        <w:fldChar w:fldCharType="end"/>
+      </w:r>
+      <w:r>
+        <w:noBreakHyphen/>
+      </w:r>
+      <w:r>
+        <w:fldChar w:fldCharType="begin"/>
+      </w:r>
+      <w:r>
+        <w:instrText xml:space="preserve"> SEQ Ilustración \* ARABIC \s 1 </w:instrText>
+      </w:r>
+      <w:r>
+        <w:fldChar w:fldCharType="separate"/>
+      </w:r>
+      <w:r>
+        <w:rPr>
+          <w:noProof/>
+        </w:rPr>
+        <w:t>3</w:t>
+      </w:r>
+      <w:r>
+        <w:fldChar w:fldCharType="end"/>
+      </w:r>
+      <w:r>
+        <w:t xml:space="preserve"> Pantalla que lista las Categorías</w:t>
+      </w:r>
+      <w:bookmarkEnd w:id="72"/>
+    </w:p>
+    <w:p>
+      <w:pPr>
+        <w:pStyle w:val="Ttulo3"/>
+      </w:pPr>
+      <w:bookmarkStart w:id="73" w:name="_Toc28121817"/>
+      <w:r>
+        <w:t xml:space="preserve">Pantalla </w:t>
+      </w:r>
+      <w:r>
+        <w:t>para nuevo ingreso de Categoría</w:t>
+      </w:r>
+      <w:bookmarkEnd w:id="73"/>
+    </w:p>
+    <w:p>
+      <w:pPr>
+        <w:ind w:left="1416"/>
+      </w:pPr>
+      <w:r>
+        <w:t>Pantalla para ingresar las categorías que se mostraran en la App móvil</w:t>
+      </w:r>
+    </w:p>
+    <w:p>
+      <w:pPr>
+        <w:keepNext/>
+        <w:jc w:val="center"/>
+      </w:pPr>
+      <w:r>
+        <w:rPr>
+          <w:noProof/>
+          <w:lang w:eastAsia="es-EC"/>
+        </w:rPr>
+        <w:lastRenderedPageBreak/>
+        <w:drawing>
+          <wp:inline distT="0" distB="0" distL="0" distR="0" wp14:anchorId="342902A1" wp14:editId="66CC88A1">
+            <wp:extent cx="5203190" cy="2346960"/>
+            <wp:effectExtent l="0" t="0" r="0" b="0"/>
+            <wp:docPr id="11" name="Imagen 11"/>
+            <wp:cNvGraphicFramePr>
+              <a:graphicFrameLocks xmlns:a="http://schemas.openxmlformats.org/drawingml/2006/main" noChangeAspect="1"/>
+            </wp:cNvGraphicFramePr>
+            <a:graphic xmlns:a="http://schemas.openxmlformats.org/drawingml/2006/main">
+              <a:graphicData uri="http://schemas.openxmlformats.org/drawingml/2006/picture">
+                <pic:pic xmlns:pic="http://schemas.openxmlformats.org/drawingml/2006/picture">
+                  <pic:nvPicPr>
+                    <pic:cNvPr id="1" name=""/>
+                    <pic:cNvPicPr/>
+                  </pic:nvPicPr>
+                  <pic:blipFill>
+                    <a:blip r:embed="rId19"/>
+                    <a:stretch>
+                      <a:fillRect/>
+                    </a:stretch>
+                  </pic:blipFill>
+                  <pic:spPr>
+                    <a:xfrm>
+                      <a:off x="0" y="0"/>
+                      <a:ext cx="5203190" cy="2346960"/>
+                    </a:xfrm>
+                    <a:prstGeom prst="rect">
+                      <a:avLst/>
+                    </a:prstGeom>
+                  </pic:spPr>
+                </pic:pic>
+              </a:graphicData>
+            </a:graphic>
+          </wp:inline>
+        </w:drawing>
+      </w:r>
+    </w:p>
+    <w:p>
+      <w:pPr>
+        <w:pStyle w:val="Descripcin"/>
+        <w:jc w:val="center"/>
+      </w:pPr>
+      <w:bookmarkStart w:id="74" w:name="_Toc28121830"/>
+      <w:r>
+        <w:t xml:space="preserve">Ilustración </w:t>
+      </w:r>
+      <w:r>
+        <w:fldChar w:fldCharType="begin"/>
+      </w:r>
+      <w:r>
+        <w:instrText xml:space="preserve"> STYLEREF 1 \s </w:instrText>
+      </w:r>
+      <w:r>
+        <w:fldChar w:fldCharType="separate"/>
+      </w:r>
+      <w:r>
+        <w:rPr>
+          <w:noProof/>
+        </w:rPr>
+        <w:t>3</w:t>
+      </w:r>
+      <w:r>
+        <w:fldChar w:fldCharType="end"/>
+      </w:r>
+      <w:r>
+        <w:noBreakHyphen/>
+      </w:r>
+      <w:r>
+        <w:fldChar w:fldCharType="begin"/>
+      </w:r>
+      <w:r>
+        <w:instrText xml:space="preserve"> SEQ Ilustración \* ARABIC \s 1 </w:instrText>
+      </w:r>
+      <w:r>
+        <w:fldChar w:fldCharType="separate"/>
+      </w:r>
+      <w:r>
+        <w:rPr>
+          <w:noProof/>
+        </w:rPr>
+        <w:t>4</w:t>
+      </w:r>
+      <w:r>
+        <w:fldChar w:fldCharType="end"/>
+      </w:r>
+      <w:r>
+        <w:t xml:space="preserve"> Pantalla para nuevo registro de categorías</w:t>
+      </w:r>
+      <w:bookmarkEnd w:id="74"/>
+    </w:p>
+    <w:p>
+      <w:pPr>
+        <w:pStyle w:val="Ttulo3"/>
+      </w:pPr>
+      <w:bookmarkStart w:id="75" w:name="_Toc28121818"/>
+      <w:r>
+        <w:t xml:space="preserve">Pantalla </w:t>
+      </w:r>
+      <w:r>
+        <w:t>para editar registros de Categorías</w:t>
+      </w:r>
+      <w:bookmarkEnd w:id="75"/>
+    </w:p>
+    <w:p>
+      <w:pPr>
+        <w:ind w:left="1416"/>
+      </w:pPr>
+      <w:r>
+        <w:t>Pantalla que permite modificar los datos de un registro existente</w:t>
+      </w:r>
+    </w:p>
+    <w:p>
+      <w:pPr>
+        <w:keepNext/>
+        <w:jc w:val="center"/>
+      </w:pPr>
+      <w:r>
+        <w:rPr>
+          <w:noProof/>
+          <w:lang w:eastAsia="es-EC"/>
+        </w:rPr>
+        <w:drawing>
+          <wp:inline distT="0" distB="0" distL="0" distR="0" wp14:anchorId="0BE906D9" wp14:editId="1C5B648C">
+            <wp:extent cx="4934585" cy="2124050"/>
+            <wp:effectExtent l="0" t="0" r="0" b="0"/>
+            <wp:docPr id="12" name="Imagen 12"/>
+            <wp:cNvGraphicFramePr>
+              <a:graphicFrameLocks xmlns:a="http://schemas.openxmlformats.org/drawingml/2006/main" noChangeAspect="1"/>
+            </wp:cNvGraphicFramePr>
+            <a:graphic xmlns:a="http://schemas.openxmlformats.org/drawingml/2006/main">
+              <a:graphicData uri="http://schemas.openxmlformats.org/drawingml/2006/picture">
+                <pic:pic xmlns:pic="http://schemas.openxmlformats.org/drawingml/2006/picture">
+                  <pic:nvPicPr>
+                    <pic:cNvPr id="1" name=""/>
+                    <pic:cNvPicPr/>
+                  </pic:nvPicPr>
+                  <pic:blipFill>
+                    <a:blip r:embed="rId20"/>
+                    <a:stretch>
+                      <a:fillRect/>
+                    </a:stretch>
+                  </pic:blipFill>
+                  <pic:spPr>
+                    <a:xfrm>
+                      <a:off x="0" y="0"/>
+                      <a:ext cx="4954003" cy="2132408"/>
+                    </a:xfrm>
+                    <a:prstGeom prst="rect">
+                      <a:avLst/>
+                    </a:prstGeom>
+                  </pic:spPr>
+                </pic:pic>
+              </a:graphicData>
+            </a:graphic>
+          </wp:inline>
+        </w:drawing>
+      </w:r>
+    </w:p>
+    <w:p>
+      <w:pPr>
+        <w:pStyle w:val="Descripcin"/>
+        <w:jc w:val="center"/>
+      </w:pPr>
+      <w:bookmarkStart w:id="76" w:name="_Toc28121831"/>
+      <w:r>
+        <w:t xml:space="preserve">Ilustración </w:t>
+      </w:r>
+      <w:r>
+        <w:fldChar w:fldCharType="begin"/>
+      </w:r>
+      <w:r>
+        <w:instrText xml:space="preserve"> STYLEREF 1 \s </w:instrText>
+      </w:r>
+      <w:r>
+        <w:fldChar w:fldCharType="separate"/>
+      </w:r>
+      <w:r>
+        <w:rPr>
+          <w:noProof/>
+        </w:rPr>
+        <w:t>3</w:t>
+      </w:r>
+      <w:r>
+        <w:fldChar w:fldCharType="end"/>
+      </w:r>
+      <w:r>
+        <w:noBreakHyphen/>
+      </w:r>
+      <w:r>
+        <w:fldChar w:fldCharType="begin"/>
+      </w:r>
+      <w:r>
+        <w:instrText xml:space="preserve"> SEQ Ilustración \* ARABIC \s 1 </w:instrText>
+      </w:r>
+      <w:r>
+        <w:fldChar w:fldCharType="separate"/>
+      </w:r>
+      <w:r>
+        <w:rPr>
+          <w:noProof/>
+        </w:rPr>
+        <w:t>5</w:t>
+      </w:r>
+      <w:r>
+        <w:fldChar w:fldCharType="end"/>
+      </w:r>
+      <w:r>
+        <w:t xml:space="preserve"> Pantalla para editar registros de categorías</w:t>
+      </w:r>
+      <w:bookmarkEnd w:id="76"/>
+    </w:p>
+    <w:p>
+      <w:pPr>
+        <w:pStyle w:val="Ttulo3"/>
+      </w:pPr>
+      <w:bookmarkStart w:id="77" w:name="_Toc28121819"/>
+      <w:r>
+        <w:lastRenderedPageBreak/>
+        <w:t>P</w:t>
+      </w:r>
+      <w:r>
+        <w:t>antalla que lista las subcategorías</w:t>
+      </w:r>
+      <w:bookmarkEnd w:id="77"/>
+    </w:p>
+    <w:p>
+      <w:pPr>
+        <w:keepNext/>
+        <w:jc w:val="center"/>
+      </w:pPr>
+      <w:r>
+        <w:rPr>
+          <w:noProof/>
+          <w:lang w:eastAsia="es-EC"/>
+        </w:rPr>
+        <w:drawing>
+          <wp:inline distT="0" distB="0" distL="0" distR="0" wp14:anchorId="6BC01029" wp14:editId="7D1DC467">
+            <wp:extent cx="5002511" cy="2171700"/>
+            <wp:effectExtent l="0" t="0" r="8255" b="0"/>
+            <wp:docPr id="13" name="Imagen 13"/>
+            <wp:cNvGraphicFramePr>
+              <a:graphicFrameLocks xmlns:a="http://schemas.openxmlformats.org/drawingml/2006/main" noChangeAspect="1"/>
+            </wp:cNvGraphicFramePr>
+            <a:graphic xmlns:a="http://schemas.openxmlformats.org/drawingml/2006/main">
+              <a:graphicData uri="http://schemas.openxmlformats.org/drawingml/2006/picture">
+                <pic:pic xmlns:pic="http://schemas.openxmlformats.org/drawingml/2006/picture">
+                  <pic:nvPicPr>
+                    <pic:cNvPr id="1" name=""/>
+                    <pic:cNvPicPr/>
+                  </pic:nvPicPr>
+                  <pic:blipFill>
+                    <a:blip r:embed="rId21"/>
+                    <a:stretch>
+                      <a:fillRect/>
+                    </a:stretch>
+                  </pic:blipFill>
+                  <pic:spPr>
+                    <a:xfrm>
+                      <a:off x="0" y="0"/>
+                      <a:ext cx="5009363" cy="2174675"/>
+                    </a:xfrm>
+                    <a:prstGeom prst="rect">
+                      <a:avLst/>
+                    </a:prstGeom>
+                  </pic:spPr>
+                </pic:pic>
+              </a:graphicData>
+            </a:graphic>
+          </wp:inline>
+        </w:drawing>
+      </w:r>
+    </w:p>
+    <w:p>
+      <w:pPr>
+        <w:pStyle w:val="Descripcin"/>
+        <w:jc w:val="center"/>
+      </w:pPr>
+      <w:bookmarkStart w:id="78" w:name="_Toc28121832"/>
+      <w:r>
+        <w:t xml:space="preserve">Ilustración </w:t>
+      </w:r>
+      <w:r>
+        <w:fldChar w:fldCharType="begin"/>
+      </w:r>
+      <w:r>
+        <w:instrText xml:space="preserve"> STYLEREF 1 \s </w:instrText>
+      </w:r>
+      <w:r>
+        <w:fldChar w:fldCharType="separate"/>
+      </w:r>
+      <w:r>
+        <w:rPr>
+          <w:noProof/>
+        </w:rPr>
+        <w:t>3</w:t>
+      </w:r>
+      <w:r>
+        <w:fldChar w:fldCharType="end"/>
+      </w:r>
+      <w:r>
+        <w:noBreakHyphen/>
+      </w:r>
+      <w:r>
+        <w:fldChar w:fldCharType="begin"/>
+      </w:r>
+      <w:r>
+        <w:instrText xml:space="preserve"> SEQ Ilustración \* ARABIC \s 1 </w:instrText>
+      </w:r>
+      <w:r>
+        <w:fldChar w:fldCharType="separate"/>
+      </w:r>
+      <w:r>
+        <w:rPr>
+          <w:noProof/>
+        </w:rPr>
+        <w:t>6</w:t>
+      </w:r>
+      <w:r>
+        <w:fldChar w:fldCharType="end"/>
+      </w:r>
+      <w:r>
+        <w:t xml:space="preserve"> Pantalla que lista las subcategorías</w:t>
+      </w:r>
+      <w:bookmarkEnd w:id="78"/>
+    </w:p>
+    <w:p>
+      <w:pPr>
+        <w:pStyle w:val="Ttulo3"/>
+      </w:pPr>
+      <w:bookmarkStart w:id="79" w:name="_Toc28121820"/>
+      <w:r>
+        <w:t xml:space="preserve">Pantalla </w:t>
+      </w:r>
+      <w:r>
+        <w:t>para nuevos registros de subcategorías</w:t>
+      </w:r>
+      <w:bookmarkEnd w:id="79"/>
+    </w:p>
+    <w:p>
+      <w:pPr>
+        <w:ind w:left="1416"/>
+      </w:pPr>
+      <w:r>
+        <w:t xml:space="preserve">Pantalla para nuevos registros de subcategorías, cabe mencionar que el campo </w:t>
+      </w:r>
+      <w:proofErr w:type="spellStart"/>
+      <w:r>
+        <w:t>IsDestacada</w:t>
+      </w:r>
+      <w:proofErr w:type="spellEnd"/>
+      <w:r>
+        <w:t xml:space="preserve"> sirve de control para mostrar como subcategorías mas destacadas en el home de la app móvil</w:t>
+      </w:r>
+    </w:p>
+    <w:p>
+      <w:pPr>
+        <w:keepNext/>
+        <w:jc w:val="center"/>
+      </w:pPr>
+      <w:r>
+        <w:rPr>
+          <w:noProof/>
+          <w:lang w:eastAsia="es-EC"/>
+        </w:rPr>
+        <w:drawing>
+          <wp:inline distT="0" distB="0" distL="0" distR="0" wp14:anchorId="2C48C4E0" wp14:editId="43CA3BB1">
+            <wp:extent cx="5071430" cy="2276475"/>
+            <wp:effectExtent l="0" t="0" r="0" b="0"/>
+            <wp:docPr id="14" name="Imagen 14"/>
+            <wp:cNvGraphicFramePr>
+              <a:graphicFrameLocks xmlns:a="http://schemas.openxmlformats.org/drawingml/2006/main" noChangeAspect="1"/>
+            </wp:cNvGraphicFramePr>
+            <a:graphic xmlns:a="http://schemas.openxmlformats.org/drawingml/2006/main">
+              <a:graphicData uri="http://schemas.openxmlformats.org/drawingml/2006/picture">
+                <pic:pic xmlns:pic="http://schemas.openxmlformats.org/drawingml/2006/picture">
+                  <pic:nvPicPr>
+                    <pic:cNvPr id="1" name=""/>
+                    <pic:cNvPicPr/>
+                  </pic:nvPicPr>
+                  <pic:blipFill>
+                    <a:blip r:embed="rId22"/>
+                    <a:stretch>
+                      <a:fillRect/>
+                    </a:stretch>
+                  </pic:blipFill>
+                  <pic:spPr>
+                    <a:xfrm>
+                      <a:off x="0" y="0"/>
+                      <a:ext cx="5077218" cy="2279073"/>
+                    </a:xfrm>
+                    <a:prstGeom prst="rect">
+                      <a:avLst/>
+                    </a:prstGeom>
+                  </pic:spPr>
+                </pic:pic>
+              </a:graphicData>
+            </a:graphic>
+          </wp:inline>
+        </w:drawing>
+      </w:r>
+    </w:p>
+    <w:p>
+      <w:pPr>
+        <w:pStyle w:val="Descripcin"/>
+        <w:jc w:val="center"/>
+      </w:pPr>
+      <w:bookmarkStart w:id="80" w:name="_Toc28121833"/>
+      <w:r>
+        <w:t xml:space="preserve">Ilustración </w:t>
+      </w:r>
+      <w:r>
+        <w:fldChar w:fldCharType="begin"/>
+      </w:r>
+      <w:r>
+        <w:instrText xml:space="preserve"> STYLEREF 1 \s </w:instrText>
+      </w:r>
+      <w:r>
+        <w:fldChar w:fldCharType="separate"/>
+      </w:r>
+      <w:r>
+        <w:rPr>
+          <w:noProof/>
+        </w:rPr>
+        <w:t>3</w:t>
+      </w:r>
+      <w:r>
+        <w:fldChar w:fldCharType="end"/>
+      </w:r>
+      <w:r>
+        <w:noBreakHyphen/>
+      </w:r>
+      <w:r>
+        <w:fldChar w:fldCharType="begin"/>
+      </w:r>
+      <w:r>
+        <w:instrText xml:space="preserve"> SEQ Ilustración \* ARABIC \s 1 </w:instrText>
+      </w:r>
+      <w:r>
+        <w:fldChar w:fldCharType="separate"/>
+      </w:r>
+      <w:r>
+        <w:rPr>
+          <w:noProof/>
+        </w:rPr>
+        <w:t>7</w:t>
+      </w:r>
+      <w:r>
+        <w:fldChar w:fldCharType="end"/>
+      </w:r>
+      <w:r>
+        <w:t xml:space="preserve"> Pantalla para nuevo registro de Subcategorías</w:t>
+      </w:r>
+      <w:bookmarkEnd w:id="80"/>
+    </w:p>
+    <w:p>
+      <w:pPr>
+        <w:pStyle w:val="Ttulo3"/>
+      </w:pPr>
+      <w:bookmarkStart w:id="81" w:name="_Toc28121821"/>
+      <w:r>
+        <w:lastRenderedPageBreak/>
+        <w:t xml:space="preserve">Pantalla </w:t>
+      </w:r>
+      <w:r>
+        <w:t>de Edición de Subcategorías</w:t>
+      </w:r>
+      <w:bookmarkEnd w:id="81"/>
+    </w:p>
+    <w:p>
+      <w:pPr>
+        <w:keepNext/>
+        <w:jc w:val="center"/>
+      </w:pPr>
+      <w:r>
+        <w:rPr>
+          <w:noProof/>
+          <w:lang w:eastAsia="es-EC"/>
+        </w:rPr>
+        <w:drawing>
+          <wp:inline distT="0" distB="0" distL="0" distR="0" wp14:anchorId="0BE90003" wp14:editId="3C86E8A3">
+            <wp:extent cx="4686795" cy="2152650"/>
+            <wp:effectExtent l="0" t="0" r="0" b="0"/>
+            <wp:docPr id="15" name="Imagen 15"/>
+            <wp:cNvGraphicFramePr>
+              <a:graphicFrameLocks xmlns:a="http://schemas.openxmlformats.org/drawingml/2006/main" noChangeAspect="1"/>
+            </wp:cNvGraphicFramePr>
+            <a:graphic xmlns:a="http://schemas.openxmlformats.org/drawingml/2006/main">
+              <a:graphicData uri="http://schemas.openxmlformats.org/drawingml/2006/picture">
+                <pic:pic xmlns:pic="http://schemas.openxmlformats.org/drawingml/2006/picture">
+                  <pic:nvPicPr>
+                    <pic:cNvPr id="1" name=""/>
+                    <pic:cNvPicPr/>
+                  </pic:nvPicPr>
+                  <pic:blipFill>
+                    <a:blip r:embed="rId23"/>
+                    <a:stretch>
+                      <a:fillRect/>
+                    </a:stretch>
+                  </pic:blipFill>
+                  <pic:spPr>
+                    <a:xfrm>
+                      <a:off x="0" y="0"/>
+                      <a:ext cx="4690119" cy="2154177"/>
+                    </a:xfrm>
+                    <a:prstGeom prst="rect">
+                      <a:avLst/>
+                    </a:prstGeom>
+                  </pic:spPr>
+                </pic:pic>
+              </a:graphicData>
+            </a:graphic>
+          </wp:inline>
+        </w:drawing>
+      </w:r>
+    </w:p>
+    <w:p>
+      <w:pPr>
+        <w:pStyle w:val="Descripcin"/>
+        <w:jc w:val="center"/>
+      </w:pPr>
+      <w:bookmarkStart w:id="82" w:name="_Toc28121834"/>
+      <w:r>
+        <w:t xml:space="preserve">Ilustración </w:t>
+      </w:r>
+      <w:r>
+        <w:fldChar w:fldCharType="begin"/>
+      </w:r>
+      <w:r>
+        <w:instrText xml:space="preserve"> STYLEREF 1 \s </w:instrText>
+      </w:r>
+      <w:r>
+        <w:fldChar w:fldCharType="separate"/>
+      </w:r>
+      <w:r>
+        <w:rPr>
+          <w:noProof/>
+        </w:rPr>
+        <w:t>3</w:t>
+      </w:r>
+      <w:r>
+        <w:fldChar w:fldCharType="end"/>
+      </w:r>
+      <w:r>
+        <w:noBreakHyphen/>
+      </w:r>
+      <w:r>
+        <w:fldChar w:fldCharType="begin"/>
+      </w:r>
+      <w:r>
+        <w:instrText xml:space="preserve"> SEQ Ilustración \* ARABIC \s 1 </w:instrText>
+      </w:r>
+      <w:r>
+        <w:fldChar w:fldCharType="separate"/>
+      </w:r>
+      <w:r>
+        <w:rPr>
+          <w:noProof/>
+        </w:rPr>
+        <w:t>8</w:t>
+      </w:r>
+      <w:r>
+        <w:fldChar w:fldCharType="end"/>
+      </w:r>
+      <w:r>
+        <w:t xml:space="preserve"> Pantalla de edición de subcategorías</w:t>
+      </w:r>
+      <w:bookmarkEnd w:id="82"/>
+    </w:p>
+    <w:p/>
+    <w:p/>
+    <w:p/>
+    <w:p/>
+    <w:p/>
+    <w:p>
+      <w:pPr>
+        <w:ind w:left="576"/>
+      </w:pPr>
+    </w:p>
+    <w:p>
+      <w:pPr>
+        <w:ind w:left="576"/>
+      </w:pPr>
+    </w:p>
+    <w:p>
+      <w:pPr>
+        <w:ind w:left="576"/>
+      </w:pPr>
+    </w:p>
+    <w:p>
+      <w:pPr>
+        <w:ind w:left="576"/>
+      </w:pPr>
     </w:p>
     <w:p>
       <w:pPr>
@@ -5833,15 +8806,16 @@
           <w:lang w:val="es-ES"/>
         </w:rPr>
       </w:pPr>
-      <w:bookmarkStart w:id="59" w:name="_Toc526255269"/>
-      <w:bookmarkStart w:id="60" w:name="_Toc26912309"/>
-      <w:r>
+      <w:bookmarkStart w:id="83" w:name="_Toc526255269"/>
+      <w:bookmarkStart w:id="84" w:name="_Toc28121822"/>
+      <w:r>
+        <w:lastRenderedPageBreak/>
         <w:t>BIBLIOGRAFÍA</w:t>
       </w:r>
-      <w:bookmarkEnd w:id="59"/>
-      <w:bookmarkEnd w:id="60"/>
-    </w:p>
-    <w:bookmarkStart w:id="61" w:name="_Toc26912310" w:displacedByCustomXml="next"/>
+      <w:bookmarkEnd w:id="83"/>
+      <w:bookmarkEnd w:id="84"/>
+    </w:p>
+    <w:bookmarkStart w:id="85" w:name="_Toc28121823" w:displacedByCustomXml="next"/>
     <w:sdt>
       <w:sdtPr>
         <w:rPr>
@@ -5876,7 +8850,7 @@
             </w:rPr>
             <w:t>Bibliografía</w:t>
           </w:r>
-          <w:bookmarkEnd w:id="61"/>
+          <w:bookmarkEnd w:id="85"/>
         </w:p>
         <w:sdt>
           <w:sdtPr>
@@ -6106,13 +9080,13 @@
       <w:pPr>
         <w:pStyle w:val="a1"/>
       </w:pPr>
-      <w:bookmarkStart w:id="62" w:name="_Toc526255270"/>
-      <w:bookmarkStart w:id="63" w:name="_Toc26912311"/>
+      <w:bookmarkStart w:id="86" w:name="_Toc526255270"/>
+      <w:bookmarkStart w:id="87" w:name="_Toc28121824"/>
       <w:r>
         <w:t>APÉNDICES</w:t>
       </w:r>
-      <w:bookmarkEnd w:id="62"/>
-      <w:bookmarkEnd w:id="63"/>
+      <w:bookmarkEnd w:id="86"/>
+      <w:bookmarkEnd w:id="87"/>
     </w:p>
     <w:p>
       <w:pPr>
@@ -6136,10 +9110,10 @@
     </w:p>
     <w:p/>
     <w:sectPr>
-      <w:footerReference w:type="default" r:id="rId15"/>
-      <w:footerReference w:type="first" r:id="rId16"/>
+      <w:footerReference w:type="default" r:id="rId24"/>
+      <w:footerReference w:type="first" r:id="rId25"/>
       <w:pgSz w:w="11906" w:h="16838"/>
-      <w:pgMar w:top="1417" w:right="1416" w:bottom="1417" w:left="1276" w:header="708" w:footer="708" w:gutter="0"/>
+      <w:pgMar w:top="568" w:right="1416" w:bottom="1417" w:left="1276" w:header="708" w:footer="708" w:gutter="0"/>
       <w:cols w:space="708"/>
       <w:docGrid w:linePitch="360"/>
     </w:sectPr>
@@ -6228,7 +9202,7 @@
         <w:noProof/>
         <w:sz w:val="20"/>
       </w:rPr>
-      <w:t>20</w:t>
+      <w:t>24</w:t>
     </w:r>
     <w:r>
       <w:rPr>
@@ -7104,6 +10078,39 @@
   <w:num w:numId="8">
     <w:abstractNumId w:val="6"/>
   </w:num>
+  <w:num w:numId="9">
+    <w:abstractNumId w:val="5"/>
+    <w:lvlOverride w:ilvl="0">
+      <w:startOverride w:val="1"/>
+    </w:lvlOverride>
+    <w:lvlOverride w:ilvl="1">
+      <w:startOverride w:val="1"/>
+    </w:lvlOverride>
+    <w:lvlOverride w:ilvl="2">
+      <w:startOverride w:val="1"/>
+    </w:lvlOverride>
+    <w:lvlOverride w:ilvl="3">
+      <w:startOverride w:val="1"/>
+    </w:lvlOverride>
+    <w:lvlOverride w:ilvl="4">
+      <w:startOverride w:val="1"/>
+    </w:lvlOverride>
+    <w:lvlOverride w:ilvl="5">
+      <w:startOverride w:val="1"/>
+    </w:lvlOverride>
+    <w:lvlOverride w:ilvl="6">
+      <w:startOverride w:val="1"/>
+    </w:lvlOverride>
+    <w:lvlOverride w:ilvl="7">
+      <w:startOverride w:val="1"/>
+    </w:lvlOverride>
+    <w:lvlOverride w:ilvl="8">
+      <w:startOverride w:val="1"/>
+    </w:lvlOverride>
+  </w:num>
+  <w:num w:numId="10">
+    <w:abstractNumId w:val="5"/>
+  </w:num>
 </w:numbering>
 </file>
 
@@ -7129,7 +10136,7 @@
     <w:lsdException w:name="heading 1" w:uiPriority="9" w:qFormat="1"/>
     <w:lsdException w:name="heading 2" w:semiHidden="1" w:uiPriority="9" w:unhideWhenUsed="1" w:qFormat="1"/>
     <w:lsdException w:name="heading 3" w:semiHidden="1" w:uiPriority="9" w:unhideWhenUsed="1" w:qFormat="1"/>
-    <w:lsdException w:name="heading 4" w:semiHidden="1" w:uiPriority="9" w:unhideWhenUsed="1"/>
+    <w:lsdException w:name="heading 4" w:semiHidden="1" w:uiPriority="9" w:unhideWhenUsed="1" w:qFormat="1"/>
     <w:lsdException w:name="heading 5" w:semiHidden="1" w:uiPriority="9" w:unhideWhenUsed="1" w:qFormat="1"/>
     <w:lsdException w:name="heading 6" w:semiHidden="1" w:uiPriority="9" w:unhideWhenUsed="1" w:qFormat="1"/>
     <w:lsdException w:name="heading 7" w:semiHidden="1" w:uiPriority="9" w:unhideWhenUsed="1" w:qFormat="1"/>
@@ -7603,6 +10610,7 @@
     <w:autoRedefine/>
     <w:uiPriority w:val="9"/>
     <w:unhideWhenUsed/>
+    <w:qFormat/>
     <w:rsid w:val="00D7669A"/>
     <w:pPr>
       <w:keepNext/>
@@ -7651,6 +10659,7 @@
     <w:link w:val="Ttulo6Car"/>
     <w:uiPriority w:val="9"/>
     <w:unhideWhenUsed/>
+    <w:qFormat/>
     <w:rsid w:val="0010226C"/>
     <w:pPr>
       <w:keepNext/>
@@ -8750,7 +11759,7 @@
 </file>
 
 <file path=customXml/itemProps1.xml><?xml version="1.0" encoding="utf-8"?>
-<ds:datastoreItem xmlns:ds="http://schemas.openxmlformats.org/officeDocument/2006/customXml" ds:itemID="{ED92D085-15EA-4555-8240-41EC5A170B9D}">
+<ds:datastoreItem xmlns:ds="http://schemas.openxmlformats.org/officeDocument/2006/customXml" ds:itemID="{ABAB51BE-1832-4B83-9EFA-5DBD7A3D46C6}">
   <ds:schemaRefs>
     <ds:schemaRef ds:uri="http://schemas.openxmlformats.org/officeDocument/2006/bibliography"/>
   </ds:schemaRefs>

</xml_diff>

<commit_message>
Backend, Frontend y Documentacion
</commit_message>
<xml_diff>
--- a/Documento del Proyecto.docx
+++ b/Documento del Proyecto.docx
@@ -368,7 +368,13 @@
         <w:rPr>
           <w:sz w:val="32"/>
         </w:rPr>
-        <w:t>Año: 2019</w:t>
+        <w:t xml:space="preserve">Año: </w:t>
+      </w:r>
+      <w:r>
+        <w:rPr>
+          <w:sz w:val="32"/>
+        </w:rPr>
+        <w:t>2020</w:t>
       </w:r>
     </w:p>
     <w:p>
@@ -395,15 +401,7 @@
         <w:t>El presente proyecto lo dedico a mi madre, esposa e hijos, por ser el pilar fundamental en el proceso de adquirir el conocimiento</w:t>
       </w:r>
       <w:r>
-        <w:t xml:space="preserve"> y llegar hasta estas instancias de mi etapa </w:t>
-      </w:r>
-      <w:proofErr w:type="gramStart"/>
-      <w:r>
-        <w:t>académica</w:t>
-      </w:r>
-      <w:proofErr w:type="gramEnd"/>
-      <w:r>
-        <w:t>.</w:t>
+        <w:t xml:space="preserve"> y llegar hasta estas instancias de mi etapa académica.</w:t>
       </w:r>
     </w:p>
     <w:p/>
@@ -537,23 +535,21 @@
       <w:r>
         <w:t xml:space="preserve">Los derechos de titularidad y explotación, </w:t>
       </w:r>
-      <w:proofErr w:type="gramStart"/>
       <w:r>
         <w:rPr>
           <w:bCs/>
           <w:szCs w:val="24"/>
           <w:lang w:val="es-ES_tradnl"/>
         </w:rPr>
-        <w:t>me(</w:t>
-      </w:r>
-      <w:proofErr w:type="gramEnd"/>
+        <w:t>me</w:t>
+      </w:r>
       <w:r>
         <w:rPr>
           <w:bCs/>
           <w:szCs w:val="24"/>
           <w:lang w:val="es-ES_tradnl"/>
         </w:rPr>
-        <w:t xml:space="preserve">nos) corresponde </w:t>
+        <w:t xml:space="preserve"> corresponde </w:t>
       </w:r>
       <w:r>
         <w:rPr>
@@ -775,7 +771,7 @@
       <w:bookmarkStart w:id="1" w:name="_Toc428196779"/>
       <w:bookmarkStart w:id="2" w:name="_Toc504029105"/>
       <w:bookmarkStart w:id="3" w:name="_Toc526255244"/>
-      <w:bookmarkStart w:id="4" w:name="_Toc28121784"/>
+      <w:bookmarkStart w:id="4" w:name="_Toc29246851"/>
       <w:r>
         <w:rPr>
           <w:szCs w:val="32"/>
@@ -1123,7 +1119,7 @@
       </w:pPr>
       <w:bookmarkStart w:id="5" w:name="_Toc422286419"/>
       <w:bookmarkStart w:id="6" w:name="_Toc526255245"/>
-      <w:bookmarkStart w:id="7" w:name="_Toc28121785"/>
+      <w:bookmarkStart w:id="7" w:name="_Toc29246852"/>
       <w:r>
         <w:rPr>
           <w:lang w:val="es-EC"/>
@@ -1303,33 +1299,17 @@
         </w:rPr>
         <w:t>(</w:t>
       </w:r>
-      <w:proofErr w:type="spellStart"/>
       <w:r>
         <w:rPr>
           <w:lang w:val="en-US"/>
         </w:rPr>
-        <w:t>Mínimo</w:t>
-      </w:r>
-      <w:proofErr w:type="spellEnd"/>
+        <w:t xml:space="preserve">Mínimo 4 y </w:t>
+      </w:r>
       <w:r>
         <w:rPr>
           <w:lang w:val="en-US"/>
         </w:rPr>
-        <w:t xml:space="preserve"> 4 y </w:t>
-      </w:r>
-      <w:proofErr w:type="spellStart"/>
-      <w:r>
-        <w:rPr>
-          <w:lang w:val="en-US"/>
-        </w:rPr>
-        <w:t>máximo</w:t>
-      </w:r>
-      <w:proofErr w:type="spellEnd"/>
-      <w:r>
-        <w:rPr>
-          <w:lang w:val="en-US"/>
-        </w:rPr>
-        <w:t xml:space="preserve"> 5 palabras) </w:t>
+        <w:t xml:space="preserve">máximo 5 palabras) </w:t>
       </w:r>
     </w:p>
     <w:p>
@@ -1354,7 +1334,7 @@
       </w:pPr>
       <w:bookmarkStart w:id="8" w:name="_Toc422286420"/>
       <w:bookmarkStart w:id="9" w:name="_Toc526255246"/>
-      <w:bookmarkStart w:id="10" w:name="_Toc28121786"/>
+      <w:bookmarkStart w:id="10" w:name="_Toc29246853"/>
       <w:r>
         <w:rPr>
           <w:i/>
@@ -1378,63 +1358,29 @@
           <w:i/>
           <w:lang w:val="en-US"/>
         </w:rPr>
-        <w:t xml:space="preserve">Use </w:t>
-      </w:r>
-      <w:proofErr w:type="spellStart"/>
-      <w:proofErr w:type="gramStart"/>
-      <w:r>
+        <w:t>Use english to write the same as described before in the Resumen. Use cursive fonts in this section.</w:t>
+      </w:r>
+    </w:p>
+    <w:p>
+      <w:pPr>
         <w:rPr>
           <w:i/>
           <w:lang w:val="en-US"/>
         </w:rPr>
-        <w:t>english</w:t>
-      </w:r>
-      <w:proofErr w:type="spellEnd"/>
-      <w:proofErr w:type="gramEnd"/>
-      <w:r>
+      </w:pPr>
+    </w:p>
+    <w:p>
+      <w:pPr>
         <w:rPr>
           <w:i/>
           <w:lang w:val="en-US"/>
         </w:rPr>
-        <w:t xml:space="preserve"> to write the same as described before in the </w:t>
-      </w:r>
-      <w:proofErr w:type="spellStart"/>
+      </w:pPr>
       <w:r>
         <w:rPr>
           <w:i/>
           <w:lang w:val="en-US"/>
         </w:rPr>
-        <w:t>Resumen</w:t>
-      </w:r>
-      <w:proofErr w:type="spellEnd"/>
-      <w:r>
-        <w:rPr>
-          <w:i/>
-          <w:lang w:val="en-US"/>
-        </w:rPr>
-        <w:t>. Use cursive fonts in this section.</w:t>
-      </w:r>
-    </w:p>
-    <w:p>
-      <w:pPr>
-        <w:rPr>
-          <w:i/>
-          <w:lang w:val="en-US"/>
-        </w:rPr>
-      </w:pPr>
-    </w:p>
-    <w:p>
-      <w:pPr>
-        <w:rPr>
-          <w:i/>
-          <w:lang w:val="en-US"/>
-        </w:rPr>
-      </w:pPr>
-      <w:r>
-        <w:rPr>
-          <w:i/>
-          <w:lang w:val="en-US"/>
-        </w:rPr>
         <w:t xml:space="preserve">Keywords: </w:t>
       </w:r>
     </w:p>
@@ -1457,7 +1403,7 @@
       </w:pPr>
       <w:bookmarkStart w:id="11" w:name="_Toc422286421"/>
       <w:bookmarkStart w:id="12" w:name="_Toc526255247"/>
-      <w:bookmarkStart w:id="13" w:name="_Toc28121787"/>
+      <w:bookmarkStart w:id="13" w:name="_Toc29246854"/>
       <w:r>
         <w:lastRenderedPageBreak/>
         <w:t>ÍNDICE GENERAL</w:t>
@@ -1523,7 +1469,7 @@
           <w:r>
             <w:fldChar w:fldCharType="separate"/>
           </w:r>
-          <w:hyperlink w:anchor="_Toc28121784" w:history="1">
+          <w:hyperlink w:anchor="_Toc29246851" w:history="1">
             <w:r>
               <w:rPr>
                 <w:rStyle w:val="Hipervnculo"/>
@@ -1550,7 +1496,7 @@
                 <w:noProof/>
                 <w:webHidden/>
               </w:rPr>
-              <w:instrText xml:space="preserve"> PAGEREF _Toc28121784 \h </w:instrText>
+              <w:instrText xml:space="preserve"> PAGEREF _Toc29246851 \h </w:instrText>
             </w:r>
             <w:r>
               <w:rPr>
@@ -1596,7 +1542,7 @@
               <w:lang w:eastAsia="es-EC"/>
             </w:rPr>
           </w:pPr>
-          <w:hyperlink w:anchor="_Toc28121785" w:history="1">
+          <w:hyperlink w:anchor="_Toc29246852" w:history="1">
             <w:r>
               <w:rPr>
                 <w:rStyle w:val="Hipervnculo"/>
@@ -1623,7 +1569,7 @@
                 <w:noProof/>
                 <w:webHidden/>
               </w:rPr>
-              <w:instrText xml:space="preserve"> PAGEREF _Toc28121785 \h </w:instrText>
+              <w:instrText xml:space="preserve"> PAGEREF _Toc29246852 \h </w:instrText>
             </w:r>
             <w:r>
               <w:rPr>
@@ -1669,7 +1615,7 @@
               <w:lang w:eastAsia="es-EC"/>
             </w:rPr>
           </w:pPr>
-          <w:hyperlink w:anchor="_Toc28121786" w:history="1">
+          <w:hyperlink w:anchor="_Toc29246853" w:history="1">
             <w:r>
               <w:rPr>
                 <w:rStyle w:val="Hipervnculo"/>
@@ -1697,7 +1643,7 @@
                 <w:noProof/>
                 <w:webHidden/>
               </w:rPr>
-              <w:instrText xml:space="preserve"> PAGEREF _Toc28121786 \h </w:instrText>
+              <w:instrText xml:space="preserve"> PAGEREF _Toc29246853 \h </w:instrText>
             </w:r>
             <w:r>
               <w:rPr>
@@ -1743,7 +1689,7 @@
               <w:lang w:eastAsia="es-EC"/>
             </w:rPr>
           </w:pPr>
-          <w:hyperlink w:anchor="_Toc28121787" w:history="1">
+          <w:hyperlink w:anchor="_Toc29246854" w:history="1">
             <w:r>
               <w:rPr>
                 <w:rStyle w:val="Hipervnculo"/>
@@ -1770,7 +1716,7 @@
                 <w:noProof/>
                 <w:webHidden/>
               </w:rPr>
-              <w:instrText xml:space="preserve"> PAGEREF _Toc28121787 \h </w:instrText>
+              <w:instrText xml:space="preserve"> PAGEREF _Toc29246854 \h </w:instrText>
             </w:r>
             <w:r>
               <w:rPr>
@@ -1816,7 +1762,7 @@
               <w:lang w:eastAsia="es-EC"/>
             </w:rPr>
           </w:pPr>
-          <w:hyperlink w:anchor="_Toc28121788" w:history="1">
+          <w:hyperlink w:anchor="_Toc29246855" w:history="1">
             <w:r>
               <w:rPr>
                 <w:rStyle w:val="Hipervnculo"/>
@@ -1843,7 +1789,7 @@
                 <w:noProof/>
                 <w:webHidden/>
               </w:rPr>
-              <w:instrText xml:space="preserve"> PAGEREF _Toc28121788 \h </w:instrText>
+              <w:instrText xml:space="preserve"> PAGEREF _Toc29246855 \h </w:instrText>
             </w:r>
             <w:r>
               <w:rPr>
@@ -1889,7 +1835,7 @@
               <w:lang w:eastAsia="es-EC"/>
             </w:rPr>
           </w:pPr>
-          <w:hyperlink w:anchor="_Toc28121789" w:history="1">
+          <w:hyperlink w:anchor="_Toc29246856" w:history="1">
             <w:r>
               <w:rPr>
                 <w:rStyle w:val="Hipervnculo"/>
@@ -1916,7 +1862,7 @@
                 <w:noProof/>
                 <w:webHidden/>
               </w:rPr>
-              <w:instrText xml:space="preserve"> PAGEREF _Toc28121789 \h </w:instrText>
+              <w:instrText xml:space="preserve"> PAGEREF _Toc29246856 \h </w:instrText>
             </w:r>
             <w:r>
               <w:rPr>
@@ -1962,7 +1908,7 @@
               <w:lang w:eastAsia="es-EC"/>
             </w:rPr>
           </w:pPr>
-          <w:hyperlink w:anchor="_Toc28121790" w:history="1">
+          <w:hyperlink w:anchor="_Toc29246857" w:history="1">
             <w:r>
               <w:rPr>
                 <w:rStyle w:val="Hipervnculo"/>
@@ -1989,7 +1935,7 @@
                 <w:noProof/>
                 <w:webHidden/>
               </w:rPr>
-              <w:instrText xml:space="preserve"> PAGEREF _Toc28121790 \h </w:instrText>
+              <w:instrText xml:space="preserve"> PAGEREF _Toc29246857 \h </w:instrText>
             </w:r>
             <w:r>
               <w:rPr>
@@ -2035,7 +1981,7 @@
               <w:lang w:eastAsia="es-EC"/>
             </w:rPr>
           </w:pPr>
-          <w:hyperlink w:anchor="_Toc28121791" w:history="1">
+          <w:hyperlink w:anchor="_Toc29246858" w:history="1">
             <w:r>
               <w:rPr>
                 <w:rStyle w:val="Hipervnculo"/>
@@ -2062,7 +2008,7 @@
                 <w:noProof/>
                 <w:webHidden/>
               </w:rPr>
-              <w:instrText xml:space="preserve"> PAGEREF _Toc28121791 \h </w:instrText>
+              <w:instrText xml:space="preserve"> PAGEREF _Toc29246858 \h </w:instrText>
             </w:r>
             <w:r>
               <w:rPr>
@@ -2109,7 +2055,7 @@
               <w:lang w:eastAsia="es-EC"/>
             </w:rPr>
           </w:pPr>
-          <w:hyperlink w:anchor="_Toc28121792" w:history="1">
+          <w:hyperlink w:anchor="_Toc29246859" w:history="1">
             <w:r>
               <w:rPr>
                 <w:rStyle w:val="Hipervnculo"/>
@@ -2154,7 +2100,7 @@
                 <w:noProof/>
                 <w:webHidden/>
               </w:rPr>
-              <w:instrText xml:space="preserve"> PAGEREF _Toc28121792 \h </w:instrText>
+              <w:instrText xml:space="preserve"> PAGEREF _Toc29246859 \h </w:instrText>
             </w:r>
             <w:r>
               <w:rPr>
@@ -2197,7 +2143,7 @@
               <w:lang w:eastAsia="es-EC"/>
             </w:rPr>
           </w:pPr>
-          <w:hyperlink w:anchor="_Toc28121793" w:history="1">
+          <w:hyperlink w:anchor="_Toc29246860" w:history="1">
             <w:r>
               <w:rPr>
                 <w:rStyle w:val="Hipervnculo"/>
@@ -2242,7 +2188,7 @@
                 <w:noProof/>
                 <w:webHidden/>
               </w:rPr>
-              <w:instrText xml:space="preserve"> PAGEREF _Toc28121793 \h </w:instrText>
+              <w:instrText xml:space="preserve"> PAGEREF _Toc29246860 \h </w:instrText>
             </w:r>
             <w:r>
               <w:rPr>
@@ -2285,7 +2231,7 @@
               <w:lang w:eastAsia="es-EC"/>
             </w:rPr>
           </w:pPr>
-          <w:hyperlink w:anchor="_Toc28121794" w:history="1">
+          <w:hyperlink w:anchor="_Toc29246861" w:history="1">
             <w:r>
               <w:rPr>
                 <w:rStyle w:val="Hipervnculo"/>
@@ -2330,7 +2276,7 @@
                 <w:noProof/>
                 <w:webHidden/>
               </w:rPr>
-              <w:instrText xml:space="preserve"> PAGEREF _Toc28121794 \h </w:instrText>
+              <w:instrText xml:space="preserve"> PAGEREF _Toc29246861 \h </w:instrText>
             </w:r>
             <w:r>
               <w:rPr>
@@ -2373,7 +2319,7 @@
               <w:lang w:eastAsia="es-EC"/>
             </w:rPr>
           </w:pPr>
-          <w:hyperlink w:anchor="_Toc28121795" w:history="1">
+          <w:hyperlink w:anchor="_Toc29246862" w:history="1">
             <w:r>
               <w:rPr>
                 <w:rStyle w:val="Hipervnculo"/>
@@ -2418,7 +2364,7 @@
                 <w:noProof/>
                 <w:webHidden/>
               </w:rPr>
-              <w:instrText xml:space="preserve"> PAGEREF _Toc28121795 \h </w:instrText>
+              <w:instrText xml:space="preserve"> PAGEREF _Toc29246862 \h </w:instrText>
             </w:r>
             <w:r>
               <w:rPr>
@@ -2461,7 +2407,7 @@
               <w:lang w:eastAsia="es-EC"/>
             </w:rPr>
           </w:pPr>
-          <w:hyperlink w:anchor="_Toc28121796" w:history="1">
+          <w:hyperlink w:anchor="_Toc29246863" w:history="1">
             <w:r>
               <w:rPr>
                 <w:rStyle w:val="Hipervnculo"/>
@@ -2506,7 +2452,7 @@
                 <w:noProof/>
                 <w:webHidden/>
               </w:rPr>
-              <w:instrText xml:space="preserve"> PAGEREF _Toc28121796 \h </w:instrText>
+              <w:instrText xml:space="preserve"> PAGEREF _Toc29246863 \h </w:instrText>
             </w:r>
             <w:r>
               <w:rPr>
@@ -2549,7 +2495,7 @@
               <w:lang w:eastAsia="es-EC"/>
             </w:rPr>
           </w:pPr>
-          <w:hyperlink w:anchor="_Toc28121797" w:history="1">
+          <w:hyperlink w:anchor="_Toc29246864" w:history="1">
             <w:r>
               <w:rPr>
                 <w:rStyle w:val="Hipervnculo"/>
@@ -2594,7 +2540,7 @@
                 <w:noProof/>
                 <w:webHidden/>
               </w:rPr>
-              <w:instrText xml:space="preserve"> PAGEREF _Toc28121797 \h </w:instrText>
+              <w:instrText xml:space="preserve"> PAGEREF _Toc29246864 \h </w:instrText>
             </w:r>
             <w:r>
               <w:rPr>
@@ -2637,7 +2583,7 @@
               <w:lang w:eastAsia="es-EC"/>
             </w:rPr>
           </w:pPr>
-          <w:hyperlink w:anchor="_Toc28121798" w:history="1">
+          <w:hyperlink w:anchor="_Toc29246865" w:history="1">
             <w:r>
               <w:rPr>
                 <w:rStyle w:val="Hipervnculo"/>
@@ -2682,7 +2628,7 @@
                 <w:noProof/>
                 <w:webHidden/>
               </w:rPr>
-              <w:instrText xml:space="preserve"> PAGEREF _Toc28121798 \h </w:instrText>
+              <w:instrText xml:space="preserve"> PAGEREF _Toc29246865 \h </w:instrText>
             </w:r>
             <w:r>
               <w:rPr>
@@ -2725,7 +2671,7 @@
               <w:lang w:eastAsia="es-EC"/>
             </w:rPr>
           </w:pPr>
-          <w:hyperlink w:anchor="_Toc28121799" w:history="1">
+          <w:hyperlink w:anchor="_Toc29246866" w:history="1">
             <w:r>
               <w:rPr>
                 <w:rStyle w:val="Hipervnculo"/>
@@ -2770,7 +2716,7 @@
                 <w:noProof/>
                 <w:webHidden/>
               </w:rPr>
-              <w:instrText xml:space="preserve"> PAGEREF _Toc28121799 \h </w:instrText>
+              <w:instrText xml:space="preserve"> PAGEREF _Toc29246866 \h </w:instrText>
             </w:r>
             <w:r>
               <w:rPr>
@@ -2813,7 +2759,7 @@
               <w:lang w:eastAsia="es-EC"/>
             </w:rPr>
           </w:pPr>
-          <w:hyperlink w:anchor="_Toc28121800" w:history="1">
+          <w:hyperlink w:anchor="_Toc29246867" w:history="1">
             <w:r>
               <w:rPr>
                 <w:rStyle w:val="Hipervnculo"/>
@@ -2858,7 +2804,7 @@
                 <w:noProof/>
                 <w:webHidden/>
               </w:rPr>
-              <w:instrText xml:space="preserve"> PAGEREF _Toc28121800 \h </w:instrText>
+              <w:instrText xml:space="preserve"> PAGEREF _Toc29246867 \h </w:instrText>
             </w:r>
             <w:r>
               <w:rPr>
@@ -2901,7 +2847,7 @@
               <w:lang w:eastAsia="es-EC"/>
             </w:rPr>
           </w:pPr>
-          <w:hyperlink w:anchor="_Toc28121801" w:history="1">
+          <w:hyperlink w:anchor="_Toc29246868" w:history="1">
             <w:r>
               <w:rPr>
                 <w:rStyle w:val="Hipervnculo"/>
@@ -2946,7 +2892,7 @@
                 <w:noProof/>
                 <w:webHidden/>
               </w:rPr>
-              <w:instrText xml:space="preserve"> PAGEREF _Toc28121801 \h </w:instrText>
+              <w:instrText xml:space="preserve"> PAGEREF _Toc29246868 \h </w:instrText>
             </w:r>
             <w:r>
               <w:rPr>
@@ -2992,7 +2938,7 @@
               <w:lang w:eastAsia="es-EC"/>
             </w:rPr>
           </w:pPr>
-          <w:hyperlink w:anchor="_Toc28121802" w:history="1">
+          <w:hyperlink w:anchor="_Toc29246869" w:history="1">
             <w:r>
               <w:rPr>
                 <w:rStyle w:val="Hipervnculo"/>
@@ -3019,7 +2965,7 @@
                 <w:noProof/>
                 <w:webHidden/>
               </w:rPr>
-              <w:instrText xml:space="preserve"> PAGEREF _Toc28121802 \h </w:instrText>
+              <w:instrText xml:space="preserve"> PAGEREF _Toc29246869 \h </w:instrText>
             </w:r>
             <w:r>
               <w:rPr>
@@ -3066,7 +3012,7 @@
               <w:lang w:eastAsia="es-EC"/>
             </w:rPr>
           </w:pPr>
-          <w:hyperlink w:anchor="_Toc28121803" w:history="1">
+          <w:hyperlink w:anchor="_Toc29246870" w:history="1">
             <w:r>
               <w:rPr>
                 <w:rStyle w:val="Hipervnculo"/>
@@ -3111,7 +3057,7 @@
                 <w:noProof/>
                 <w:webHidden/>
               </w:rPr>
-              <w:instrText xml:space="preserve"> PAGEREF _Toc28121803 \h </w:instrText>
+              <w:instrText xml:space="preserve"> PAGEREF _Toc29246870 \h </w:instrText>
             </w:r>
             <w:r>
               <w:rPr>
@@ -3154,7 +3100,7 @@
               <w:lang w:eastAsia="es-EC"/>
             </w:rPr>
           </w:pPr>
-          <w:hyperlink w:anchor="_Toc28121804" w:history="1">
+          <w:hyperlink w:anchor="_Toc29246871" w:history="1">
             <w:r>
               <w:rPr>
                 <w:rStyle w:val="Hipervnculo"/>
@@ -3199,7 +3145,7 @@
                 <w:noProof/>
                 <w:webHidden/>
               </w:rPr>
-              <w:instrText xml:space="preserve"> PAGEREF _Toc28121804 \h </w:instrText>
+              <w:instrText xml:space="preserve"> PAGEREF _Toc29246871 \h </w:instrText>
             </w:r>
             <w:r>
               <w:rPr>
@@ -3242,7 +3188,7 @@
               <w:lang w:eastAsia="es-EC"/>
             </w:rPr>
           </w:pPr>
-          <w:hyperlink w:anchor="_Toc28121805" w:history="1">
+          <w:hyperlink w:anchor="_Toc29246872" w:history="1">
             <w:r>
               <w:rPr>
                 <w:rStyle w:val="Hipervnculo"/>
@@ -3287,7 +3233,7 @@
                 <w:noProof/>
                 <w:webHidden/>
               </w:rPr>
-              <w:instrText xml:space="preserve"> PAGEREF _Toc28121805 \h </w:instrText>
+              <w:instrText xml:space="preserve"> PAGEREF _Toc29246872 \h </w:instrText>
             </w:r>
             <w:r>
               <w:rPr>
@@ -3330,7 +3276,7 @@
               <w:lang w:eastAsia="es-EC"/>
             </w:rPr>
           </w:pPr>
-          <w:hyperlink w:anchor="_Toc28121806" w:history="1">
+          <w:hyperlink w:anchor="_Toc29246873" w:history="1">
             <w:r>
               <w:rPr>
                 <w:rStyle w:val="Hipervnculo"/>
@@ -3375,7 +3321,7 @@
                 <w:noProof/>
                 <w:webHidden/>
               </w:rPr>
-              <w:instrText xml:space="preserve"> PAGEREF _Toc28121806 \h </w:instrText>
+              <w:instrText xml:space="preserve"> PAGEREF _Toc29246873 \h </w:instrText>
             </w:r>
             <w:r>
               <w:rPr>
@@ -3418,7 +3364,7 @@
               <w:lang w:eastAsia="es-EC"/>
             </w:rPr>
           </w:pPr>
-          <w:hyperlink w:anchor="_Toc28121807" w:history="1">
+          <w:hyperlink w:anchor="_Toc29246874" w:history="1">
             <w:r>
               <w:rPr>
                 <w:rStyle w:val="Hipervnculo"/>
@@ -3463,7 +3409,7 @@
                 <w:noProof/>
                 <w:webHidden/>
               </w:rPr>
-              <w:instrText xml:space="preserve"> PAGEREF _Toc28121807 \h </w:instrText>
+              <w:instrText xml:space="preserve"> PAGEREF _Toc29246874 \h </w:instrText>
             </w:r>
             <w:r>
               <w:rPr>
@@ -3506,7 +3452,7 @@
               <w:lang w:eastAsia="es-EC"/>
             </w:rPr>
           </w:pPr>
-          <w:hyperlink w:anchor="_Toc28121808" w:history="1">
+          <w:hyperlink w:anchor="_Toc29246875" w:history="1">
             <w:r>
               <w:rPr>
                 <w:rStyle w:val="Hipervnculo"/>
@@ -3551,7 +3497,7 @@
                 <w:noProof/>
                 <w:webHidden/>
               </w:rPr>
-              <w:instrText xml:space="preserve"> PAGEREF _Toc28121808 \h </w:instrText>
+              <w:instrText xml:space="preserve"> PAGEREF _Toc29246875 \h </w:instrText>
             </w:r>
             <w:r>
               <w:rPr>
@@ -3594,7 +3540,7 @@
               <w:lang w:eastAsia="es-EC"/>
             </w:rPr>
           </w:pPr>
-          <w:hyperlink w:anchor="_Toc28121809" w:history="1">
+          <w:hyperlink w:anchor="_Toc29246876" w:history="1">
             <w:r>
               <w:rPr>
                 <w:rStyle w:val="Hipervnculo"/>
@@ -3639,7 +3585,7 @@
                 <w:noProof/>
                 <w:webHidden/>
               </w:rPr>
-              <w:instrText xml:space="preserve"> PAGEREF _Toc28121809 \h </w:instrText>
+              <w:instrText xml:space="preserve"> PAGEREF _Toc29246876 \h </w:instrText>
             </w:r>
             <w:r>
               <w:rPr>
@@ -3685,7 +3631,7 @@
               <w:lang w:eastAsia="es-EC"/>
             </w:rPr>
           </w:pPr>
-          <w:hyperlink w:anchor="_Toc28121810" w:history="1">
+          <w:hyperlink w:anchor="_Toc29246877" w:history="1">
             <w:r>
               <w:rPr>
                 <w:rStyle w:val="Hipervnculo"/>
@@ -3716,7 +3662,7 @@
                 <w:noProof/>
                 <w:webHidden/>
               </w:rPr>
-              <w:instrText xml:space="preserve"> PAGEREF _Toc28121810 \h </w:instrText>
+              <w:instrText xml:space="preserve"> PAGEREF _Toc29246877 \h </w:instrText>
             </w:r>
             <w:r>
               <w:rPr>
@@ -3736,7 +3682,7 @@
                 <w:noProof/>
                 <w:webHidden/>
               </w:rPr>
-              <w:t>20</w:t>
+              <w:t>21</w:t>
             </w:r>
             <w:r>
               <w:rPr>
@@ -3763,7 +3709,7 @@
               <w:lang w:eastAsia="es-EC"/>
             </w:rPr>
           </w:pPr>
-          <w:hyperlink w:anchor="_Toc28121811" w:history="1">
+          <w:hyperlink w:anchor="_Toc29246878" w:history="1">
             <w:r>
               <w:rPr>
                 <w:rStyle w:val="Hipervnculo"/>
@@ -3808,7 +3754,7 @@
                 <w:noProof/>
                 <w:webHidden/>
               </w:rPr>
-              <w:instrText xml:space="preserve"> PAGEREF _Toc28121811 \h </w:instrText>
+              <w:instrText xml:space="preserve"> PAGEREF _Toc29246878 \h </w:instrText>
             </w:r>
             <w:r>
               <w:rPr>
@@ -3828,7 +3774,7 @@
                 <w:noProof/>
                 <w:webHidden/>
               </w:rPr>
-              <w:t>20</w:t>
+              <w:t>21</w:t>
             </w:r>
             <w:r>
               <w:rPr>
@@ -3851,7 +3797,7 @@
               <w:lang w:eastAsia="es-EC"/>
             </w:rPr>
           </w:pPr>
-          <w:hyperlink w:anchor="_Toc28121812" w:history="1">
+          <w:hyperlink w:anchor="_Toc29246879" w:history="1">
             <w:r>
               <w:rPr>
                 <w:rStyle w:val="Hipervnculo"/>
@@ -3896,7 +3842,7 @@
                 <w:noProof/>
                 <w:webHidden/>
               </w:rPr>
-              <w:instrText xml:space="preserve"> PAGEREF _Toc28121812 \h </w:instrText>
+              <w:instrText xml:space="preserve"> PAGEREF _Toc29246879 \h </w:instrText>
             </w:r>
             <w:r>
               <w:rPr>
@@ -3916,7 +3862,7 @@
                 <w:noProof/>
                 <w:webHidden/>
               </w:rPr>
-              <w:t>20</w:t>
+              <w:t>21</w:t>
             </w:r>
             <w:r>
               <w:rPr>
@@ -3939,7 +3885,7 @@
               <w:lang w:eastAsia="es-EC"/>
             </w:rPr>
           </w:pPr>
-          <w:hyperlink w:anchor="_Toc28121813" w:history="1">
+          <w:hyperlink w:anchor="_Toc29246880" w:history="1">
             <w:r>
               <w:rPr>
                 <w:rStyle w:val="Hipervnculo"/>
@@ -3984,7 +3930,7 @@
                 <w:noProof/>
                 <w:webHidden/>
               </w:rPr>
-              <w:instrText xml:space="preserve"> PAGEREF _Toc28121813 \h </w:instrText>
+              <w:instrText xml:space="preserve"> PAGEREF _Toc29246880 \h </w:instrText>
             </w:r>
             <w:r>
               <w:rPr>
@@ -4004,7 +3950,7 @@
                 <w:noProof/>
                 <w:webHidden/>
               </w:rPr>
-              <w:t>20</w:t>
+              <w:t>21</w:t>
             </w:r>
             <w:r>
               <w:rPr>
@@ -4027,7 +3973,7 @@
               <w:lang w:eastAsia="es-EC"/>
             </w:rPr>
           </w:pPr>
-          <w:hyperlink w:anchor="_Toc28121814" w:history="1">
+          <w:hyperlink w:anchor="_Toc29246881" w:history="1">
             <w:r>
               <w:rPr>
                 <w:rStyle w:val="Hipervnculo"/>
@@ -4054,7 +4000,7 @@
                 <w:noProof/>
                 <w:webHidden/>
               </w:rPr>
-              <w:instrText xml:space="preserve"> PAGEREF _Toc28121814 \h </w:instrText>
+              <w:instrText xml:space="preserve"> PAGEREF _Toc29246881 \h </w:instrText>
             </w:r>
             <w:r>
               <w:rPr>
@@ -4074,7 +4020,7 @@
                 <w:noProof/>
                 <w:webHidden/>
               </w:rPr>
-              <w:t>21</w:t>
+              <w:t>22</w:t>
             </w:r>
             <w:r>
               <w:rPr>
@@ -4097,7 +4043,7 @@
               <w:lang w:eastAsia="es-EC"/>
             </w:rPr>
           </w:pPr>
-          <w:hyperlink w:anchor="_Toc28121815" w:history="1">
+          <w:hyperlink w:anchor="_Toc29246882" w:history="1">
             <w:r>
               <w:rPr>
                 <w:rStyle w:val="Hipervnculo"/>
@@ -4142,7 +4088,7 @@
                 <w:noProof/>
                 <w:webHidden/>
               </w:rPr>
-              <w:instrText xml:space="preserve"> PAGEREF _Toc28121815 \h </w:instrText>
+              <w:instrText xml:space="preserve"> PAGEREF _Toc29246882 \h </w:instrText>
             </w:r>
             <w:r>
               <w:rPr>
@@ -4162,7 +4108,7 @@
                 <w:noProof/>
                 <w:webHidden/>
               </w:rPr>
-              <w:t>21</w:t>
+              <w:t>22</w:t>
             </w:r>
             <w:r>
               <w:rPr>
@@ -4185,7 +4131,7 @@
               <w:lang w:eastAsia="es-EC"/>
             </w:rPr>
           </w:pPr>
-          <w:hyperlink w:anchor="_Toc28121816" w:history="1">
+          <w:hyperlink w:anchor="_Toc29246883" w:history="1">
             <w:r>
               <w:rPr>
                 <w:rStyle w:val="Hipervnculo"/>
@@ -4230,7 +4176,7 @@
                 <w:noProof/>
                 <w:webHidden/>
               </w:rPr>
-              <w:instrText xml:space="preserve"> PAGEREF _Toc28121816 \h </w:instrText>
+              <w:instrText xml:space="preserve"> PAGEREF _Toc29246883 \h </w:instrText>
             </w:r>
             <w:r>
               <w:rPr>
@@ -4250,7 +4196,7 @@
                 <w:noProof/>
                 <w:webHidden/>
               </w:rPr>
-              <w:t>21</w:t>
+              <w:t>22</w:t>
             </w:r>
             <w:r>
               <w:rPr>
@@ -4273,7 +4219,7 @@
               <w:lang w:eastAsia="es-EC"/>
             </w:rPr>
           </w:pPr>
-          <w:hyperlink w:anchor="_Toc28121817" w:history="1">
+          <w:hyperlink w:anchor="_Toc29246884" w:history="1">
             <w:r>
               <w:rPr>
                 <w:rStyle w:val="Hipervnculo"/>
@@ -4318,7 +4264,7 @@
                 <w:noProof/>
                 <w:webHidden/>
               </w:rPr>
-              <w:instrText xml:space="preserve"> PAGEREF _Toc28121817 \h </w:instrText>
+              <w:instrText xml:space="preserve"> PAGEREF _Toc29246884 \h </w:instrText>
             </w:r>
             <w:r>
               <w:rPr>
@@ -4361,7 +4307,7 @@
               <w:lang w:eastAsia="es-EC"/>
             </w:rPr>
           </w:pPr>
-          <w:hyperlink w:anchor="_Toc28121818" w:history="1">
+          <w:hyperlink w:anchor="_Toc29246885" w:history="1">
             <w:r>
               <w:rPr>
                 <w:rStyle w:val="Hipervnculo"/>
@@ -4406,7 +4352,7 @@
                 <w:noProof/>
                 <w:webHidden/>
               </w:rPr>
-              <w:instrText xml:space="preserve"> PAGEREF _Toc28121818 \h </w:instrText>
+              <w:instrText xml:space="preserve"> PAGEREF _Toc29246885 \h </w:instrText>
             </w:r>
             <w:r>
               <w:rPr>
@@ -4426,7 +4372,7 @@
                 <w:noProof/>
                 <w:webHidden/>
               </w:rPr>
-              <w:t>22</w:t>
+              <w:t>23</w:t>
             </w:r>
             <w:r>
               <w:rPr>
@@ -4449,7 +4395,7 @@
               <w:lang w:eastAsia="es-EC"/>
             </w:rPr>
           </w:pPr>
-          <w:hyperlink w:anchor="_Toc28121819" w:history="1">
+          <w:hyperlink w:anchor="_Toc29246886" w:history="1">
             <w:r>
               <w:rPr>
                 <w:rStyle w:val="Hipervnculo"/>
@@ -4494,7 +4440,7 @@
                 <w:noProof/>
                 <w:webHidden/>
               </w:rPr>
-              <w:instrText xml:space="preserve"> PAGEREF _Toc28121819 \h </w:instrText>
+              <w:instrText xml:space="preserve"> PAGEREF _Toc29246886 \h </w:instrText>
             </w:r>
             <w:r>
               <w:rPr>
@@ -4514,7 +4460,7 @@
                 <w:noProof/>
                 <w:webHidden/>
               </w:rPr>
-              <w:t>23</w:t>
+              <w:t>24</w:t>
             </w:r>
             <w:r>
               <w:rPr>
@@ -4537,7 +4483,7 @@
               <w:lang w:eastAsia="es-EC"/>
             </w:rPr>
           </w:pPr>
-          <w:hyperlink w:anchor="_Toc28121820" w:history="1">
+          <w:hyperlink w:anchor="_Toc29246887" w:history="1">
             <w:r>
               <w:rPr>
                 <w:rStyle w:val="Hipervnculo"/>
@@ -4582,7 +4528,7 @@
                 <w:noProof/>
                 <w:webHidden/>
               </w:rPr>
-              <w:instrText xml:space="preserve"> PAGEREF _Toc28121820 \h </w:instrText>
+              <w:instrText xml:space="preserve"> PAGEREF _Toc29246887 \h </w:instrText>
             </w:r>
             <w:r>
               <w:rPr>
@@ -4602,7 +4548,7 @@
                 <w:noProof/>
                 <w:webHidden/>
               </w:rPr>
-              <w:t>23</w:t>
+              <w:t>24</w:t>
             </w:r>
             <w:r>
               <w:rPr>
@@ -4625,7 +4571,7 @@
               <w:lang w:eastAsia="es-EC"/>
             </w:rPr>
           </w:pPr>
-          <w:hyperlink w:anchor="_Toc28121821" w:history="1">
+          <w:hyperlink w:anchor="_Toc29246888" w:history="1">
             <w:r>
               <w:rPr>
                 <w:rStyle w:val="Hipervnculo"/>
@@ -4670,7 +4616,7 @@
                 <w:noProof/>
                 <w:webHidden/>
               </w:rPr>
-              <w:instrText xml:space="preserve"> PAGEREF _Toc28121821 \h </w:instrText>
+              <w:instrText xml:space="preserve"> PAGEREF _Toc29246888 \h </w:instrText>
             </w:r>
             <w:r>
               <w:rPr>
@@ -4690,7 +4636,271 @@
                 <w:noProof/>
                 <w:webHidden/>
               </w:rPr>
-              <w:t>24</w:t>
+              <w:t>25</w:t>
+            </w:r>
+            <w:r>
+              <w:rPr>
+                <w:noProof/>
+                <w:webHidden/>
+              </w:rPr>
+              <w:fldChar w:fldCharType="end"/>
+            </w:r>
+          </w:hyperlink>
+        </w:p>
+        <w:p>
+          <w:pPr>
+            <w:pStyle w:val="TDC3"/>
+            <w:rPr>
+              <w:rFonts w:asciiTheme="minorHAnsi" w:eastAsiaTheme="minorEastAsia" w:hAnsiTheme="minorHAnsi" w:cstheme="minorBidi"/>
+              <w:noProof/>
+              <w:color w:val="auto"/>
+              <w:sz w:val="22"/>
+              <w:szCs w:val="22"/>
+              <w:lang w:eastAsia="es-EC"/>
+            </w:rPr>
+          </w:pPr>
+          <w:hyperlink w:anchor="_Toc29246889" w:history="1">
+            <w:r>
+              <w:rPr>
+                <w:rStyle w:val="Hipervnculo"/>
+                <w:noProof/>
+              </w:rPr>
+              <w:t>3.1.10</w:t>
+            </w:r>
+            <w:r>
+              <w:rPr>
+                <w:rFonts w:asciiTheme="minorHAnsi" w:eastAsiaTheme="minorEastAsia" w:hAnsiTheme="minorHAnsi" w:cstheme="minorBidi"/>
+                <w:noProof/>
+                <w:color w:val="auto"/>
+                <w:sz w:val="22"/>
+                <w:szCs w:val="22"/>
+                <w:lang w:eastAsia="es-EC"/>
+              </w:rPr>
+              <w:tab/>
+            </w:r>
+            <w:r>
+              <w:rPr>
+                <w:rStyle w:val="Hipervnculo"/>
+                <w:noProof/>
+              </w:rPr>
+              <w:t>Pantalla que lista los menús.</w:t>
+            </w:r>
+            <w:r>
+              <w:rPr>
+                <w:noProof/>
+                <w:webHidden/>
+              </w:rPr>
+              <w:tab/>
+            </w:r>
+            <w:r>
+              <w:rPr>
+                <w:noProof/>
+                <w:webHidden/>
+              </w:rPr>
+              <w:fldChar w:fldCharType="begin"/>
+            </w:r>
+            <w:r>
+              <w:rPr>
+                <w:noProof/>
+                <w:webHidden/>
+              </w:rPr>
+              <w:instrText xml:space="preserve"> PAGEREF _Toc29246889 \h </w:instrText>
+            </w:r>
+            <w:r>
+              <w:rPr>
+                <w:noProof/>
+                <w:webHidden/>
+              </w:rPr>
+            </w:r>
+            <w:r>
+              <w:rPr>
+                <w:noProof/>
+                <w:webHidden/>
+              </w:rPr>
+              <w:fldChar w:fldCharType="separate"/>
+            </w:r>
+            <w:r>
+              <w:rPr>
+                <w:noProof/>
+                <w:webHidden/>
+              </w:rPr>
+              <w:t>25</w:t>
+            </w:r>
+            <w:r>
+              <w:rPr>
+                <w:noProof/>
+                <w:webHidden/>
+              </w:rPr>
+              <w:fldChar w:fldCharType="end"/>
+            </w:r>
+          </w:hyperlink>
+        </w:p>
+        <w:p>
+          <w:pPr>
+            <w:pStyle w:val="TDC2"/>
+            <w:rPr>
+              <w:rFonts w:asciiTheme="minorHAnsi" w:eastAsiaTheme="minorEastAsia" w:hAnsiTheme="minorHAnsi" w:cstheme="minorBidi"/>
+              <w:noProof/>
+              <w:color w:val="auto"/>
+              <w:sz w:val="22"/>
+              <w:szCs w:val="22"/>
+              <w:lang w:eastAsia="es-EC"/>
+            </w:rPr>
+          </w:pPr>
+          <w:hyperlink w:anchor="_Toc29246890" w:history="1">
+            <w:r>
+              <w:rPr>
+                <w:rStyle w:val="Hipervnculo"/>
+                <w:noProof/>
+              </w:rPr>
+              <w:t>3.2</w:t>
+            </w:r>
+            <w:r>
+              <w:rPr>
+                <w:rFonts w:asciiTheme="minorHAnsi" w:eastAsiaTheme="minorEastAsia" w:hAnsiTheme="minorHAnsi" w:cstheme="minorBidi"/>
+                <w:noProof/>
+                <w:color w:val="auto"/>
+                <w:sz w:val="22"/>
+                <w:szCs w:val="22"/>
+                <w:lang w:eastAsia="es-EC"/>
+              </w:rPr>
+              <w:tab/>
+            </w:r>
+            <w:r>
+              <w:rPr>
+                <w:rStyle w:val="Hipervnculo"/>
+                <w:noProof/>
+              </w:rPr>
+              <w:t>Interfaces de Frontend (App Móvil)</w:t>
+            </w:r>
+            <w:r>
+              <w:rPr>
+                <w:noProof/>
+                <w:webHidden/>
+              </w:rPr>
+              <w:tab/>
+            </w:r>
+            <w:r>
+              <w:rPr>
+                <w:noProof/>
+                <w:webHidden/>
+              </w:rPr>
+              <w:fldChar w:fldCharType="begin"/>
+            </w:r>
+            <w:r>
+              <w:rPr>
+                <w:noProof/>
+                <w:webHidden/>
+              </w:rPr>
+              <w:instrText xml:space="preserve"> PAGEREF _Toc29246890 \h </w:instrText>
+            </w:r>
+            <w:r>
+              <w:rPr>
+                <w:noProof/>
+                <w:webHidden/>
+              </w:rPr>
+            </w:r>
+            <w:r>
+              <w:rPr>
+                <w:noProof/>
+                <w:webHidden/>
+              </w:rPr>
+              <w:fldChar w:fldCharType="separate"/>
+            </w:r>
+            <w:r>
+              <w:rPr>
+                <w:noProof/>
+                <w:webHidden/>
+              </w:rPr>
+              <w:t>26</w:t>
+            </w:r>
+            <w:r>
+              <w:rPr>
+                <w:noProof/>
+                <w:webHidden/>
+              </w:rPr>
+              <w:fldChar w:fldCharType="end"/>
+            </w:r>
+          </w:hyperlink>
+        </w:p>
+        <w:p>
+          <w:pPr>
+            <w:pStyle w:val="TDC3"/>
+            <w:rPr>
+              <w:rFonts w:asciiTheme="minorHAnsi" w:eastAsiaTheme="minorEastAsia" w:hAnsiTheme="minorHAnsi" w:cstheme="minorBidi"/>
+              <w:noProof/>
+              <w:color w:val="auto"/>
+              <w:sz w:val="22"/>
+              <w:szCs w:val="22"/>
+              <w:lang w:eastAsia="es-EC"/>
+            </w:rPr>
+          </w:pPr>
+          <w:hyperlink w:anchor="_Toc29246891" w:history="1">
+            <w:r>
+              <w:rPr>
+                <w:rStyle w:val="Hipervnculo"/>
+                <w:noProof/>
+              </w:rPr>
+              <w:t>3.2.1</w:t>
+            </w:r>
+            <w:r>
+              <w:rPr>
+                <w:rFonts w:asciiTheme="minorHAnsi" w:eastAsiaTheme="minorEastAsia" w:hAnsiTheme="minorHAnsi" w:cstheme="minorBidi"/>
+                <w:noProof/>
+                <w:color w:val="auto"/>
+                <w:sz w:val="22"/>
+                <w:szCs w:val="22"/>
+                <w:lang w:eastAsia="es-EC"/>
+              </w:rPr>
+              <w:tab/>
+            </w:r>
+            <w:r>
+              <w:rPr>
+                <w:rStyle w:val="Hipervnculo"/>
+                <w:noProof/>
+              </w:rPr>
+              <w:t>Pantalla del Home</w:t>
+            </w:r>
+            <w:r>
+              <w:rPr>
+                <w:noProof/>
+                <w:webHidden/>
+              </w:rPr>
+              <w:tab/>
+            </w:r>
+            <w:r>
+              <w:rPr>
+                <w:noProof/>
+                <w:webHidden/>
+              </w:rPr>
+              <w:fldChar w:fldCharType="begin"/>
+            </w:r>
+            <w:r>
+              <w:rPr>
+                <w:noProof/>
+                <w:webHidden/>
+              </w:rPr>
+              <w:instrText xml:space="preserve"> PAGEREF _Toc29246891 \h </w:instrText>
+            </w:r>
+            <w:r>
+              <w:rPr>
+                <w:noProof/>
+                <w:webHidden/>
+              </w:rPr>
+            </w:r>
+            <w:r>
+              <w:rPr>
+                <w:noProof/>
+                <w:webHidden/>
+              </w:rPr>
+              <w:fldChar w:fldCharType="separate"/>
+            </w:r>
+            <w:r>
+              <w:rPr>
+                <w:noProof/>
+                <w:webHidden/>
+              </w:rPr>
+              <w:t>26</w:t>
             </w:r>
             <w:r>
               <w:rPr>
@@ -4716,7 +4926,7 @@
               <w:lang w:eastAsia="es-EC"/>
             </w:rPr>
           </w:pPr>
-          <w:hyperlink w:anchor="_Toc28121822" w:history="1">
+          <w:hyperlink w:anchor="_Toc29246892" w:history="1">
             <w:r>
               <w:rPr>
                 <w:rStyle w:val="Hipervnculo"/>
@@ -4743,7 +4953,7 @@
                 <w:noProof/>
                 <w:webHidden/>
               </w:rPr>
-              <w:instrText xml:space="preserve"> PAGEREF _Toc28121822 \h </w:instrText>
+              <w:instrText xml:space="preserve"> PAGEREF _Toc29246892 \h </w:instrText>
             </w:r>
             <w:r>
               <w:rPr>
@@ -4763,7 +4973,7 @@
                 <w:noProof/>
                 <w:webHidden/>
               </w:rPr>
-              <w:t>25</w:t>
+              <w:t>27</w:t>
             </w:r>
             <w:r>
               <w:rPr>
@@ -4790,7 +5000,7 @@
               <w:lang w:eastAsia="es-EC"/>
             </w:rPr>
           </w:pPr>
-          <w:hyperlink w:anchor="_Toc28121823" w:history="1">
+          <w:hyperlink w:anchor="_Toc29246893" w:history="1">
             <w:r>
               <w:rPr>
                 <w:rStyle w:val="Hipervnculo"/>
@@ -4836,7 +5046,7 @@
                 <w:noProof/>
                 <w:webHidden/>
               </w:rPr>
-              <w:instrText xml:space="preserve"> PAGEREF _Toc28121823 \h </w:instrText>
+              <w:instrText xml:space="preserve"> PAGEREF _Toc29246893 \h </w:instrText>
             </w:r>
             <w:r>
               <w:rPr>
@@ -4856,7 +5066,7 @@
                 <w:noProof/>
                 <w:webHidden/>
               </w:rPr>
-              <w:t>25</w:t>
+              <w:t>27</w:t>
             </w:r>
             <w:r>
               <w:rPr>
@@ -4882,7 +5092,7 @@
               <w:lang w:eastAsia="es-EC"/>
             </w:rPr>
           </w:pPr>
-          <w:hyperlink w:anchor="_Toc28121824" w:history="1">
+          <w:hyperlink w:anchor="_Toc29246894" w:history="1">
             <w:r>
               <w:rPr>
                 <w:rStyle w:val="Hipervnculo"/>
@@ -4909,7 +5119,7 @@
                 <w:noProof/>
                 <w:webHidden/>
               </w:rPr>
-              <w:instrText xml:space="preserve"> PAGEREF _Toc28121824 \h </w:instrText>
+              <w:instrText xml:space="preserve"> PAGEREF _Toc29246894 \h </w:instrText>
             </w:r>
             <w:r>
               <w:rPr>
@@ -4929,7 +5139,7 @@
                 <w:noProof/>
                 <w:webHidden/>
               </w:rPr>
-              <w:t>25</w:t>
+              <w:t>28</w:t>
             </w:r>
             <w:r>
               <w:rPr>
@@ -4969,7 +5179,7 @@
       </w:pPr>
       <w:bookmarkStart w:id="14" w:name="_Toc422286422"/>
       <w:bookmarkStart w:id="15" w:name="_Toc526255248"/>
-      <w:bookmarkStart w:id="16" w:name="_Toc28121788"/>
+      <w:bookmarkStart w:id="16" w:name="_Toc29246855"/>
       <w:r>
         <w:rPr>
           <w:lang w:val="es-EC"/>
@@ -5064,7 +5274,7 @@
       </w:pPr>
       <w:bookmarkStart w:id="17" w:name="_Toc422286424"/>
       <w:bookmarkStart w:id="18" w:name="_Toc526255250"/>
-      <w:bookmarkStart w:id="19" w:name="_Toc28121789"/>
+      <w:bookmarkStart w:id="19" w:name="_Toc29246856"/>
       <w:r>
         <w:lastRenderedPageBreak/>
         <w:t>ÍNDICE DE FIGURAS</w:t>
@@ -5106,7 +5316,7 @@
         </w:rPr>
         <w:fldChar w:fldCharType="separate"/>
       </w:r>
-      <w:hyperlink r:id="rId12" w:anchor="_Toc28121825" w:history="1">
+      <w:hyperlink r:id="rId12" w:anchor="_Toc29246940" w:history="1">
         <w:r>
           <w:rPr>
             <w:rStyle w:val="Hipervnculo"/>
@@ -5141,7 +5351,7 @@
             <w:noProof/>
             <w:webHidden/>
           </w:rPr>
-          <w:instrText xml:space="preserve"> PAGEREF _Toc28121825 \h </w:instrText>
+          <w:instrText xml:space="preserve"> PAGEREF _Toc29246940 \h </w:instrText>
         </w:r>
         <w:r>
           <w:rPr>
@@ -5187,7 +5397,7 @@
           <w:lang w:eastAsia="es-EC"/>
         </w:rPr>
       </w:pPr>
-      <w:hyperlink w:anchor="_Toc28121826" w:history="1">
+      <w:hyperlink w:anchor="_Toc29246941" w:history="1">
         <w:r>
           <w:rPr>
             <w:rStyle w:val="Hipervnculo"/>
@@ -5222,7 +5432,7 @@
             <w:noProof/>
             <w:webHidden/>
           </w:rPr>
-          <w:instrText xml:space="preserve"> PAGEREF _Toc28121826 \h </w:instrText>
+          <w:instrText xml:space="preserve"> PAGEREF _Toc29246941 \h </w:instrText>
         </w:r>
         <w:r>
           <w:rPr>
@@ -5268,7 +5478,7 @@
           <w:lang w:eastAsia="es-EC"/>
         </w:rPr>
       </w:pPr>
-      <w:hyperlink w:anchor="_Toc28121827" w:history="1">
+      <w:hyperlink w:anchor="_Toc29246942" w:history="1">
         <w:r>
           <w:rPr>
             <w:rStyle w:val="Hipervnculo"/>
@@ -5303,7 +5513,7 @@
             <w:noProof/>
             <w:webHidden/>
           </w:rPr>
-          <w:instrText xml:space="preserve"> PAGEREF _Toc28121827 \h </w:instrText>
+          <w:instrText xml:space="preserve"> PAGEREF _Toc29246942 \h </w:instrText>
         </w:r>
         <w:r>
           <w:rPr>
@@ -5323,7 +5533,7 @@
             <w:noProof/>
             <w:webHidden/>
           </w:rPr>
-          <w:t>20</w:t>
+          <w:t>21</w:t>
         </w:r>
         <w:r>
           <w:rPr>
@@ -5349,7 +5559,7 @@
           <w:lang w:eastAsia="es-EC"/>
         </w:rPr>
       </w:pPr>
-      <w:hyperlink w:anchor="_Toc28121828" w:history="1">
+      <w:hyperlink w:anchor="_Toc29246943" w:history="1">
         <w:r>
           <w:rPr>
             <w:rStyle w:val="Hipervnculo"/>
@@ -5384,7 +5594,7 @@
             <w:noProof/>
             <w:webHidden/>
           </w:rPr>
-          <w:instrText xml:space="preserve"> PAGEREF _Toc28121828 \h </w:instrText>
+          <w:instrText xml:space="preserve"> PAGEREF _Toc29246943 \h </w:instrText>
         </w:r>
         <w:r>
           <w:rPr>
@@ -5404,7 +5614,7 @@
             <w:noProof/>
             <w:webHidden/>
           </w:rPr>
-          <w:t>21</w:t>
+          <w:t>22</w:t>
         </w:r>
         <w:r>
           <w:rPr>
@@ -5430,7 +5640,7 @@
           <w:lang w:eastAsia="es-EC"/>
         </w:rPr>
       </w:pPr>
-      <w:hyperlink w:anchor="_Toc28121829" w:history="1">
+      <w:hyperlink w:anchor="_Toc29246944" w:history="1">
         <w:r>
           <w:rPr>
             <w:rStyle w:val="Hipervnculo"/>
@@ -5465,7 +5675,7 @@
             <w:noProof/>
             <w:webHidden/>
           </w:rPr>
-          <w:instrText xml:space="preserve"> PAGEREF _Toc28121829 \h </w:instrText>
+          <w:instrText xml:space="preserve"> PAGEREF _Toc29246944 \h </w:instrText>
         </w:r>
         <w:r>
           <w:rPr>
@@ -5511,7 +5721,7 @@
           <w:lang w:eastAsia="es-EC"/>
         </w:rPr>
       </w:pPr>
-      <w:hyperlink w:anchor="_Toc28121830" w:history="1">
+      <w:hyperlink w:anchor="_Toc29246945" w:history="1">
         <w:r>
           <w:rPr>
             <w:rStyle w:val="Hipervnculo"/>
@@ -5546,7 +5756,7 @@
             <w:noProof/>
             <w:webHidden/>
           </w:rPr>
-          <w:instrText xml:space="preserve"> PAGEREF _Toc28121830 \h </w:instrText>
+          <w:instrText xml:space="preserve"> PAGEREF _Toc29246945 \h </w:instrText>
         </w:r>
         <w:r>
           <w:rPr>
@@ -5566,7 +5776,7 @@
             <w:noProof/>
             <w:webHidden/>
           </w:rPr>
-          <w:t>22</w:t>
+          <w:t>23</w:t>
         </w:r>
         <w:r>
           <w:rPr>
@@ -5592,7 +5802,7 @@
           <w:lang w:eastAsia="es-EC"/>
         </w:rPr>
       </w:pPr>
-      <w:hyperlink w:anchor="_Toc28121831" w:history="1">
+      <w:hyperlink w:anchor="_Toc29246946" w:history="1">
         <w:r>
           <w:rPr>
             <w:rStyle w:val="Hipervnculo"/>
@@ -5627,7 +5837,7 @@
             <w:noProof/>
             <w:webHidden/>
           </w:rPr>
-          <w:instrText xml:space="preserve"> PAGEREF _Toc28121831 \h </w:instrText>
+          <w:instrText xml:space="preserve"> PAGEREF _Toc29246946 \h </w:instrText>
         </w:r>
         <w:r>
           <w:rPr>
@@ -5673,7 +5883,7 @@
           <w:lang w:eastAsia="es-EC"/>
         </w:rPr>
       </w:pPr>
-      <w:hyperlink w:anchor="_Toc28121832" w:history="1">
+      <w:hyperlink w:anchor="_Toc29246947" w:history="1">
         <w:r>
           <w:rPr>
             <w:rStyle w:val="Hipervnculo"/>
@@ -5708,7 +5918,7 @@
             <w:noProof/>
             <w:webHidden/>
           </w:rPr>
-          <w:instrText xml:space="preserve"> PAGEREF _Toc28121832 \h </w:instrText>
+          <w:instrText xml:space="preserve"> PAGEREF _Toc29246947 \h </w:instrText>
         </w:r>
         <w:r>
           <w:rPr>
@@ -5728,7 +5938,7 @@
             <w:noProof/>
             <w:webHidden/>
           </w:rPr>
-          <w:t>23</w:t>
+          <w:t>24</w:t>
         </w:r>
         <w:r>
           <w:rPr>
@@ -5754,7 +5964,7 @@
           <w:lang w:eastAsia="es-EC"/>
         </w:rPr>
       </w:pPr>
-      <w:hyperlink w:anchor="_Toc28121833" w:history="1">
+      <w:hyperlink w:anchor="_Toc29246948" w:history="1">
         <w:r>
           <w:rPr>
             <w:rStyle w:val="Hipervnculo"/>
@@ -5789,7 +5999,7 @@
             <w:noProof/>
             <w:webHidden/>
           </w:rPr>
-          <w:instrText xml:space="preserve"> PAGEREF _Toc28121833 \h </w:instrText>
+          <w:instrText xml:space="preserve"> PAGEREF _Toc29246948 \h </w:instrText>
         </w:r>
         <w:r>
           <w:rPr>
@@ -5835,7 +6045,7 @@
           <w:lang w:eastAsia="es-EC"/>
         </w:rPr>
       </w:pPr>
-      <w:hyperlink w:anchor="_Toc28121834" w:history="1">
+      <w:hyperlink w:anchor="_Toc29246949" w:history="1">
         <w:r>
           <w:rPr>
             <w:rStyle w:val="Hipervnculo"/>
@@ -5870,7 +6080,7 @@
             <w:noProof/>
             <w:webHidden/>
           </w:rPr>
-          <w:instrText xml:space="preserve"> PAGEREF _Toc28121834 \h </w:instrText>
+          <w:instrText xml:space="preserve"> PAGEREF _Toc29246949 \h </w:instrText>
         </w:r>
         <w:r>
           <w:rPr>
@@ -5890,7 +6100,7 @@
             <w:noProof/>
             <w:webHidden/>
           </w:rPr>
-          <w:t>24</w:t>
+          <w:t>25</w:t>
         </w:r>
         <w:r>
           <w:rPr>
@@ -5903,14 +6113,176 @@
     </w:p>
     <w:p>
       <w:pPr>
-        <w:rPr>
+        <w:pStyle w:val="Tabladeilustraciones"/>
+        <w:tabs>
+          <w:tab w:val="right" w:leader="dot" w:pos="9204"/>
+        </w:tabs>
+        <w:rPr>
+          <w:rFonts w:asciiTheme="minorHAnsi" w:eastAsiaTheme="minorEastAsia" w:hAnsiTheme="minorHAnsi" w:cstheme="minorBidi"/>
+          <w:noProof/>
+          <w:color w:val="auto"/>
+          <w:sz w:val="22"/>
+          <w:szCs w:val="22"/>
           <w:lang w:eastAsia="es-EC"/>
         </w:rPr>
       </w:pPr>
-      <w:r>
-        <w:rPr>
+      <w:hyperlink w:anchor="_Toc29246950" w:history="1">
+        <w:r>
+          <w:rPr>
+            <w:rStyle w:val="Hipervnculo"/>
+            <w:noProof/>
+          </w:rPr>
+          <w:t>Ilustración 3</w:t>
+        </w:r>
+        <w:r>
+          <w:rPr>
+            <w:rStyle w:val="Hipervnculo"/>
+            <w:noProof/>
+          </w:rPr>
+          <w:noBreakHyphen/>
+          <w:t>9 Pantalla de Lista de Menú</w:t>
+        </w:r>
+        <w:r>
+          <w:rPr>
+            <w:noProof/>
+            <w:webHidden/>
+          </w:rPr>
+          <w:tab/>
+        </w:r>
+        <w:r>
+          <w:rPr>
+            <w:noProof/>
+            <w:webHidden/>
+          </w:rPr>
+          <w:fldChar w:fldCharType="begin"/>
+        </w:r>
+        <w:r>
+          <w:rPr>
+            <w:noProof/>
+            <w:webHidden/>
+          </w:rPr>
+          <w:instrText xml:space="preserve"> PAGEREF _Toc29246950 \h </w:instrText>
+        </w:r>
+        <w:r>
+          <w:rPr>
+            <w:noProof/>
+            <w:webHidden/>
+          </w:rPr>
+        </w:r>
+        <w:r>
+          <w:rPr>
+            <w:noProof/>
+            <w:webHidden/>
+          </w:rPr>
+          <w:fldChar w:fldCharType="separate"/>
+        </w:r>
+        <w:r>
+          <w:rPr>
+            <w:noProof/>
+            <w:webHidden/>
+          </w:rPr>
+          <w:t>25</w:t>
+        </w:r>
+        <w:r>
+          <w:rPr>
+            <w:noProof/>
+            <w:webHidden/>
+          </w:rPr>
+          <w:fldChar w:fldCharType="end"/>
+        </w:r>
+      </w:hyperlink>
+    </w:p>
+    <w:p>
+      <w:pPr>
+        <w:pStyle w:val="Tabladeilustraciones"/>
+        <w:tabs>
+          <w:tab w:val="right" w:leader="dot" w:pos="9204"/>
+        </w:tabs>
+        <w:rPr>
+          <w:rFonts w:asciiTheme="minorHAnsi" w:eastAsiaTheme="minorEastAsia" w:hAnsiTheme="minorHAnsi" w:cstheme="minorBidi"/>
+          <w:noProof/>
+          <w:color w:val="auto"/>
+          <w:sz w:val="22"/>
+          <w:szCs w:val="22"/>
           <w:lang w:eastAsia="es-EC"/>
         </w:rPr>
+      </w:pPr>
+      <w:hyperlink w:anchor="_Toc29246951" w:history="1">
+        <w:r>
+          <w:rPr>
+            <w:rStyle w:val="Hipervnculo"/>
+            <w:noProof/>
+          </w:rPr>
+          <w:t>Ilustración 3</w:t>
+        </w:r>
+        <w:r>
+          <w:rPr>
+            <w:rStyle w:val="Hipervnculo"/>
+            <w:noProof/>
+          </w:rPr>
+          <w:noBreakHyphen/>
+          <w:t>10 Home App Móvil</w:t>
+        </w:r>
+        <w:r>
+          <w:rPr>
+            <w:noProof/>
+            <w:webHidden/>
+          </w:rPr>
+          <w:tab/>
+        </w:r>
+        <w:r>
+          <w:rPr>
+            <w:noProof/>
+            <w:webHidden/>
+          </w:rPr>
+          <w:fldChar w:fldCharType="begin"/>
+        </w:r>
+        <w:r>
+          <w:rPr>
+            <w:noProof/>
+            <w:webHidden/>
+          </w:rPr>
+          <w:instrText xml:space="preserve"> PAGEREF _Toc29246951 \h </w:instrText>
+        </w:r>
+        <w:r>
+          <w:rPr>
+            <w:noProof/>
+            <w:webHidden/>
+          </w:rPr>
+        </w:r>
+        <w:r>
+          <w:rPr>
+            <w:noProof/>
+            <w:webHidden/>
+          </w:rPr>
+          <w:fldChar w:fldCharType="separate"/>
+        </w:r>
+        <w:r>
+          <w:rPr>
+            <w:noProof/>
+            <w:webHidden/>
+          </w:rPr>
+          <w:t>26</w:t>
+        </w:r>
+        <w:r>
+          <w:rPr>
+            <w:noProof/>
+            <w:webHidden/>
+          </w:rPr>
+          <w:fldChar w:fldCharType="end"/>
+        </w:r>
+      </w:hyperlink>
+    </w:p>
+    <w:p>
+      <w:pPr>
+        <w:rPr>
+          <w:lang w:eastAsia="es-EC"/>
+        </w:rPr>
+      </w:pPr>
+      <w:r>
+        <w:rPr>
+          <w:lang w:eastAsia="es-EC"/>
+        </w:rPr>
         <w:fldChar w:fldCharType="end"/>
       </w:r>
     </w:p>
@@ -5925,21 +6297,23 @@
       <w:r>
         <w:br w:type="page"/>
       </w:r>
+      <w:bookmarkStart w:id="20" w:name="_GoBack"/>
+      <w:bookmarkEnd w:id="20"/>
     </w:p>
     <w:p>
       <w:pPr>
         <w:pStyle w:val="Subttulo"/>
       </w:pPr>
-      <w:bookmarkStart w:id="20" w:name="_Toc422286425"/>
-      <w:bookmarkStart w:id="21" w:name="_Toc526255251"/>
-      <w:bookmarkStart w:id="22" w:name="_Toc28121790"/>
+      <w:bookmarkStart w:id="21" w:name="_Toc422286425"/>
+      <w:bookmarkStart w:id="22" w:name="_Toc526255251"/>
+      <w:bookmarkStart w:id="23" w:name="_Toc29246857"/>
       <w:r>
         <w:lastRenderedPageBreak/>
         <w:t>ÍNDICE DE TABLAS</w:t>
       </w:r>
-      <w:bookmarkEnd w:id="20"/>
       <w:bookmarkEnd w:id="21"/>
       <w:bookmarkEnd w:id="22"/>
+      <w:bookmarkEnd w:id="23"/>
     </w:p>
     <w:p>
       <w:pPr>
@@ -5959,28 +6333,28 @@
       <w:pPr>
         <w:pStyle w:val="a"/>
       </w:pPr>
-      <w:bookmarkStart w:id="23" w:name="_Toc526255253"/>
-      <w:bookmarkStart w:id="24" w:name="_Toc28121791"/>
+      <w:bookmarkStart w:id="24" w:name="_Toc526255253"/>
+      <w:bookmarkStart w:id="25" w:name="_Toc29246858"/>
       <w:r>
         <w:lastRenderedPageBreak/>
         <w:t>CAPÍTULO 1</w:t>
       </w:r>
-      <w:bookmarkEnd w:id="23"/>
       <w:bookmarkEnd w:id="24"/>
+      <w:bookmarkEnd w:id="25"/>
     </w:p>
     <w:p>
       <w:pPr>
         <w:pStyle w:val="Ttulo1"/>
       </w:pPr>
-      <w:bookmarkStart w:id="25" w:name="_Toc422166895"/>
-      <w:bookmarkStart w:id="26" w:name="_Toc526255254"/>
-      <w:bookmarkStart w:id="27" w:name="_Toc28121792"/>
+      <w:bookmarkStart w:id="26" w:name="_Toc422166895"/>
+      <w:bookmarkStart w:id="27" w:name="_Toc526255254"/>
+      <w:bookmarkStart w:id="28" w:name="_Toc29246859"/>
       <w:r>
         <w:t>Introducción</w:t>
       </w:r>
-      <w:bookmarkEnd w:id="25"/>
       <w:bookmarkEnd w:id="26"/>
       <w:bookmarkEnd w:id="27"/>
+      <w:bookmarkEnd w:id="28"/>
     </w:p>
     <w:p>
       <w:pPr>
@@ -6046,15 +6420,15 @@
       <w:pPr>
         <w:pStyle w:val="Ttulo2"/>
       </w:pPr>
-      <w:bookmarkStart w:id="28" w:name="_Toc422166896"/>
-      <w:bookmarkStart w:id="29" w:name="_Toc526255255"/>
-      <w:bookmarkStart w:id="30" w:name="_Toc28121793"/>
+      <w:bookmarkStart w:id="29" w:name="_Toc422166896"/>
+      <w:bookmarkStart w:id="30" w:name="_Toc526255255"/>
+      <w:bookmarkStart w:id="31" w:name="_Toc29246860"/>
       <w:r>
         <w:t>Descripción del problema</w:t>
       </w:r>
-      <w:bookmarkEnd w:id="28"/>
       <w:bookmarkEnd w:id="29"/>
       <w:bookmarkEnd w:id="30"/>
+      <w:bookmarkEnd w:id="31"/>
       <w:r>
         <w:t xml:space="preserve"> </w:t>
       </w:r>
@@ -6160,12 +6534,12 @@
       <w:pPr>
         <w:pStyle w:val="Ttulo2"/>
       </w:pPr>
-      <w:bookmarkStart w:id="31" w:name="_Toc28121794"/>
+      <w:bookmarkStart w:id="32" w:name="_Toc29246861"/>
       <w:r>
         <w:lastRenderedPageBreak/>
         <w:t>Justificación de problema</w:t>
       </w:r>
-      <w:bookmarkEnd w:id="31"/>
+      <w:bookmarkEnd w:id="32"/>
     </w:p>
     <w:p>
       <w:pPr>
@@ -6199,51 +6573,57 @@
       <w:pPr>
         <w:pStyle w:val="Ttulo2"/>
       </w:pPr>
-      <w:bookmarkStart w:id="32" w:name="_Toc422166897"/>
-      <w:bookmarkStart w:id="33" w:name="_Toc526255257"/>
-      <w:bookmarkStart w:id="34" w:name="_Toc28121795"/>
+      <w:bookmarkStart w:id="33" w:name="_Toc422166897"/>
+      <w:bookmarkStart w:id="34" w:name="_Toc526255257"/>
+      <w:bookmarkStart w:id="35" w:name="_Toc29246862"/>
       <w:r>
         <w:t>Objetivos</w:t>
       </w:r>
-      <w:bookmarkEnd w:id="32"/>
       <w:bookmarkEnd w:id="33"/>
       <w:bookmarkEnd w:id="34"/>
+      <w:bookmarkEnd w:id="35"/>
     </w:p>
     <w:p>
       <w:pPr>
         <w:pStyle w:val="Ttulo3"/>
       </w:pPr>
-      <w:bookmarkStart w:id="35" w:name="_Toc422166898"/>
-      <w:bookmarkStart w:id="36" w:name="_Toc526255258"/>
-      <w:bookmarkStart w:id="37" w:name="_Toc28121796"/>
+      <w:bookmarkStart w:id="36" w:name="_Toc422166898"/>
+      <w:bookmarkStart w:id="37" w:name="_Toc526255258"/>
+      <w:bookmarkStart w:id="38" w:name="_Toc29246863"/>
       <w:r>
         <w:t>Objetivo General</w:t>
       </w:r>
-      <w:bookmarkEnd w:id="35"/>
       <w:bookmarkEnd w:id="36"/>
       <w:bookmarkEnd w:id="37"/>
+      <w:bookmarkEnd w:id="38"/>
     </w:p>
     <w:p>
       <w:pPr>
         <w:ind w:left="1416"/>
       </w:pPr>
       <w:r>
-        <w:t>Facilitar el proceso de pedidos de productos y promociones de los clientes a través del uso de una aplicación móvil que a su vez generara un código QR con la información del pedido del cliente.</w:t>
+        <w:t xml:space="preserve">Facilitar el proceso de pedidos de productos y promociones de los clientes a través del uso de una aplicación móvil que a su vez generara un código QR con la información del pedido </w:t>
+      </w:r>
+      <w:r>
+        <w:t>realizado por el</w:t>
+      </w:r>
+      <w:r>
+        <w:t xml:space="preserve"> cliente.</w:t>
       </w:r>
     </w:p>
     <w:p>
       <w:pPr>
         <w:pStyle w:val="Ttulo3"/>
       </w:pPr>
-      <w:bookmarkStart w:id="38" w:name="_Toc422166899"/>
-      <w:bookmarkStart w:id="39" w:name="_Toc526255259"/>
-      <w:bookmarkStart w:id="40" w:name="_Toc28121797"/>
+      <w:bookmarkStart w:id="39" w:name="_Toc422166899"/>
+      <w:bookmarkStart w:id="40" w:name="_Toc526255259"/>
+      <w:bookmarkStart w:id="41" w:name="_Toc29246864"/>
       <w:r>
         <w:t>Objetivos Específicos</w:t>
       </w:r>
-      <w:bookmarkEnd w:id="38"/>
       <w:bookmarkEnd w:id="39"/>
       <w:bookmarkEnd w:id="40"/>
+      <w:bookmarkEnd w:id="41"/>
       <w:r>
         <w:t xml:space="preserve"> </w:t>
       </w:r>
@@ -6301,22 +6681,22 @@
       <w:pPr>
         <w:pStyle w:val="Ttulo2"/>
       </w:pPr>
-      <w:bookmarkStart w:id="41" w:name="_Toc28121798"/>
+      <w:bookmarkStart w:id="42" w:name="_Toc29246865"/>
       <w:r>
         <w:lastRenderedPageBreak/>
         <w:t>Marco Teórico</w:t>
       </w:r>
-      <w:bookmarkEnd w:id="41"/>
+      <w:bookmarkEnd w:id="42"/>
     </w:p>
     <w:p>
       <w:pPr>
         <w:pStyle w:val="Ttulo3"/>
       </w:pPr>
-      <w:bookmarkStart w:id="42" w:name="_Toc28121799"/>
+      <w:bookmarkStart w:id="43" w:name="_Toc29246866"/>
       <w:r>
         <w:t>Web Móviles vs App</w:t>
       </w:r>
-      <w:bookmarkEnd w:id="42"/>
+      <w:bookmarkEnd w:id="43"/>
     </w:p>
     <w:p>
       <w:pPr>
@@ -6368,11 +6748,11 @@
       <w:pPr>
         <w:pStyle w:val="Ttulo3"/>
       </w:pPr>
-      <w:bookmarkStart w:id="43" w:name="_Toc28121800"/>
+      <w:bookmarkStart w:id="44" w:name="_Toc29246867"/>
       <w:r>
         <w:t>Tecnología QR</w:t>
       </w:r>
-      <w:bookmarkEnd w:id="43"/>
+      <w:bookmarkEnd w:id="44"/>
     </w:p>
     <w:p>
       <w:pPr>
@@ -6396,11 +6776,9 @@
       <w:r>
         <w:t xml:space="preserve"> la cantidad de módulos que tiene un código depende de la cantidad de información almacenada en el mismo existen 40 versiones de códigos </w:t>
       </w:r>
-      <w:proofErr w:type="spellStart"/>
-      <w:r>
-        <w:t>qr</w:t>
-      </w:r>
-      <w:proofErr w:type="spellEnd"/>
+      <w:r>
+        <w:t>QR</w:t>
+      </w:r>
       <w:r>
         <w:t xml:space="preserve">, empieza desde la versión 1 que contiene 21x21 módulos la versión 2 tiene 25x25 módulos y </w:t>
       </w:r>
@@ -6602,7 +6980,8 @@
                                 <w:szCs w:val="20"/>
                               </w:rPr>
                             </w:pPr>
-                            <w:bookmarkStart w:id="44" w:name="_Toc28121825"/>
+                            <w:bookmarkStart w:id="45" w:name="_Toc28121825"/>
+                            <w:bookmarkStart w:id="46" w:name="_Toc29246940"/>
                             <w:r>
                               <w:t xml:space="preserve">Ilustración </w:t>
                             </w:r>
@@ -6648,7 +7027,8 @@
                             <w:r>
                               <w:t xml:space="preserve"> Estructura del código QR</w:t>
                             </w:r>
-                            <w:bookmarkEnd w:id="44"/>
+                            <w:bookmarkEnd w:id="45"/>
+                            <w:bookmarkEnd w:id="46"/>
                           </w:p>
                         </w:txbxContent>
                       </wps:txbx>
@@ -6683,7 +7063,8 @@
                           <w:szCs w:val="20"/>
                         </w:rPr>
                       </w:pPr>
-                      <w:bookmarkStart w:id="45" w:name="_Toc28121825"/>
+                      <w:bookmarkStart w:id="47" w:name="_Toc28121825"/>
+                      <w:bookmarkStart w:id="48" w:name="_Toc29246940"/>
                       <w:r>
                         <w:t xml:space="preserve">Ilustración </w:t>
                       </w:r>
@@ -6729,7 +7110,8 @@
                       <w:r>
                         <w:t xml:space="preserve"> Estructura del código QR</w:t>
                       </w:r>
-                      <w:bookmarkEnd w:id="45"/>
+                      <w:bookmarkEnd w:id="47"/>
+                      <w:bookmarkEnd w:id="48"/>
                     </w:p>
                   </w:txbxContent>
                 </v:textbox>
@@ -6802,11 +7184,11 @@
       <w:pPr>
         <w:pStyle w:val="Ttulo3"/>
       </w:pPr>
-      <w:bookmarkStart w:id="46" w:name="_Toc28121801"/>
+      <w:bookmarkStart w:id="49" w:name="_Toc29246868"/>
       <w:r>
         <w:t>Antecedentes</w:t>
       </w:r>
-      <w:bookmarkEnd w:id="46"/>
+      <w:bookmarkEnd w:id="49"/>
     </w:p>
     <w:p>
       <w:pPr>
@@ -6949,30 +7331,30 @@
       <w:pPr>
         <w:pStyle w:val="a0"/>
       </w:pPr>
-      <w:bookmarkStart w:id="47" w:name="_Toc526255261"/>
-      <w:bookmarkStart w:id="48" w:name="_Toc28121802"/>
+      <w:bookmarkStart w:id="50" w:name="_Toc526255261"/>
+      <w:bookmarkStart w:id="51" w:name="_Toc29246869"/>
       <w:r>
         <w:lastRenderedPageBreak/>
         <w:t>CAPÍTULO 2</w:t>
       </w:r>
-      <w:bookmarkEnd w:id="47"/>
-      <w:bookmarkEnd w:id="48"/>
-    </w:p>
-    <w:p>
-      <w:pPr>
-        <w:pStyle w:val="Ttulo1"/>
-      </w:pPr>
-      <w:bookmarkStart w:id="49" w:name="_Toc422166901"/>
-      <w:bookmarkStart w:id="50" w:name="_Toc526255262"/>
-      <w:bookmarkStart w:id="51" w:name="_Toc28121803"/>
-      <w:r>
-        <w:t>Metodología</w:t>
-      </w:r>
-      <w:bookmarkEnd w:id="49"/>
       <w:bookmarkEnd w:id="50"/>
       <w:bookmarkEnd w:id="51"/>
     </w:p>
     <w:p>
+      <w:pPr>
+        <w:pStyle w:val="Ttulo1"/>
+      </w:pPr>
+      <w:bookmarkStart w:id="52" w:name="_Toc422166901"/>
+      <w:bookmarkStart w:id="53" w:name="_Toc526255262"/>
+      <w:bookmarkStart w:id="54" w:name="_Toc29246870"/>
+      <w:r>
+        <w:t>Metodología</w:t>
+      </w:r>
+      <w:bookmarkEnd w:id="52"/>
+      <w:bookmarkEnd w:id="53"/>
+      <w:bookmarkEnd w:id="54"/>
+    </w:p>
+    <w:p>
       <w:r>
         <w:t xml:space="preserve">Durante el proceso del levantamiento de los requerimientos y desarrollo </w:t>
       </w:r>
@@ -7005,15 +7387,7 @@
         <w:t xml:space="preserve"> en el desarrollo y nos permitió un </w:t>
       </w:r>
       <w:r>
-        <w:t xml:space="preserve">trabajo colaborativo entre los </w:t>
-      </w:r>
-      <w:proofErr w:type="spellStart"/>
-      <w:r>
-        <w:t>stackholders</w:t>
-      </w:r>
-      <w:proofErr w:type="spellEnd"/>
-      <w:r>
-        <w:t xml:space="preserve">, durante el desarrollo del </w:t>
+        <w:t xml:space="preserve">trabajo colaborativo entre los stackholders, durante el desarrollo del </w:t>
       </w:r>
       <w:r>
         <w:t>mismo [</w:t>
@@ -7141,11 +7515,11 @@
       <w:pPr>
         <w:pStyle w:val="Ttulo2"/>
       </w:pPr>
-      <w:bookmarkStart w:id="52" w:name="_Toc28121804"/>
+      <w:bookmarkStart w:id="55" w:name="_Toc29246871"/>
       <w:r>
         <w:t>Investigación de campo</w:t>
       </w:r>
-      <w:bookmarkEnd w:id="52"/>
+      <w:bookmarkEnd w:id="55"/>
     </w:p>
     <w:p>
       <w:pPr>
@@ -7243,7 +7617,8 @@
       <w:pPr>
         <w:pStyle w:val="Figuras"/>
       </w:pPr>
-      <w:bookmarkStart w:id="53" w:name="_Toc28121826"/>
+      <w:bookmarkStart w:id="56" w:name="_Toc28121826"/>
+      <w:bookmarkStart w:id="57" w:name="_Toc29246941"/>
       <w:r>
         <w:t xml:space="preserve">Ilustración </w:t>
       </w:r>
@@ -7289,17 +7664,18 @@
       <w:r>
         <w:t xml:space="preserve"> Ecuador en cifras</w:t>
       </w:r>
-      <w:bookmarkEnd w:id="53"/>
+      <w:bookmarkEnd w:id="56"/>
+      <w:bookmarkEnd w:id="57"/>
     </w:p>
     <w:p>
       <w:pPr>
         <w:pStyle w:val="Ttulo3"/>
       </w:pPr>
-      <w:bookmarkStart w:id="54" w:name="_Toc28121805"/>
+      <w:bookmarkStart w:id="58" w:name="_Toc29246872"/>
       <w:r>
         <w:t>Objetivos general de la investigación de campo</w:t>
       </w:r>
-      <w:bookmarkEnd w:id="54"/>
+      <w:bookmarkEnd w:id="58"/>
     </w:p>
     <w:p>
       <w:pPr>
@@ -7336,11 +7712,11 @@
       <w:pPr>
         <w:pStyle w:val="Ttulo3"/>
       </w:pPr>
-      <w:bookmarkStart w:id="55" w:name="_Toc28121806"/>
+      <w:bookmarkStart w:id="59" w:name="_Toc29246873"/>
       <w:r>
         <w:t>Objetivos específicos de la investigación de campo</w:t>
       </w:r>
-      <w:bookmarkEnd w:id="55"/>
+      <w:bookmarkEnd w:id="59"/>
     </w:p>
     <w:p>
       <w:pPr>
@@ -7396,11 +7772,11 @@
       <w:pPr>
         <w:pStyle w:val="Ttulo3"/>
       </w:pPr>
-      <w:bookmarkStart w:id="56" w:name="_Toc28121807"/>
+      <w:bookmarkStart w:id="60" w:name="_Toc29246874"/>
       <w:r>
         <w:t>Recolección de Datos</w:t>
       </w:r>
-      <w:bookmarkEnd w:id="56"/>
+      <w:bookmarkEnd w:id="60"/>
     </w:p>
     <w:p>
       <w:pPr>
@@ -7505,22 +7881,22 @@
       <w:pPr>
         <w:pStyle w:val="Ttulo2"/>
       </w:pPr>
-      <w:bookmarkStart w:id="57" w:name="_Toc28121808"/>
+      <w:bookmarkStart w:id="61" w:name="_Toc29246875"/>
       <w:r>
         <w:lastRenderedPageBreak/>
         <w:t>Interpretación de los datos</w:t>
       </w:r>
-      <w:bookmarkEnd w:id="57"/>
+      <w:bookmarkEnd w:id="61"/>
     </w:p>
     <w:p>
       <w:pPr>
         <w:pStyle w:val="Ttulo2"/>
       </w:pPr>
-      <w:bookmarkStart w:id="58" w:name="_Toc28121809"/>
+      <w:bookmarkStart w:id="62" w:name="_Toc29246876"/>
       <w:r>
         <w:t>Plan de Implementación</w:t>
       </w:r>
-      <w:bookmarkEnd w:id="58"/>
+      <w:bookmarkEnd w:id="62"/>
     </w:p>
     <w:p>
       <w:pPr>
@@ -7641,8 +8017,6 @@
       <w:pPr>
         <w:ind w:left="576"/>
       </w:pPr>
-      <w:bookmarkStart w:id="59" w:name="_GoBack"/>
-      <w:bookmarkEnd w:id="59"/>
     </w:p>
     <w:p>
       <w:pPr>
@@ -7675,8 +8049,8 @@
           <w:szCs w:val="56"/>
         </w:rPr>
       </w:pPr>
-      <w:bookmarkStart w:id="60" w:name="_Toc526255263"/>
-      <w:bookmarkStart w:id="61" w:name="_Toc28121810"/>
+      <w:bookmarkStart w:id="63" w:name="_Toc526255263"/>
+      <w:bookmarkStart w:id="64" w:name="_Toc29246877"/>
       <w:r>
         <w:rPr>
           <w:rFonts w:cs="Times New Roman"/>
@@ -7690,8 +8064,8 @@
         <w:lastRenderedPageBreak/>
         <w:t>CAPÍTULO 3</w:t>
       </w:r>
-      <w:bookmarkEnd w:id="60"/>
-      <w:bookmarkEnd w:id="61"/>
+      <w:bookmarkEnd w:id="63"/>
+      <w:bookmarkEnd w:id="64"/>
       <w:r>
         <w:rPr>
           <w:rFonts w:cs="Times New Roman"/>
@@ -7709,41 +8083,41 @@
       <w:pPr>
         <w:pStyle w:val="Ttulo1"/>
       </w:pPr>
-      <w:bookmarkStart w:id="62" w:name="_Toc422166902"/>
-      <w:bookmarkStart w:id="63" w:name="_Toc526255264"/>
-      <w:bookmarkStart w:id="64" w:name="_Toc28121811"/>
+      <w:bookmarkStart w:id="65" w:name="_Toc422166902"/>
+      <w:bookmarkStart w:id="66" w:name="_Toc526255264"/>
+      <w:bookmarkStart w:id="67" w:name="_Toc29246878"/>
       <w:r>
         <w:t>Resultados</w:t>
       </w:r>
-      <w:bookmarkEnd w:id="62"/>
+      <w:bookmarkEnd w:id="65"/>
       <w:r>
         <w:t xml:space="preserve"> Y ANÁLISIS</w:t>
       </w:r>
-      <w:bookmarkEnd w:id="63"/>
-      <w:bookmarkEnd w:id="64"/>
+      <w:bookmarkEnd w:id="66"/>
+      <w:bookmarkEnd w:id="67"/>
     </w:p>
     <w:p>
       <w:pPr>
         <w:pStyle w:val="Ttulo2"/>
       </w:pPr>
-      <w:bookmarkStart w:id="65" w:name="_Toc28121812"/>
+      <w:bookmarkStart w:id="68" w:name="_Toc29246879"/>
       <w:r>
         <w:t>Interfaces</w:t>
       </w:r>
       <w:r>
         <w:t xml:space="preserve"> de Backend</w:t>
       </w:r>
-      <w:bookmarkEnd w:id="65"/>
+      <w:bookmarkEnd w:id="68"/>
     </w:p>
     <w:p>
       <w:pPr>
         <w:pStyle w:val="Ttulo3"/>
       </w:pPr>
-      <w:bookmarkStart w:id="66" w:name="_Toc28121813"/>
+      <w:bookmarkStart w:id="69" w:name="_Toc29246880"/>
       <w:r>
         <w:t>Pantalla de Inicio de Sesión</w:t>
       </w:r>
-      <w:bookmarkEnd w:id="66"/>
+      <w:bookmarkEnd w:id="69"/>
     </w:p>
     <w:p>
       <w:pPr>
@@ -7753,22 +8127,33 @@
         <w:t>Pantalla de login para los usuarios administradores de la App</w:t>
       </w:r>
     </w:p>
-    <w:p/>
-    <w:p>
-      <w:pPr>
-        <w:keepNext/>
-        <w:jc w:val="center"/>
-      </w:pPr>
+    <w:p>
       <w:r>
         <w:rPr>
           <w:noProof/>
           <w:lang w:eastAsia="es-EC"/>
         </w:rPr>
         <w:drawing>
-          <wp:inline distT="0" distB="0" distL="0" distR="0" wp14:anchorId="318F45D5" wp14:editId="6076D5D7">
-            <wp:extent cx="2773456" cy="2619375"/>
-            <wp:effectExtent l="0" t="0" r="8255" b="0"/>
-            <wp:docPr id="9" name="Imagen 9"/>
+          <wp:anchor distT="0" distB="0" distL="114300" distR="114300" simplePos="0" relativeHeight="251665408" behindDoc="1" locked="0" layoutInCell="1" allowOverlap="1">
+            <wp:simplePos x="0" y="0"/>
+            <wp:positionH relativeFrom="margin">
+              <wp:align>center</wp:align>
+            </wp:positionH>
+            <wp:positionV relativeFrom="paragraph">
+              <wp:posOffset>241625</wp:posOffset>
+            </wp:positionV>
+            <wp:extent cx="3136233" cy="3358917"/>
+            <wp:effectExtent l="0" t="0" r="7620" b="0"/>
+            <wp:wrapTight wrapText="bothSides">
+              <wp:wrapPolygon edited="0">
+                <wp:start x="0" y="0"/>
+                <wp:lineTo x="0" y="21441"/>
+                <wp:lineTo x="21521" y="21441"/>
+                <wp:lineTo x="21521" y="0"/>
+                <wp:lineTo x="0" y="0"/>
+              </wp:wrapPolygon>
+            </wp:wrapTight>
+            <wp:docPr id="17" name="Imagen 17"/>
             <wp:cNvGraphicFramePr>
               <a:graphicFrameLocks xmlns:a="http://schemas.openxmlformats.org/drawingml/2006/main" noChangeAspect="1"/>
             </wp:cNvGraphicFramePr>
@@ -7779,26 +8164,48 @@
                     <pic:cNvPr id="1" name=""/>
                     <pic:cNvPicPr/>
                   </pic:nvPicPr>
-                  <pic:blipFill>
-                    <a:blip r:embed="rId16"/>
-                    <a:stretch>
-                      <a:fillRect/>
-                    </a:stretch>
+                  <pic:blipFill rotWithShape="1">
+                    <a:blip r:embed="rId16">
+                      <a:extLst>
+                        <a:ext uri="{28A0092B-C50C-407E-A947-70E740481C1C}">
+                          <a14:useLocalDpi xmlns:a14="http://schemas.microsoft.com/office/drawing/2010/main" val="0"/>
+                        </a:ext>
+                      </a:extLst>
+                    </a:blip>
+                    <a:srcRect l="12358" r="10587"/>
+                    <a:stretch/>
                   </pic:blipFill>
-                  <pic:spPr>
+                  <pic:spPr bwMode="auto">
                     <a:xfrm>
                       <a:off x="0" y="0"/>
-                      <a:ext cx="2776672" cy="2622413"/>
+                      <a:ext cx="3136233" cy="3358917"/>
                     </a:xfrm>
                     <a:prstGeom prst="rect">
                       <a:avLst/>
                     </a:prstGeom>
+                    <a:ln>
+                      <a:noFill/>
+                    </a:ln>
+                    <a:extLst>
+                      <a:ext uri="{53640926-AAD7-44D8-BBD7-CCE9431645EC}">
+                        <a14:shadowObscured xmlns:a14="http://schemas.microsoft.com/office/drawing/2010/main"/>
+                      </a:ext>
+                    </a:extLst>
                   </pic:spPr>
                 </pic:pic>
               </a:graphicData>
             </a:graphic>
-          </wp:inline>
+          </wp:anchor>
         </w:drawing>
+      </w:r>
+    </w:p>
+    <w:p>
+      <w:pPr>
+        <w:keepNext/>
+        <w:jc w:val="left"/>
+      </w:pPr>
+      <w:r>
+        <w:br w:type="textWrapping" w:clear="all"/>
       </w:r>
     </w:p>
     <w:p>
@@ -7806,7 +8213,8 @@
         <w:pStyle w:val="Descripcin"/>
         <w:jc w:val="center"/>
       </w:pPr>
-      <w:bookmarkStart w:id="67" w:name="_Toc28121827"/>
+      <w:bookmarkStart w:id="70" w:name="_Toc28121827"/>
+      <w:bookmarkStart w:id="71" w:name="_Toc29246942"/>
       <w:r>
         <w:t xml:space="preserve">Ilustración </w:t>
       </w:r>
@@ -7852,7 +8260,8 @@
       <w:r>
         <w:t xml:space="preserve"> Inicio de Sesión Backend</w:t>
       </w:r>
-      <w:bookmarkEnd w:id="67"/>
+      <w:bookmarkEnd w:id="70"/>
+      <w:bookmarkEnd w:id="71"/>
     </w:p>
     <w:p/>
     <w:p/>
@@ -7868,21 +8277,21 @@
       <w:pPr>
         <w:pStyle w:val="Ttulo3"/>
       </w:pPr>
-      <w:bookmarkStart w:id="68" w:name="_Toc28121814"/>
-      <w:bookmarkEnd w:id="68"/>
+      <w:bookmarkStart w:id="72" w:name="_Toc29246881"/>
+      <w:bookmarkEnd w:id="72"/>
     </w:p>
     <w:p>
       <w:pPr>
         <w:pStyle w:val="Ttulo3"/>
       </w:pPr>
-      <w:bookmarkStart w:id="69" w:name="_Toc28121815"/>
+      <w:bookmarkStart w:id="73" w:name="_Toc29246882"/>
       <w:r>
         <w:t>P</w:t>
       </w:r>
       <w:r>
         <w:t>antalla del Home del Backend</w:t>
       </w:r>
-      <w:bookmarkEnd w:id="69"/>
+      <w:bookmarkEnd w:id="73"/>
     </w:p>
     <w:p>
       <w:pPr>
@@ -7952,7 +8361,8 @@
         <w:pStyle w:val="Descripcin"/>
         <w:jc w:val="center"/>
       </w:pPr>
-      <w:bookmarkStart w:id="70" w:name="_Toc28121828"/>
+      <w:bookmarkStart w:id="74" w:name="_Toc28121828"/>
+      <w:bookmarkStart w:id="75" w:name="_Toc29246943"/>
       <w:r>
         <w:t xml:space="preserve">Ilustración </w:t>
       </w:r>
@@ -7998,20 +8408,21 @@
       <w:r>
         <w:t xml:space="preserve"> Pantalla de home</w:t>
       </w:r>
-      <w:bookmarkEnd w:id="70"/>
+      <w:bookmarkEnd w:id="74"/>
+      <w:bookmarkEnd w:id="75"/>
     </w:p>
     <w:p>
       <w:pPr>
         <w:pStyle w:val="Ttulo3"/>
       </w:pPr>
-      <w:bookmarkStart w:id="71" w:name="_Toc28121816"/>
+      <w:bookmarkStart w:id="76" w:name="_Toc29246883"/>
       <w:r>
         <w:t xml:space="preserve">Pantalla </w:t>
       </w:r>
       <w:r>
         <w:t>Lista de Categorías</w:t>
       </w:r>
-      <w:bookmarkEnd w:id="71"/>
+      <w:bookmarkEnd w:id="76"/>
     </w:p>
     <w:p>
       <w:pPr>
@@ -8073,7 +8484,8 @@
         <w:pStyle w:val="Descripcin"/>
         <w:jc w:val="center"/>
       </w:pPr>
-      <w:bookmarkStart w:id="72" w:name="_Toc28121829"/>
+      <w:bookmarkStart w:id="77" w:name="_Toc28121829"/>
+      <w:bookmarkStart w:id="78" w:name="_Toc29246944"/>
       <w:r>
         <w:t xml:space="preserve">Ilustración </w:t>
       </w:r>
@@ -8119,20 +8531,21 @@
       <w:r>
         <w:t xml:space="preserve"> Pantalla que lista las Categorías</w:t>
       </w:r>
-      <w:bookmarkEnd w:id="72"/>
+      <w:bookmarkEnd w:id="77"/>
+      <w:bookmarkEnd w:id="78"/>
     </w:p>
     <w:p>
       <w:pPr>
         <w:pStyle w:val="Ttulo3"/>
       </w:pPr>
-      <w:bookmarkStart w:id="73" w:name="_Toc28121817"/>
+      <w:bookmarkStart w:id="79" w:name="_Toc29246884"/>
       <w:r>
         <w:t xml:space="preserve">Pantalla </w:t>
       </w:r>
       <w:r>
         <w:t>para nuevo ingreso de Categoría</w:t>
       </w:r>
-      <w:bookmarkEnd w:id="73"/>
+      <w:bookmarkEnd w:id="79"/>
     </w:p>
     <w:p>
       <w:pPr>
@@ -8195,7 +8608,8 @@
         <w:pStyle w:val="Descripcin"/>
         <w:jc w:val="center"/>
       </w:pPr>
-      <w:bookmarkStart w:id="74" w:name="_Toc28121830"/>
+      <w:bookmarkStart w:id="80" w:name="_Toc28121830"/>
+      <w:bookmarkStart w:id="81" w:name="_Toc29246945"/>
       <w:r>
         <w:t xml:space="preserve">Ilustración </w:t>
       </w:r>
@@ -8241,20 +8655,21 @@
       <w:r>
         <w:t xml:space="preserve"> Pantalla para nuevo registro de categorías</w:t>
       </w:r>
-      <w:bookmarkEnd w:id="74"/>
+      <w:bookmarkEnd w:id="80"/>
+      <w:bookmarkEnd w:id="81"/>
     </w:p>
     <w:p>
       <w:pPr>
         <w:pStyle w:val="Ttulo3"/>
       </w:pPr>
-      <w:bookmarkStart w:id="75" w:name="_Toc28121818"/>
+      <w:bookmarkStart w:id="82" w:name="_Toc29246885"/>
       <w:r>
         <w:t xml:space="preserve">Pantalla </w:t>
       </w:r>
       <w:r>
         <w:t>para editar registros de Categorías</w:t>
       </w:r>
-      <w:bookmarkEnd w:id="75"/>
+      <w:bookmarkEnd w:id="82"/>
     </w:p>
     <w:p>
       <w:pPr>
@@ -8316,7 +8731,8 @@
         <w:pStyle w:val="Descripcin"/>
         <w:jc w:val="center"/>
       </w:pPr>
-      <w:bookmarkStart w:id="76" w:name="_Toc28121831"/>
+      <w:bookmarkStart w:id="83" w:name="_Toc28121831"/>
+      <w:bookmarkStart w:id="84" w:name="_Toc29246946"/>
       <w:r>
         <w:t xml:space="preserve">Ilustración </w:t>
       </w:r>
@@ -8362,13 +8778,14 @@
       <w:r>
         <w:t xml:space="preserve"> Pantalla para editar registros de categorías</w:t>
       </w:r>
-      <w:bookmarkEnd w:id="76"/>
+      <w:bookmarkEnd w:id="83"/>
+      <w:bookmarkEnd w:id="84"/>
     </w:p>
     <w:p>
       <w:pPr>
         <w:pStyle w:val="Ttulo3"/>
       </w:pPr>
-      <w:bookmarkStart w:id="77" w:name="_Toc28121819"/>
+      <w:bookmarkStart w:id="85" w:name="_Toc29246886"/>
       <w:r>
         <w:lastRenderedPageBreak/>
         <w:t>P</w:t>
@@ -8376,7 +8793,7 @@
       <w:r>
         <w:t>antalla que lista las subcategorías</w:t>
       </w:r>
-      <w:bookmarkEnd w:id="77"/>
+      <w:bookmarkEnd w:id="85"/>
     </w:p>
     <w:p>
       <w:pPr>
@@ -8430,7 +8847,8 @@
         <w:pStyle w:val="Descripcin"/>
         <w:jc w:val="center"/>
       </w:pPr>
-      <w:bookmarkStart w:id="78" w:name="_Toc28121832"/>
+      <w:bookmarkStart w:id="86" w:name="_Toc28121832"/>
+      <w:bookmarkStart w:id="87" w:name="_Toc29246947"/>
       <w:r>
         <w:t xml:space="preserve">Ilustración </w:t>
       </w:r>
@@ -8476,35 +8894,28 @@
       <w:r>
         <w:t xml:space="preserve"> Pantalla que lista las subcategorías</w:t>
       </w:r>
-      <w:bookmarkEnd w:id="78"/>
+      <w:bookmarkEnd w:id="86"/>
+      <w:bookmarkEnd w:id="87"/>
     </w:p>
     <w:p>
       <w:pPr>
         <w:pStyle w:val="Ttulo3"/>
       </w:pPr>
-      <w:bookmarkStart w:id="79" w:name="_Toc28121820"/>
+      <w:bookmarkStart w:id="88" w:name="_Toc29246887"/>
       <w:r>
         <w:t xml:space="preserve">Pantalla </w:t>
       </w:r>
       <w:r>
         <w:t>para nuevos registros de subcategorías</w:t>
       </w:r>
-      <w:bookmarkEnd w:id="79"/>
+      <w:bookmarkEnd w:id="88"/>
     </w:p>
     <w:p>
       <w:pPr>
         <w:ind w:left="1416"/>
       </w:pPr>
       <w:r>
-        <w:t xml:space="preserve">Pantalla para nuevos registros de subcategorías, cabe mencionar que el campo </w:t>
-      </w:r>
-      <w:proofErr w:type="spellStart"/>
-      <w:r>
-        <w:t>IsDestacada</w:t>
-      </w:r>
-      <w:proofErr w:type="spellEnd"/>
-      <w:r>
-        <w:t xml:space="preserve"> sirve de control para mostrar como subcategorías mas destacadas en el home de la app móvil</w:t>
+        <w:t>Pantalla para nuevos registros de subcategorías, cabe mencionar que el campo IsDestacada sirve de control para mostrar como subcategorías mas destacadas en el home de la app móvil</w:t>
       </w:r>
     </w:p>
     <w:p>
@@ -8559,7 +8970,8 @@
         <w:pStyle w:val="Descripcin"/>
         <w:jc w:val="center"/>
       </w:pPr>
-      <w:bookmarkStart w:id="80" w:name="_Toc28121833"/>
+      <w:bookmarkStart w:id="89" w:name="_Toc28121833"/>
+      <w:bookmarkStart w:id="90" w:name="_Toc29246948"/>
       <w:r>
         <w:t xml:space="preserve">Ilustración </w:t>
       </w:r>
@@ -8605,13 +9017,14 @@
       <w:r>
         <w:t xml:space="preserve"> Pantalla para nuevo registro de Subcategorías</w:t>
       </w:r>
-      <w:bookmarkEnd w:id="80"/>
+      <w:bookmarkEnd w:id="89"/>
+      <w:bookmarkEnd w:id="90"/>
     </w:p>
     <w:p>
       <w:pPr>
         <w:pStyle w:val="Ttulo3"/>
       </w:pPr>
-      <w:bookmarkStart w:id="81" w:name="_Toc28121821"/>
+      <w:bookmarkStart w:id="91" w:name="_Toc29246888"/>
       <w:r>
         <w:lastRenderedPageBreak/>
         <w:t xml:space="preserve">Pantalla </w:t>
@@ -8619,7 +9032,7 @@
       <w:r>
         <w:t>de Edición de Subcategorías</w:t>
       </w:r>
-      <w:bookmarkEnd w:id="81"/>
+      <w:bookmarkEnd w:id="91"/>
     </w:p>
     <w:p>
       <w:pPr>
@@ -8632,7 +9045,7 @@
           <w:lang w:eastAsia="es-EC"/>
         </w:rPr>
         <w:drawing>
-          <wp:inline distT="0" distB="0" distL="0" distR="0" wp14:anchorId="0BE90003" wp14:editId="3C86E8A3">
+          <wp:inline distT="0" distB="0" distL="0" distR="0" wp14:anchorId="5DAC4D95" wp14:editId="362944F1">
             <wp:extent cx="4686795" cy="2152650"/>
             <wp:effectExtent l="0" t="0" r="0" b="0"/>
             <wp:docPr id="15" name="Imagen 15"/>
@@ -8673,7 +9086,8 @@
         <w:pStyle w:val="Descripcin"/>
         <w:jc w:val="center"/>
       </w:pPr>
-      <w:bookmarkStart w:id="82" w:name="_Toc28121834"/>
+      <w:bookmarkStart w:id="92" w:name="_Toc28121834"/>
+      <w:bookmarkStart w:id="93" w:name="_Toc29246949"/>
       <w:r>
         <w:t xml:space="preserve">Ilustración </w:t>
       </w:r>
@@ -8719,9 +9133,281 @@
       <w:r>
         <w:t xml:space="preserve"> Pantalla de edición de subcategorías</w:t>
       </w:r>
-      <w:bookmarkEnd w:id="82"/>
+      <w:bookmarkEnd w:id="92"/>
+      <w:bookmarkEnd w:id="93"/>
+    </w:p>
+    <w:p>
+      <w:pPr>
+        <w:keepNext/>
+        <w:jc w:val="center"/>
+      </w:pPr>
+    </w:p>
+    <w:p>
+      <w:pPr>
+        <w:pStyle w:val="Ttulo3"/>
+        <w:jc w:val="left"/>
+      </w:pPr>
+      <w:bookmarkStart w:id="94" w:name="_Toc29246889"/>
+      <w:r>
+        <w:t xml:space="preserve">Pantalla </w:t>
+      </w:r>
+      <w:r>
+        <w:t>que lista los menús.</w:t>
+      </w:r>
+      <w:bookmarkEnd w:id="94"/>
+    </w:p>
+    <w:p>
+      <w:pPr>
+        <w:ind w:left="708"/>
+      </w:pPr>
+      <w:r>
+        <w:t>En esta pantalla el usuario administrador podrá realizar la creación del menú para su respectiva presentación hacia el usuario final.</w:t>
+      </w:r>
+    </w:p>
+    <w:p>
+      <w:pPr>
+        <w:keepNext/>
+      </w:pPr>
+      <w:r>
+        <w:rPr>
+          <w:noProof/>
+          <w:lang w:eastAsia="es-EC"/>
+        </w:rPr>
+        <w:drawing>
+          <wp:inline distT="0" distB="0" distL="0" distR="0" wp14:anchorId="3065518A" wp14:editId="30B691E6">
+            <wp:extent cx="5872155" cy="2185329"/>
+            <wp:effectExtent l="0" t="0" r="0" b="5715"/>
+            <wp:docPr id="18" name="Imagen 18"/>
+            <wp:cNvGraphicFramePr>
+              <a:graphicFrameLocks xmlns:a="http://schemas.openxmlformats.org/drawingml/2006/main" noChangeAspect="1"/>
+            </wp:cNvGraphicFramePr>
+            <a:graphic xmlns:a="http://schemas.openxmlformats.org/drawingml/2006/main">
+              <a:graphicData uri="http://schemas.openxmlformats.org/drawingml/2006/picture">
+                <pic:pic xmlns:pic="http://schemas.openxmlformats.org/drawingml/2006/picture">
+                  <pic:nvPicPr>
+                    <pic:cNvPr id="1" name=""/>
+                    <pic:cNvPicPr/>
+                  </pic:nvPicPr>
+                  <pic:blipFill>
+                    <a:blip r:embed="rId24"/>
+                    <a:stretch>
+                      <a:fillRect/>
+                    </a:stretch>
+                  </pic:blipFill>
+                  <pic:spPr>
+                    <a:xfrm>
+                      <a:off x="0" y="0"/>
+                      <a:ext cx="5916624" cy="2201878"/>
+                    </a:xfrm>
+                    <a:prstGeom prst="rect">
+                      <a:avLst/>
+                    </a:prstGeom>
+                  </pic:spPr>
+                </pic:pic>
+              </a:graphicData>
+            </a:graphic>
+          </wp:inline>
+        </w:drawing>
+      </w:r>
+    </w:p>
+    <w:p>
+      <w:pPr>
+        <w:pStyle w:val="Descripcin"/>
+        <w:jc w:val="center"/>
+      </w:pPr>
+      <w:bookmarkStart w:id="95" w:name="_Toc29246950"/>
+      <w:r>
+        <w:t xml:space="preserve">Ilustración </w:t>
+      </w:r>
+      <w:r>
+        <w:fldChar w:fldCharType="begin"/>
+      </w:r>
+      <w:r>
+        <w:instrText xml:space="preserve"> STYLEREF 1 \s </w:instrText>
+      </w:r>
+      <w:r>
+        <w:fldChar w:fldCharType="separate"/>
+      </w:r>
+      <w:r>
+        <w:rPr>
+          <w:noProof/>
+        </w:rPr>
+        <w:t>3</w:t>
+      </w:r>
+      <w:r>
+        <w:fldChar w:fldCharType="end"/>
+      </w:r>
+      <w:r>
+        <w:noBreakHyphen/>
+      </w:r>
+      <w:r>
+        <w:fldChar w:fldCharType="begin"/>
+      </w:r>
+      <w:r>
+        <w:instrText xml:space="preserve"> SEQ Ilustración \* ARABIC \s 1 </w:instrText>
+      </w:r>
+      <w:r>
+        <w:fldChar w:fldCharType="separate"/>
+      </w:r>
+      <w:r>
+        <w:rPr>
+          <w:noProof/>
+        </w:rPr>
+        <w:t>9</w:t>
+      </w:r>
+      <w:r>
+        <w:fldChar w:fldCharType="end"/>
+      </w:r>
+      <w:r>
+        <w:t xml:space="preserve"> Pantalla de Lista de Menú</w:t>
+      </w:r>
+      <w:bookmarkEnd w:id="95"/>
     </w:p>
     <w:p/>
+    <w:p/>
+    <w:p/>
+    <w:p/>
+    <w:p>
+      <w:pPr>
+        <w:pStyle w:val="Ttulo2"/>
+      </w:pPr>
+      <w:bookmarkStart w:id="96" w:name="_Toc29246890"/>
+      <w:r>
+        <w:lastRenderedPageBreak/>
+        <w:t xml:space="preserve">Interfaces de </w:t>
+      </w:r>
+      <w:r>
+        <w:t>Frontend (App Móvil)</w:t>
+      </w:r>
+      <w:bookmarkEnd w:id="96"/>
+    </w:p>
+    <w:p>
+      <w:pPr>
+        <w:pStyle w:val="Ttulo3"/>
+      </w:pPr>
+      <w:bookmarkStart w:id="97" w:name="_Toc29246891"/>
+      <w:r>
+        <w:t>Pantalla del Home</w:t>
+      </w:r>
+      <w:bookmarkEnd w:id="97"/>
+    </w:p>
+    <w:p>
+      <w:pPr>
+        <w:ind w:left="708"/>
+      </w:pPr>
+      <w:r>
+        <w:t>Pantalla Carga el menú creado por el usuario administrador desde la interfaz del backend, en esta pantalla el cliente final podrá interactuar y observar las promociones de la tienda, además de poder generar los pedidos y su respectivo código QR.</w:t>
+      </w:r>
+    </w:p>
+    <w:p>
+      <w:pPr>
+        <w:ind w:left="708"/>
+      </w:pPr>
+    </w:p>
+    <w:p>
+      <w:pPr>
+        <w:keepNext/>
+        <w:ind w:left="708"/>
+        <w:jc w:val="center"/>
+      </w:pPr>
+      <w:r>
+        <w:rPr>
+          <w:noProof/>
+          <w:lang w:eastAsia="es-EC"/>
+        </w:rPr>
+        <w:drawing>
+          <wp:inline distT="0" distB="0" distL="0" distR="0" wp14:anchorId="4B4C9DAF" wp14:editId="5AEDD151">
+            <wp:extent cx="2535643" cy="4699491"/>
+            <wp:effectExtent l="0" t="0" r="0" b="6350"/>
+            <wp:docPr id="19" name="Imagen 19"/>
+            <wp:cNvGraphicFramePr>
+              <a:graphicFrameLocks xmlns:a="http://schemas.openxmlformats.org/drawingml/2006/main" noChangeAspect="1"/>
+            </wp:cNvGraphicFramePr>
+            <a:graphic xmlns:a="http://schemas.openxmlformats.org/drawingml/2006/main">
+              <a:graphicData uri="http://schemas.openxmlformats.org/drawingml/2006/picture">
+                <pic:pic xmlns:pic="http://schemas.openxmlformats.org/drawingml/2006/picture">
+                  <pic:nvPicPr>
+                    <pic:cNvPr id="1" name=""/>
+                    <pic:cNvPicPr/>
+                  </pic:nvPicPr>
+                  <pic:blipFill>
+                    <a:blip r:embed="rId25"/>
+                    <a:stretch>
+                      <a:fillRect/>
+                    </a:stretch>
+                  </pic:blipFill>
+                  <pic:spPr>
+                    <a:xfrm>
+                      <a:off x="0" y="0"/>
+                      <a:ext cx="2537691" cy="4703287"/>
+                    </a:xfrm>
+                    <a:prstGeom prst="rect">
+                      <a:avLst/>
+                    </a:prstGeom>
+                  </pic:spPr>
+                </pic:pic>
+              </a:graphicData>
+            </a:graphic>
+          </wp:inline>
+        </w:drawing>
+      </w:r>
+    </w:p>
+    <w:p>
+      <w:pPr>
+        <w:pStyle w:val="Descripcin"/>
+        <w:jc w:val="center"/>
+      </w:pPr>
+      <w:r>
+        <w:t xml:space="preserve">            </w:t>
+      </w:r>
+      <w:bookmarkStart w:id="98" w:name="_Toc29246951"/>
+      <w:r>
+        <w:t xml:space="preserve">Ilustración </w:t>
+      </w:r>
+      <w:r>
+        <w:fldChar w:fldCharType="begin"/>
+      </w:r>
+      <w:r>
+        <w:instrText xml:space="preserve"> STYLEREF 1 \s </w:instrText>
+      </w:r>
+      <w:r>
+        <w:fldChar w:fldCharType="separate"/>
+      </w:r>
+      <w:r>
+        <w:rPr>
+          <w:noProof/>
+        </w:rPr>
+        <w:t>3</w:t>
+      </w:r>
+      <w:r>
+        <w:fldChar w:fldCharType="end"/>
+      </w:r>
+      <w:r>
+        <w:noBreakHyphen/>
+      </w:r>
+      <w:r>
+        <w:fldChar w:fldCharType="begin"/>
+      </w:r>
+      <w:r>
+        <w:instrText xml:space="preserve"> SEQ Ilustración \* ARABIC \s 1 </w:instrText>
+      </w:r>
+      <w:r>
+        <w:fldChar w:fldCharType="separate"/>
+      </w:r>
+      <w:r>
+        <w:rPr>
+          <w:noProof/>
+        </w:rPr>
+        <w:t>10</w:t>
+      </w:r>
+      <w:r>
+        <w:fldChar w:fldCharType="end"/>
+      </w:r>
+      <w:r>
+        <w:t xml:space="preserve"> Home App Móvil</w:t>
+      </w:r>
+      <w:bookmarkEnd w:id="98"/>
+    </w:p>
     <w:p/>
     <w:p/>
     <w:p/>
@@ -8806,16 +9492,15 @@
           <w:lang w:val="es-ES"/>
         </w:rPr>
       </w:pPr>
-      <w:bookmarkStart w:id="83" w:name="_Toc526255269"/>
-      <w:bookmarkStart w:id="84" w:name="_Toc28121822"/>
-      <w:r>
-        <w:lastRenderedPageBreak/>
+      <w:bookmarkStart w:id="99" w:name="_Toc526255269"/>
+      <w:bookmarkStart w:id="100" w:name="_Toc29246892"/>
+      <w:r>
         <w:t>BIBLIOGRAFÍA</w:t>
       </w:r>
-      <w:bookmarkEnd w:id="83"/>
-      <w:bookmarkEnd w:id="84"/>
-    </w:p>
-    <w:bookmarkStart w:id="85" w:name="_Toc28121823" w:displacedByCustomXml="next"/>
+      <w:bookmarkEnd w:id="99"/>
+      <w:bookmarkEnd w:id="100"/>
+    </w:p>
+    <w:bookmarkStart w:id="101" w:name="_Toc29246893" w:displacedByCustomXml="next"/>
     <w:sdt>
       <w:sdtPr>
         <w:rPr>
@@ -8850,7 +9535,7 @@
             </w:rPr>
             <w:t>Bibliografía</w:t>
           </w:r>
-          <w:bookmarkEnd w:id="85"/>
+          <w:bookmarkEnd w:id="101"/>
         </w:p>
         <w:sdt>
           <w:sdtPr>
@@ -9080,13 +9765,13 @@
       <w:pPr>
         <w:pStyle w:val="a1"/>
       </w:pPr>
-      <w:bookmarkStart w:id="86" w:name="_Toc526255270"/>
-      <w:bookmarkStart w:id="87" w:name="_Toc28121824"/>
+      <w:bookmarkStart w:id="102" w:name="_Toc526255270"/>
+      <w:bookmarkStart w:id="103" w:name="_Toc29246894"/>
       <w:r>
         <w:t>APÉNDICES</w:t>
       </w:r>
-      <w:bookmarkEnd w:id="86"/>
-      <w:bookmarkEnd w:id="87"/>
+      <w:bookmarkEnd w:id="102"/>
+      <w:bookmarkEnd w:id="103"/>
     </w:p>
     <w:p>
       <w:pPr>
@@ -9110,8 +9795,8 @@
     </w:p>
     <w:p/>
     <w:sectPr>
-      <w:footerReference w:type="default" r:id="rId24"/>
-      <w:footerReference w:type="first" r:id="rId25"/>
+      <w:footerReference w:type="default" r:id="rId26"/>
+      <w:footerReference w:type="first" r:id="rId27"/>
       <w:pgSz w:w="11906" w:h="16838"/>
       <w:pgMar w:top="568" w:right="1416" w:bottom="1417" w:left="1276" w:header="708" w:footer="708" w:gutter="0"/>
       <w:cols w:space="708"/>
@@ -9202,7 +9887,7 @@
         <w:noProof/>
         <w:sz w:val="20"/>
       </w:rPr>
-      <w:t>24</w:t>
+      <w:t>11</w:t>
     </w:r>
     <w:r>
       <w:rPr>
@@ -10760,6 +11445,7 @@
   <w:style w:type="character" w:default="1" w:styleId="Fuentedeprrafopredeter">
     <w:name w:val="Default Paragraph Font"/>
     <w:uiPriority w:val="1"/>
+    <w:semiHidden/>
     <w:unhideWhenUsed/>
   </w:style>
   <w:style w:type="table" w:default="1" w:styleId="Tablanormal">
@@ -11759,7 +12445,7 @@
 </file>
 
 <file path=customXml/itemProps1.xml><?xml version="1.0" encoding="utf-8"?>
-<ds:datastoreItem xmlns:ds="http://schemas.openxmlformats.org/officeDocument/2006/customXml" ds:itemID="{ABAB51BE-1832-4B83-9EFA-5DBD7A3D46C6}">
+<ds:datastoreItem xmlns:ds="http://schemas.openxmlformats.org/officeDocument/2006/customXml" ds:itemID="{A2698F30-5340-4ACD-A740-9C0671CDCFE8}">
   <ds:schemaRefs>
     <ds:schemaRef ds:uri="http://schemas.openxmlformats.org/officeDocument/2006/bibliography"/>
   </ds:schemaRefs>

</xml_diff>